<commit_message>
Sequence diagram for cookie gen added
</commit_message>
<xml_diff>
--- a/Documents/SRS/SRS.docx
+++ b/Documents/SRS/SRS.docx
@@ -11,9 +11,6 @@
       <w:r>
         <w:rPr/>
         <w:softHyphen/>
-      </w:r>
-      <w:r>
-        <w:rPr/>
         <w:t>Table of Contents</w:t>
       </w:r>
     </w:p>
@@ -995,7 +992,7 @@
     <w:tbl>
       <w:tblPr>
         <w:jc w:val="left"/>
-        <w:tblInd w:w="228" w:type="dxa"/>
+        <w:tblInd w:w="223" w:type="dxa"/>
         <w:tblBorders>
           <w:top w:val="single" w:sz="4" w:space="0" w:color="000001"/>
           <w:left w:val="single" w:sz="4" w:space="0" w:color="000001"/>
@@ -1006,14 +1003,14 @@
         </w:tblBorders>
         <w:tblCellMar>
           <w:top w:w="0" w:type="dxa"/>
-          <w:left w:w="48" w:type="dxa"/>
+          <w:left w:w="43" w:type="dxa"/>
           <w:bottom w:w="0" w:type="dxa"/>
           <w:right w:w="108" w:type="dxa"/>
         </w:tblCellMar>
       </w:tblPr>
       <w:tblGrid>
         <w:gridCol w:w="815"/>
-        <w:gridCol w:w="2169"/>
+        <w:gridCol w:w="2168"/>
         <w:gridCol w:w="4731"/>
         <w:gridCol w:w="1040"/>
       </w:tblGrid>
@@ -1034,7 +1031,7 @@
             </w:tcBorders>
             <w:shd w:fill="FFFFFF" w:val="clear"/>
             <w:tcMar>
-              <w:left w:w="48" w:type="dxa"/>
+              <w:left w:w="43" w:type="dxa"/>
             </w:tcMar>
             <w:vAlign w:val="bottom"/>
           </w:tcPr>
@@ -1065,7 +1062,7 @@
         </w:tc>
         <w:tc>
           <w:tcPr>
-            <w:tcW w:w="2169" w:type="dxa"/>
+            <w:tcW w:w="2168" w:type="dxa"/>
             <w:tcBorders>
               <w:top w:val="single" w:sz="4" w:space="0" w:color="000001"/>
               <w:left w:val="single" w:sz="4" w:space="0" w:color="000001"/>
@@ -1076,7 +1073,7 @@
             </w:tcBorders>
             <w:shd w:fill="FFFFFF" w:val="clear"/>
             <w:tcMar>
-              <w:left w:w="48" w:type="dxa"/>
+              <w:left w:w="43" w:type="dxa"/>
             </w:tcMar>
             <w:vAlign w:val="bottom"/>
           </w:tcPr>
@@ -1118,7 +1115,7 @@
             </w:tcBorders>
             <w:shd w:fill="FFFFFF" w:val="clear"/>
             <w:tcMar>
-              <w:left w:w="48" w:type="dxa"/>
+              <w:left w:w="43" w:type="dxa"/>
             </w:tcMar>
             <w:vAlign w:val="bottom"/>
           </w:tcPr>
@@ -1160,7 +1157,7 @@
             </w:tcBorders>
             <w:shd w:fill="FFFFFF" w:val="clear"/>
             <w:tcMar>
-              <w:left w:w="48" w:type="dxa"/>
+              <w:left w:w="43" w:type="dxa"/>
             </w:tcMar>
             <w:vAlign w:val="bottom"/>
           </w:tcPr>
@@ -1207,7 +1204,7 @@
             </w:tcBorders>
             <w:shd w:fill="FFFFFF" w:val="clear"/>
             <w:tcMar>
-              <w:left w:w="48" w:type="dxa"/>
+              <w:left w:w="43" w:type="dxa"/>
             </w:tcMar>
           </w:tcPr>
           <w:p>
@@ -1239,7 +1236,7 @@
         </w:tc>
         <w:tc>
           <w:tcPr>
-            <w:tcW w:w="2169" w:type="dxa"/>
+            <w:tcW w:w="2168" w:type="dxa"/>
             <w:tcBorders>
               <w:top w:val="single" w:sz="4" w:space="0" w:color="000001"/>
               <w:left w:val="single" w:sz="4" w:space="0" w:color="000001"/>
@@ -1250,7 +1247,7 @@
             </w:tcBorders>
             <w:shd w:fill="FFFFFF" w:val="clear"/>
             <w:tcMar>
-              <w:left w:w="48" w:type="dxa"/>
+              <w:left w:w="43" w:type="dxa"/>
             </w:tcMar>
           </w:tcPr>
           <w:p>
@@ -1288,7 +1285,7 @@
             </w:tcBorders>
             <w:shd w:fill="FFFFFF" w:val="clear"/>
             <w:tcMar>
-              <w:left w:w="48" w:type="dxa"/>
+              <w:left w:w="43" w:type="dxa"/>
             </w:tcMar>
           </w:tcPr>
           <w:p>
@@ -1326,7 +1323,7 @@
             </w:tcBorders>
             <w:shd w:fill="FFFFFF" w:val="clear"/>
             <w:tcMar>
-              <w:left w:w="48" w:type="dxa"/>
+              <w:left w:w="43" w:type="dxa"/>
             </w:tcMar>
           </w:tcPr>
           <w:p>
@@ -1370,7 +1367,7 @@
             </w:tcBorders>
             <w:shd w:fill="FFFFFF" w:val="clear"/>
             <w:tcMar>
-              <w:left w:w="48" w:type="dxa"/>
+              <w:left w:w="43" w:type="dxa"/>
             </w:tcMar>
           </w:tcPr>
           <w:p>
@@ -1402,7 +1399,7 @@
         </w:tc>
         <w:tc>
           <w:tcPr>
-            <w:tcW w:w="2169" w:type="dxa"/>
+            <w:tcW w:w="2168" w:type="dxa"/>
             <w:tcBorders>
               <w:top w:val="nil"/>
               <w:left w:val="single" w:sz="4" w:space="0" w:color="000001"/>
@@ -1413,7 +1410,7 @@
             </w:tcBorders>
             <w:shd w:fill="FFFFFF" w:val="clear"/>
             <w:tcMar>
-              <w:left w:w="48" w:type="dxa"/>
+              <w:left w:w="43" w:type="dxa"/>
             </w:tcMar>
           </w:tcPr>
           <w:p>
@@ -1453,7 +1450,7 @@
             </w:tcBorders>
             <w:shd w:fill="FFFFFF" w:val="clear"/>
             <w:tcMar>
-              <w:left w:w="48" w:type="dxa"/>
+              <w:left w:w="43" w:type="dxa"/>
             </w:tcMar>
           </w:tcPr>
           <w:p>
@@ -1491,7 +1488,7 @@
             </w:tcBorders>
             <w:shd w:fill="FFFFFF" w:val="clear"/>
             <w:tcMar>
-              <w:left w:w="48" w:type="dxa"/>
+              <w:left w:w="43" w:type="dxa"/>
             </w:tcMar>
           </w:tcPr>
           <w:p>
@@ -1535,7 +1532,7 @@
             </w:tcBorders>
             <w:shd w:fill="FFFFFF" w:val="clear"/>
             <w:tcMar>
-              <w:left w:w="48" w:type="dxa"/>
+              <w:left w:w="43" w:type="dxa"/>
             </w:tcMar>
           </w:tcPr>
           <w:p>
@@ -1567,7 +1564,7 @@
         </w:tc>
         <w:tc>
           <w:tcPr>
-            <w:tcW w:w="2169" w:type="dxa"/>
+            <w:tcW w:w="2168" w:type="dxa"/>
             <w:tcBorders>
               <w:top w:val="nil"/>
               <w:left w:val="single" w:sz="4" w:space="0" w:color="000001"/>
@@ -1578,7 +1575,7 @@
             </w:tcBorders>
             <w:shd w:fill="FFFFFF" w:val="clear"/>
             <w:tcMar>
-              <w:left w:w="48" w:type="dxa"/>
+              <w:left w:w="43" w:type="dxa"/>
             </w:tcMar>
           </w:tcPr>
           <w:p>
@@ -1618,7 +1615,7 @@
             </w:tcBorders>
             <w:shd w:fill="FFFFFF" w:val="clear"/>
             <w:tcMar>
-              <w:left w:w="48" w:type="dxa"/>
+              <w:left w:w="43" w:type="dxa"/>
             </w:tcMar>
           </w:tcPr>
           <w:p>
@@ -1656,7 +1653,7 @@
             </w:tcBorders>
             <w:shd w:fill="FFFFFF" w:val="clear"/>
             <w:tcMar>
-              <w:left w:w="48" w:type="dxa"/>
+              <w:left w:w="43" w:type="dxa"/>
             </w:tcMar>
           </w:tcPr>
           <w:p>
@@ -1700,7 +1697,7 @@
             </w:tcBorders>
             <w:shd w:fill="FFFFFF" w:val="clear"/>
             <w:tcMar>
-              <w:left w:w="48" w:type="dxa"/>
+              <w:left w:w="43" w:type="dxa"/>
             </w:tcMar>
           </w:tcPr>
           <w:p>
@@ -1732,7 +1729,7 @@
         </w:tc>
         <w:tc>
           <w:tcPr>
-            <w:tcW w:w="2169" w:type="dxa"/>
+            <w:tcW w:w="2168" w:type="dxa"/>
             <w:tcBorders>
               <w:top w:val="nil"/>
               <w:left w:val="single" w:sz="4" w:space="0" w:color="000001"/>
@@ -1743,7 +1740,7 @@
             </w:tcBorders>
             <w:shd w:fill="FFFFFF" w:val="clear"/>
             <w:tcMar>
-              <w:left w:w="48" w:type="dxa"/>
+              <w:left w:w="43" w:type="dxa"/>
             </w:tcMar>
           </w:tcPr>
           <w:p>
@@ -1783,7 +1780,7 @@
             </w:tcBorders>
             <w:shd w:fill="FFFFFF" w:val="clear"/>
             <w:tcMar>
-              <w:left w:w="48" w:type="dxa"/>
+              <w:left w:w="43" w:type="dxa"/>
             </w:tcMar>
           </w:tcPr>
           <w:p>
@@ -1821,7 +1818,7 @@
             </w:tcBorders>
             <w:shd w:fill="FFFFFF" w:val="clear"/>
             <w:tcMar>
-              <w:left w:w="48" w:type="dxa"/>
+              <w:left w:w="43" w:type="dxa"/>
             </w:tcMar>
           </w:tcPr>
           <w:p>
@@ -1865,7 +1862,7 @@
             </w:tcBorders>
             <w:shd w:fill="FFFFFF" w:val="clear"/>
             <w:tcMar>
-              <w:left w:w="48" w:type="dxa"/>
+              <w:left w:w="43" w:type="dxa"/>
             </w:tcMar>
           </w:tcPr>
           <w:p>
@@ -1897,7 +1894,7 @@
         </w:tc>
         <w:tc>
           <w:tcPr>
-            <w:tcW w:w="2169" w:type="dxa"/>
+            <w:tcW w:w="2168" w:type="dxa"/>
             <w:tcBorders>
               <w:top w:val="single" w:sz="4" w:space="0" w:color="000001"/>
               <w:left w:val="single" w:sz="4" w:space="0" w:color="000001"/>
@@ -1908,7 +1905,7 @@
             </w:tcBorders>
             <w:shd w:fill="FFFFFF" w:val="clear"/>
             <w:tcMar>
-              <w:left w:w="48" w:type="dxa"/>
+              <w:left w:w="43" w:type="dxa"/>
             </w:tcMar>
           </w:tcPr>
           <w:p>
@@ -1946,7 +1943,7 @@
             </w:tcBorders>
             <w:shd w:fill="FFFFFF" w:val="clear"/>
             <w:tcMar>
-              <w:left w:w="48" w:type="dxa"/>
+              <w:left w:w="43" w:type="dxa"/>
             </w:tcMar>
           </w:tcPr>
           <w:p>
@@ -1984,7 +1981,7 @@
             </w:tcBorders>
             <w:shd w:fill="FFFFFF" w:val="clear"/>
             <w:tcMar>
-              <w:left w:w="48" w:type="dxa"/>
+              <w:left w:w="43" w:type="dxa"/>
             </w:tcMar>
           </w:tcPr>
           <w:p>
@@ -2028,7 +2025,7 @@
             </w:tcBorders>
             <w:shd w:fill="FFFFFF" w:val="clear"/>
             <w:tcMar>
-              <w:left w:w="48" w:type="dxa"/>
+              <w:left w:w="43" w:type="dxa"/>
             </w:tcMar>
           </w:tcPr>
           <w:p>
@@ -2060,7 +2057,7 @@
         </w:tc>
         <w:tc>
           <w:tcPr>
-            <w:tcW w:w="2169" w:type="dxa"/>
+            <w:tcW w:w="2168" w:type="dxa"/>
             <w:tcBorders>
               <w:top w:val="nil"/>
               <w:left w:val="single" w:sz="4" w:space="0" w:color="000001"/>
@@ -2071,7 +2068,7 @@
             </w:tcBorders>
             <w:shd w:fill="FFFFFF" w:val="clear"/>
             <w:tcMar>
-              <w:left w:w="48" w:type="dxa"/>
+              <w:left w:w="43" w:type="dxa"/>
             </w:tcMar>
           </w:tcPr>
           <w:p>
@@ -2099,7 +2096,7 @@
             </w:tcBorders>
             <w:shd w:fill="FFFFFF" w:val="clear"/>
             <w:tcMar>
-              <w:left w:w="48" w:type="dxa"/>
+              <w:left w:w="43" w:type="dxa"/>
             </w:tcMar>
           </w:tcPr>
           <w:p>
@@ -2127,7 +2124,7 @@
             </w:tcBorders>
             <w:shd w:fill="FFFFFF" w:val="clear"/>
             <w:tcMar>
-              <w:left w:w="48" w:type="dxa"/>
+              <w:left w:w="43" w:type="dxa"/>
             </w:tcMar>
           </w:tcPr>
           <w:p>
@@ -2161,7 +2158,7 @@
             </w:tcBorders>
             <w:shd w:fill="FFFFFF" w:val="clear"/>
             <w:tcMar>
-              <w:left w:w="48" w:type="dxa"/>
+              <w:left w:w="43" w:type="dxa"/>
             </w:tcMar>
           </w:tcPr>
           <w:p>
@@ -2193,7 +2190,7 @@
         </w:tc>
         <w:tc>
           <w:tcPr>
-            <w:tcW w:w="2169" w:type="dxa"/>
+            <w:tcW w:w="2168" w:type="dxa"/>
             <w:tcBorders>
               <w:top w:val="single" w:sz="4" w:space="0" w:color="000001"/>
               <w:left w:val="single" w:sz="4" w:space="0" w:color="000001"/>
@@ -2204,7 +2201,7 @@
             </w:tcBorders>
             <w:shd w:fill="FFFFFF" w:val="clear"/>
             <w:tcMar>
-              <w:left w:w="48" w:type="dxa"/>
+              <w:left w:w="43" w:type="dxa"/>
             </w:tcMar>
           </w:tcPr>
           <w:p>
@@ -2242,7 +2239,7 @@
             </w:tcBorders>
             <w:shd w:fill="FFFFFF" w:val="clear"/>
             <w:tcMar>
-              <w:left w:w="48" w:type="dxa"/>
+              <w:left w:w="43" w:type="dxa"/>
             </w:tcMar>
           </w:tcPr>
           <w:p>
@@ -2280,7 +2277,7 @@
             </w:tcBorders>
             <w:shd w:fill="FFFFFF" w:val="clear"/>
             <w:tcMar>
-              <w:left w:w="48" w:type="dxa"/>
+              <w:left w:w="43" w:type="dxa"/>
             </w:tcMar>
           </w:tcPr>
           <w:p>
@@ -2324,7 +2321,7 @@
             </w:tcBorders>
             <w:shd w:fill="FFFFFF" w:val="clear"/>
             <w:tcMar>
-              <w:left w:w="48" w:type="dxa"/>
+              <w:left w:w="43" w:type="dxa"/>
             </w:tcMar>
           </w:tcPr>
           <w:p>
@@ -2356,7 +2353,7 @@
         </w:tc>
         <w:tc>
           <w:tcPr>
-            <w:tcW w:w="2169" w:type="dxa"/>
+            <w:tcW w:w="2168" w:type="dxa"/>
             <w:tcBorders>
               <w:top w:val="single" w:sz="4" w:space="0" w:color="000001"/>
               <w:left w:val="single" w:sz="4" w:space="0" w:color="000001"/>
@@ -2367,7 +2364,7 @@
             </w:tcBorders>
             <w:shd w:fill="FFFFFF" w:val="clear"/>
             <w:tcMar>
-              <w:left w:w="48" w:type="dxa"/>
+              <w:left w:w="43" w:type="dxa"/>
             </w:tcMar>
           </w:tcPr>
           <w:p>
@@ -2405,7 +2402,7 @@
             </w:tcBorders>
             <w:shd w:fill="FFFFFF" w:val="clear"/>
             <w:tcMar>
-              <w:left w:w="48" w:type="dxa"/>
+              <w:left w:w="43" w:type="dxa"/>
             </w:tcMar>
           </w:tcPr>
           <w:p>
@@ -2443,7 +2440,7 @@
             </w:tcBorders>
             <w:shd w:fill="FFFFFF" w:val="clear"/>
             <w:tcMar>
-              <w:left w:w="48" w:type="dxa"/>
+              <w:left w:w="43" w:type="dxa"/>
             </w:tcMar>
           </w:tcPr>
           <w:p>
@@ -2487,7 +2484,7 @@
             </w:tcBorders>
             <w:shd w:fill="FFFFFF" w:val="clear"/>
             <w:tcMar>
-              <w:left w:w="48" w:type="dxa"/>
+              <w:left w:w="43" w:type="dxa"/>
             </w:tcMar>
           </w:tcPr>
           <w:p>
@@ -2519,7 +2516,7 @@
         </w:tc>
         <w:tc>
           <w:tcPr>
-            <w:tcW w:w="2169" w:type="dxa"/>
+            <w:tcW w:w="2168" w:type="dxa"/>
             <w:tcBorders>
               <w:top w:val="single" w:sz="4" w:space="0" w:color="000001"/>
               <w:left w:val="single" w:sz="4" w:space="0" w:color="000001"/>
@@ -2530,7 +2527,7 @@
             </w:tcBorders>
             <w:shd w:fill="FFFFFF" w:val="clear"/>
             <w:tcMar>
-              <w:left w:w="48" w:type="dxa"/>
+              <w:left w:w="43" w:type="dxa"/>
             </w:tcMar>
           </w:tcPr>
           <w:p>
@@ -2568,7 +2565,7 @@
             </w:tcBorders>
             <w:shd w:fill="FFFFFF" w:val="clear"/>
             <w:tcMar>
-              <w:left w:w="48" w:type="dxa"/>
+              <w:left w:w="43" w:type="dxa"/>
             </w:tcMar>
           </w:tcPr>
           <w:p>
@@ -2606,7 +2603,7 @@
             </w:tcBorders>
             <w:shd w:fill="FFFFFF" w:val="clear"/>
             <w:tcMar>
-              <w:left w:w="48" w:type="dxa"/>
+              <w:left w:w="43" w:type="dxa"/>
             </w:tcMar>
           </w:tcPr>
           <w:p>
@@ -2650,7 +2647,7 @@
             </w:tcBorders>
             <w:shd w:fill="FFFFFF" w:val="clear"/>
             <w:tcMar>
-              <w:left w:w="48" w:type="dxa"/>
+              <w:left w:w="43" w:type="dxa"/>
             </w:tcMar>
           </w:tcPr>
           <w:p>
@@ -2682,7 +2679,7 @@
         </w:tc>
         <w:tc>
           <w:tcPr>
-            <w:tcW w:w="2169" w:type="dxa"/>
+            <w:tcW w:w="2168" w:type="dxa"/>
             <w:tcBorders>
               <w:top w:val="single" w:sz="4" w:space="0" w:color="000001"/>
               <w:left w:val="single" w:sz="4" w:space="0" w:color="000001"/>
@@ -2693,7 +2690,7 @@
             </w:tcBorders>
             <w:shd w:fill="FFFFFF" w:val="clear"/>
             <w:tcMar>
-              <w:left w:w="48" w:type="dxa"/>
+              <w:left w:w="43" w:type="dxa"/>
             </w:tcMar>
           </w:tcPr>
           <w:p>
@@ -2731,7 +2728,7 @@
             </w:tcBorders>
             <w:shd w:fill="FFFFFF" w:val="clear"/>
             <w:tcMar>
-              <w:left w:w="48" w:type="dxa"/>
+              <w:left w:w="43" w:type="dxa"/>
             </w:tcMar>
           </w:tcPr>
           <w:p>
@@ -2752,16 +2749,7 @@
                 <w:sz w:val="22"/>
                 <w:szCs w:val="22"/>
               </w:rPr>
-              <w:t xml:space="preserve">Retrieve the user specific details for a logged </w:t>
-            </w:r>
-            <w:r>
-              <w:rPr>
-                <w:rFonts w:cs="Times New Roman" w:ascii="Courier 10 Pitch" w:hAnsi="Courier 10 Pitch"/>
-                <w:i w:val="false"/>
-                <w:sz w:val="22"/>
-                <w:szCs w:val="22"/>
-              </w:rPr>
-              <w:t>in user</w:t>
+              <w:t>Retrieve the user specific details for a logged in user</w:t>
             </w:r>
           </w:p>
         </w:tc>
@@ -2778,7 +2766,7 @@
             </w:tcBorders>
             <w:shd w:fill="FFFFFF" w:val="clear"/>
             <w:tcMar>
-              <w:left w:w="48" w:type="dxa"/>
+              <w:left w:w="43" w:type="dxa"/>
             </w:tcMar>
           </w:tcPr>
           <w:p>
@@ -2822,7 +2810,7 @@
             </w:tcBorders>
             <w:shd w:fill="FFFFFF" w:val="clear"/>
             <w:tcMar>
-              <w:left w:w="48" w:type="dxa"/>
+              <w:left w:w="43" w:type="dxa"/>
             </w:tcMar>
           </w:tcPr>
           <w:p>
@@ -2854,7 +2842,7 @@
         </w:tc>
         <w:tc>
           <w:tcPr>
-            <w:tcW w:w="2169" w:type="dxa"/>
+            <w:tcW w:w="2168" w:type="dxa"/>
             <w:tcBorders>
               <w:top w:val="nil"/>
               <w:left w:val="single" w:sz="4" w:space="0" w:color="000001"/>
@@ -2865,7 +2853,7 @@
             </w:tcBorders>
             <w:shd w:fill="FFFFFF" w:val="clear"/>
             <w:tcMar>
-              <w:left w:w="48" w:type="dxa"/>
+              <w:left w:w="43" w:type="dxa"/>
             </w:tcMar>
           </w:tcPr>
           <w:p>
@@ -2934,7 +2922,7 @@
             </w:tcBorders>
             <w:shd w:fill="FFFFFF" w:val="clear"/>
             <w:tcMar>
-              <w:left w:w="48" w:type="dxa"/>
+              <w:left w:w="43" w:type="dxa"/>
             </w:tcMar>
           </w:tcPr>
           <w:p>
@@ -2977,7 +2965,7 @@
             </w:tcBorders>
             <w:shd w:fill="FFFFFF" w:val="clear"/>
             <w:tcMar>
-              <w:left w:w="48" w:type="dxa"/>
+              <w:left w:w="43" w:type="dxa"/>
             </w:tcMar>
           </w:tcPr>
           <w:p>
@@ -3025,7 +3013,7 @@
             </w:tcBorders>
             <w:shd w:fill="FFFFFF" w:val="clear"/>
             <w:tcMar>
-              <w:left w:w="48" w:type="dxa"/>
+              <w:left w:w="43" w:type="dxa"/>
             </w:tcMar>
           </w:tcPr>
           <w:p>
@@ -3057,7 +3045,7 @@
         </w:tc>
         <w:tc>
           <w:tcPr>
-            <w:tcW w:w="2169" w:type="dxa"/>
+            <w:tcW w:w="2168" w:type="dxa"/>
             <w:tcBorders>
               <w:top w:val="nil"/>
               <w:left w:val="single" w:sz="4" w:space="0" w:color="000001"/>
@@ -3068,7 +3056,7 @@
             </w:tcBorders>
             <w:shd w:fill="FFFFFF" w:val="clear"/>
             <w:tcMar>
-              <w:left w:w="48" w:type="dxa"/>
+              <w:left w:w="43" w:type="dxa"/>
             </w:tcMar>
           </w:tcPr>
           <w:p>
@@ -3106,7 +3094,7 @@
             </w:tcBorders>
             <w:shd w:fill="FFFFFF" w:val="clear"/>
             <w:tcMar>
-              <w:left w:w="48" w:type="dxa"/>
+              <w:left w:w="43" w:type="dxa"/>
             </w:tcMar>
           </w:tcPr>
           <w:p>
@@ -3144,7 +3132,7 @@
             </w:tcBorders>
             <w:shd w:fill="FFFFFF" w:val="clear"/>
             <w:tcMar>
-              <w:left w:w="48" w:type="dxa"/>
+              <w:left w:w="43" w:type="dxa"/>
             </w:tcMar>
           </w:tcPr>
           <w:p>
@@ -3188,7 +3176,7 @@
             </w:tcBorders>
             <w:shd w:fill="FFFFFF" w:val="clear"/>
             <w:tcMar>
-              <w:left w:w="48" w:type="dxa"/>
+              <w:left w:w="43" w:type="dxa"/>
             </w:tcMar>
           </w:tcPr>
           <w:p>
@@ -3220,7 +3208,7 @@
         </w:tc>
         <w:tc>
           <w:tcPr>
-            <w:tcW w:w="2169" w:type="dxa"/>
+            <w:tcW w:w="2168" w:type="dxa"/>
             <w:tcBorders>
               <w:top w:val="nil"/>
               <w:left w:val="single" w:sz="4" w:space="0" w:color="000001"/>
@@ -3231,7 +3219,7 @@
             </w:tcBorders>
             <w:shd w:fill="FFFFFF" w:val="clear"/>
             <w:tcMar>
-              <w:left w:w="48" w:type="dxa"/>
+              <w:left w:w="43" w:type="dxa"/>
             </w:tcMar>
           </w:tcPr>
           <w:p>
@@ -3269,7 +3257,7 @@
             </w:tcBorders>
             <w:shd w:fill="FFFFFF" w:val="clear"/>
             <w:tcMar>
-              <w:left w:w="48" w:type="dxa"/>
+              <w:left w:w="43" w:type="dxa"/>
             </w:tcMar>
           </w:tcPr>
           <w:p>
@@ -3290,43 +3278,7 @@
                 <w:sz w:val="22"/>
                 <w:szCs w:val="22"/>
               </w:rPr>
-              <w:t>Based on the location deduced from the IP Addr</w:t>
-            </w:r>
-            <w:r>
-              <w:rPr>
-                <w:rFonts w:cs="Times New Roman" w:ascii="Courier 10 Pitch" w:hAnsi="Courier 10 Pitch"/>
-                <w:i w:val="false"/>
-                <w:sz w:val="22"/>
-                <w:szCs w:val="22"/>
-              </w:rPr>
-              <w:t>ess</w:t>
-            </w:r>
-            <w:r>
-              <w:rPr>
-                <w:rFonts w:cs="Times New Roman" w:ascii="Courier 10 Pitch" w:hAnsi="Courier 10 Pitch"/>
-                <w:i w:val="false"/>
-                <w:sz w:val="22"/>
-                <w:szCs w:val="22"/>
-              </w:rPr>
-              <w:t xml:space="preserve"> popular content is render</w:t>
-            </w:r>
-            <w:r>
-              <w:rPr>
-                <w:rFonts w:cs="Times New Roman" w:ascii="Courier 10 Pitch" w:hAnsi="Courier 10 Pitch"/>
-                <w:i w:val="false"/>
-                <w:sz w:val="22"/>
-                <w:szCs w:val="22"/>
-              </w:rPr>
-              <w:t>e</w:t>
-            </w:r>
-            <w:r>
-              <w:rPr>
-                <w:rFonts w:cs="Times New Roman" w:ascii="Courier 10 Pitch" w:hAnsi="Courier 10 Pitch"/>
-                <w:i w:val="false"/>
-                <w:sz w:val="22"/>
-                <w:szCs w:val="22"/>
-              </w:rPr>
-              <w:t>d and displayed.</w:t>
+              <w:t>Based on the location deduced from the IP Address popular content is rendered and displayed.</w:t>
             </w:r>
           </w:p>
         </w:tc>
@@ -3343,7 +3295,7 @@
             </w:tcBorders>
             <w:shd w:fill="FFFFFF" w:val="clear"/>
             <w:tcMar>
-              <w:left w:w="48" w:type="dxa"/>
+              <w:left w:w="43" w:type="dxa"/>
             </w:tcMar>
           </w:tcPr>
           <w:p>
@@ -3387,7 +3339,7 @@
             </w:tcBorders>
             <w:shd w:fill="FFFFFF" w:val="clear"/>
             <w:tcMar>
-              <w:left w:w="48" w:type="dxa"/>
+              <w:left w:w="43" w:type="dxa"/>
             </w:tcMar>
           </w:tcPr>
           <w:p>
@@ -3419,7 +3371,7 @@
         </w:tc>
         <w:tc>
           <w:tcPr>
-            <w:tcW w:w="2169" w:type="dxa"/>
+            <w:tcW w:w="2168" w:type="dxa"/>
             <w:tcBorders>
               <w:top w:val="nil"/>
               <w:left w:val="single" w:sz="4" w:space="0" w:color="000001"/>
@@ -3430,7 +3382,7 @@
             </w:tcBorders>
             <w:shd w:fill="FFFFFF" w:val="clear"/>
             <w:tcMar>
-              <w:left w:w="48" w:type="dxa"/>
+              <w:left w:w="43" w:type="dxa"/>
             </w:tcMar>
           </w:tcPr>
           <w:p>
@@ -3468,7 +3420,7 @@
             </w:tcBorders>
             <w:shd w:fill="FFFFFF" w:val="clear"/>
             <w:tcMar>
-              <w:left w:w="48" w:type="dxa"/>
+              <w:left w:w="43" w:type="dxa"/>
             </w:tcMar>
           </w:tcPr>
           <w:p>
@@ -3506,7 +3458,7 @@
             </w:tcBorders>
             <w:shd w:fill="FFFFFF" w:val="clear"/>
             <w:tcMar>
-              <w:left w:w="48" w:type="dxa"/>
+              <w:left w:w="43" w:type="dxa"/>
             </w:tcMar>
           </w:tcPr>
           <w:p>
@@ -3550,7 +3502,7 @@
             </w:tcBorders>
             <w:shd w:fill="FFFFFF" w:val="clear"/>
             <w:tcMar>
-              <w:left w:w="48" w:type="dxa"/>
+              <w:left w:w="43" w:type="dxa"/>
             </w:tcMar>
           </w:tcPr>
           <w:p>
@@ -3582,7 +3534,7 @@
         </w:tc>
         <w:tc>
           <w:tcPr>
-            <w:tcW w:w="2169" w:type="dxa"/>
+            <w:tcW w:w="2168" w:type="dxa"/>
             <w:tcBorders>
               <w:top w:val="nil"/>
               <w:left w:val="single" w:sz="4" w:space="0" w:color="000001"/>
@@ -3593,7 +3545,7 @@
             </w:tcBorders>
             <w:shd w:fill="FFFFFF" w:val="clear"/>
             <w:tcMar>
-              <w:left w:w="48" w:type="dxa"/>
+              <w:left w:w="43" w:type="dxa"/>
             </w:tcMar>
           </w:tcPr>
           <w:p>
@@ -3631,7 +3583,7 @@
             </w:tcBorders>
             <w:shd w:fill="FFFFFF" w:val="clear"/>
             <w:tcMar>
-              <w:left w:w="48" w:type="dxa"/>
+              <w:left w:w="43" w:type="dxa"/>
             </w:tcMar>
           </w:tcPr>
           <w:p>
@@ -3652,16 +3604,7 @@
                 <w:sz w:val="22"/>
                 <w:szCs w:val="22"/>
               </w:rPr>
-              <w:t xml:space="preserve">End Users </w:t>
-            </w:r>
-            <w:r>
-              <w:rPr>
-                <w:rFonts w:ascii="Courier 10 Pitch" w:hAnsi="Courier 10 Pitch"/>
-                <w:i w:val="false"/>
-                <w:sz w:val="22"/>
-                <w:szCs w:val="22"/>
-              </w:rPr>
-              <w:t>will get personalized output on the basis of tag rankings which will be decided by a scoring algorithm.</w:t>
+              <w:t>End Users will get personalized output on the basis of tag rankings which will be decided by a scoring algorithm.</w:t>
             </w:r>
           </w:p>
         </w:tc>
@@ -3678,7 +3621,7 @@
             </w:tcBorders>
             <w:shd w:fill="FFFFFF" w:val="clear"/>
             <w:tcMar>
-              <w:left w:w="48" w:type="dxa"/>
+              <w:left w:w="43" w:type="dxa"/>
             </w:tcMar>
           </w:tcPr>
           <w:p>
@@ -3722,7 +3665,7 @@
             </w:tcBorders>
             <w:shd w:fill="FFFFFF" w:val="clear"/>
             <w:tcMar>
-              <w:left w:w="48" w:type="dxa"/>
+              <w:left w:w="43" w:type="dxa"/>
             </w:tcMar>
           </w:tcPr>
           <w:p>
@@ -3754,7 +3697,7 @@
         </w:tc>
         <w:tc>
           <w:tcPr>
-            <w:tcW w:w="2169" w:type="dxa"/>
+            <w:tcW w:w="2168" w:type="dxa"/>
             <w:tcBorders>
               <w:top w:val="nil"/>
               <w:left w:val="single" w:sz="4" w:space="0" w:color="000001"/>
@@ -3765,7 +3708,7 @@
             </w:tcBorders>
             <w:shd w:fill="FFFFFF" w:val="clear"/>
             <w:tcMar>
-              <w:left w:w="48" w:type="dxa"/>
+              <w:left w:w="43" w:type="dxa"/>
             </w:tcMar>
           </w:tcPr>
           <w:p>
@@ -3803,7 +3746,7 @@
             </w:tcBorders>
             <w:shd w:fill="FFFFFF" w:val="clear"/>
             <w:tcMar>
-              <w:left w:w="48" w:type="dxa"/>
+              <w:left w:w="43" w:type="dxa"/>
             </w:tcMar>
           </w:tcPr>
           <w:p>
@@ -3841,7 +3784,7 @@
             </w:tcBorders>
             <w:shd w:fill="FFFFFF" w:val="clear"/>
             <w:tcMar>
-              <w:left w:w="48" w:type="dxa"/>
+              <w:left w:w="43" w:type="dxa"/>
             </w:tcMar>
           </w:tcPr>
           <w:p>
@@ -3885,7 +3828,7 @@
             </w:tcBorders>
             <w:shd w:fill="FFFFFF" w:val="clear"/>
             <w:tcMar>
-              <w:left w:w="48" w:type="dxa"/>
+              <w:left w:w="43" w:type="dxa"/>
             </w:tcMar>
           </w:tcPr>
           <w:p>
@@ -3917,7 +3860,7 @@
         </w:tc>
         <w:tc>
           <w:tcPr>
-            <w:tcW w:w="2169" w:type="dxa"/>
+            <w:tcW w:w="2168" w:type="dxa"/>
             <w:tcBorders>
               <w:top w:val="nil"/>
               <w:left w:val="single" w:sz="4" w:space="0" w:color="000001"/>
@@ -3928,7 +3871,7 @@
             </w:tcBorders>
             <w:shd w:fill="FFFFFF" w:val="clear"/>
             <w:tcMar>
-              <w:left w:w="48" w:type="dxa"/>
+              <w:left w:w="43" w:type="dxa"/>
             </w:tcMar>
           </w:tcPr>
           <w:p>
@@ -3968,7 +3911,7 @@
             </w:tcBorders>
             <w:shd w:fill="FFFFFF" w:val="clear"/>
             <w:tcMar>
-              <w:left w:w="48" w:type="dxa"/>
+              <w:left w:w="43" w:type="dxa"/>
             </w:tcMar>
           </w:tcPr>
           <w:p>
@@ -4008,7 +3951,7 @@
             </w:tcBorders>
             <w:shd w:fill="FFFFFF" w:val="clear"/>
             <w:tcMar>
-              <w:left w:w="48" w:type="dxa"/>
+              <w:left w:w="43" w:type="dxa"/>
             </w:tcMar>
           </w:tcPr>
           <w:p>
@@ -4054,7 +3997,7 @@
             </w:tcBorders>
             <w:shd w:fill="FFFFFF" w:val="clear"/>
             <w:tcMar>
-              <w:left w:w="48" w:type="dxa"/>
+              <w:left w:w="43" w:type="dxa"/>
             </w:tcMar>
           </w:tcPr>
           <w:p>
@@ -4086,7 +4029,7 @@
         </w:tc>
         <w:tc>
           <w:tcPr>
-            <w:tcW w:w="2169" w:type="dxa"/>
+            <w:tcW w:w="2168" w:type="dxa"/>
             <w:tcBorders>
               <w:top w:val="nil"/>
               <w:left w:val="single" w:sz="4" w:space="0" w:color="000001"/>
@@ -4097,7 +4040,7 @@
             </w:tcBorders>
             <w:shd w:fill="FFFFFF" w:val="clear"/>
             <w:tcMar>
-              <w:left w:w="48" w:type="dxa"/>
+              <w:left w:w="43" w:type="dxa"/>
             </w:tcMar>
           </w:tcPr>
           <w:p>
@@ -4139,7 +4082,7 @@
             </w:tcBorders>
             <w:shd w:fill="FFFFFF" w:val="clear"/>
             <w:tcMar>
-              <w:left w:w="48" w:type="dxa"/>
+              <w:left w:w="43" w:type="dxa"/>
             </w:tcMar>
           </w:tcPr>
           <w:p>
@@ -4179,7 +4122,7 @@
             </w:tcBorders>
             <w:shd w:fill="FFFFFF" w:val="clear"/>
             <w:tcMar>
-              <w:left w:w="48" w:type="dxa"/>
+              <w:left w:w="43" w:type="dxa"/>
             </w:tcMar>
           </w:tcPr>
           <w:p>
@@ -4524,8 +4467,8 @@
           <w:szCs w:val="24"/>
         </w:rPr>
       </w:pPr>
-      <w:bookmarkStart w:id="15" w:name="__RefHeading__603_91464624"/>
-      <w:bookmarkStart w:id="16" w:name="_GoBack"/>
+      <w:bookmarkStart w:id="15" w:name="_GoBack"/>
+      <w:bookmarkStart w:id="16" w:name="__RefHeading__603_91464624"/>
       <w:bookmarkEnd w:id="15"/>
       <w:bookmarkEnd w:id="16"/>
       <w:r>
@@ -4598,7 +4541,7 @@
     <w:tbl>
       <w:tblPr>
         <w:jc w:val="left"/>
-        <w:tblInd w:w="318" w:type="dxa"/>
+        <w:tblInd w:w="313" w:type="dxa"/>
         <w:tblBorders>
           <w:top w:val="single" w:sz="4" w:space="0" w:color="000001"/>
           <w:left w:val="single" w:sz="4" w:space="0" w:color="000001"/>
@@ -4609,13 +4552,13 @@
         </w:tblBorders>
         <w:tblCellMar>
           <w:top w:w="0" w:type="dxa"/>
-          <w:left w:w="48" w:type="dxa"/>
+          <w:left w:w="43" w:type="dxa"/>
           <w:bottom w:w="0" w:type="dxa"/>
           <w:right w:w="108" w:type="dxa"/>
         </w:tblCellMar>
       </w:tblPr>
       <w:tblGrid>
-        <w:gridCol w:w="1430"/>
+        <w:gridCol w:w="1429"/>
         <w:gridCol w:w="7245"/>
       </w:tblGrid>
       <w:tr>
@@ -4625,7 +4568,7 @@
         </w:trPr>
         <w:tc>
           <w:tcPr>
-            <w:tcW w:w="1430" w:type="dxa"/>
+            <w:tcW w:w="1429" w:type="dxa"/>
             <w:tcBorders>
               <w:top w:val="single" w:sz="4" w:space="0" w:color="000001"/>
               <w:left w:val="single" w:sz="4" w:space="0" w:color="000001"/>
@@ -4636,7 +4579,7 @@
             </w:tcBorders>
             <w:shd w:fill="FFFFFF" w:val="clear"/>
             <w:tcMar>
-              <w:left w:w="48" w:type="dxa"/>
+              <w:left w:w="43" w:type="dxa"/>
             </w:tcMar>
           </w:tcPr>
           <w:p>
@@ -4672,7 +4615,7 @@
             </w:tcBorders>
             <w:shd w:fill="FFFFFF" w:val="clear"/>
             <w:tcMar>
-              <w:left w:w="48" w:type="dxa"/>
+              <w:left w:w="43" w:type="dxa"/>
             </w:tcMar>
           </w:tcPr>
           <w:p>
@@ -4706,7 +4649,7 @@
         </w:trPr>
         <w:tc>
           <w:tcPr>
-            <w:tcW w:w="1430" w:type="dxa"/>
+            <w:tcW w:w="1429" w:type="dxa"/>
             <w:tcBorders>
               <w:top w:val="single" w:sz="4" w:space="0" w:color="000001"/>
               <w:left w:val="single" w:sz="4" w:space="0" w:color="000001"/>
@@ -4717,7 +4660,7 @@
             </w:tcBorders>
             <w:shd w:fill="FFFFFF" w:val="clear"/>
             <w:tcMar>
-              <w:left w:w="48" w:type="dxa"/>
+              <w:left w:w="43" w:type="dxa"/>
             </w:tcMar>
           </w:tcPr>
           <w:p>
@@ -4753,7 +4696,7 @@
             </w:tcBorders>
             <w:shd w:fill="FFFFFF" w:val="clear"/>
             <w:tcMar>
-              <w:left w:w="48" w:type="dxa"/>
+              <w:left w:w="43" w:type="dxa"/>
             </w:tcMar>
           </w:tcPr>
           <w:p>
@@ -4787,7 +4730,7 @@
         </w:trPr>
         <w:tc>
           <w:tcPr>
-            <w:tcW w:w="1430" w:type="dxa"/>
+            <w:tcW w:w="1429" w:type="dxa"/>
             <w:tcBorders>
               <w:top w:val="single" w:sz="4" w:space="0" w:color="000001"/>
               <w:left w:val="single" w:sz="4" w:space="0" w:color="000001"/>
@@ -4798,7 +4741,7 @@
             </w:tcBorders>
             <w:shd w:fill="FFFFFF" w:val="clear"/>
             <w:tcMar>
-              <w:left w:w="48" w:type="dxa"/>
+              <w:left w:w="43" w:type="dxa"/>
             </w:tcMar>
           </w:tcPr>
           <w:p>
@@ -4834,7 +4777,7 @@
             </w:tcBorders>
             <w:shd w:fill="FFFFFF" w:val="clear"/>
             <w:tcMar>
-              <w:left w:w="48" w:type="dxa"/>
+              <w:left w:w="43" w:type="dxa"/>
             </w:tcMar>
           </w:tcPr>
           <w:p>
@@ -4868,7 +4811,7 @@
         </w:trPr>
         <w:tc>
           <w:tcPr>
-            <w:tcW w:w="1430" w:type="dxa"/>
+            <w:tcW w:w="1429" w:type="dxa"/>
             <w:tcBorders>
               <w:top w:val="single" w:sz="4" w:space="0" w:color="000001"/>
               <w:left w:val="single" w:sz="4" w:space="0" w:color="000001"/>
@@ -4879,7 +4822,7 @@
             </w:tcBorders>
             <w:shd w:fill="FFFFFF" w:val="clear"/>
             <w:tcMar>
-              <w:left w:w="48" w:type="dxa"/>
+              <w:left w:w="43" w:type="dxa"/>
             </w:tcMar>
           </w:tcPr>
           <w:p>
@@ -4915,7 +4858,7 @@
             </w:tcBorders>
             <w:shd w:fill="FFFFFF" w:val="clear"/>
             <w:tcMar>
-              <w:left w:w="48" w:type="dxa"/>
+              <w:left w:w="43" w:type="dxa"/>
             </w:tcMar>
           </w:tcPr>
           <w:p>
@@ -4949,7 +4892,7 @@
         </w:trPr>
         <w:tc>
           <w:tcPr>
-            <w:tcW w:w="1430" w:type="dxa"/>
+            <w:tcW w:w="1429" w:type="dxa"/>
             <w:tcBorders>
               <w:top w:val="single" w:sz="4" w:space="0" w:color="000001"/>
               <w:left w:val="single" w:sz="4" w:space="0" w:color="000001"/>
@@ -4960,7 +4903,7 @@
             </w:tcBorders>
             <w:shd w:fill="FFFFFF" w:val="clear"/>
             <w:tcMar>
-              <w:left w:w="48" w:type="dxa"/>
+              <w:left w:w="43" w:type="dxa"/>
             </w:tcMar>
           </w:tcPr>
           <w:p>
@@ -4996,7 +4939,7 @@
             </w:tcBorders>
             <w:shd w:fill="FFFFFF" w:val="clear"/>
             <w:tcMar>
-              <w:left w:w="48" w:type="dxa"/>
+              <w:left w:w="43" w:type="dxa"/>
             </w:tcMar>
           </w:tcPr>
           <w:p>
@@ -5034,7 +4977,7 @@
         </w:trPr>
         <w:tc>
           <w:tcPr>
-            <w:tcW w:w="1430" w:type="dxa"/>
+            <w:tcW w:w="1429" w:type="dxa"/>
             <w:tcBorders>
               <w:top w:val="single" w:sz="4" w:space="0" w:color="000001"/>
               <w:left w:val="single" w:sz="4" w:space="0" w:color="000001"/>
@@ -5045,7 +4988,7 @@
             </w:tcBorders>
             <w:shd w:fill="FFFFFF" w:val="clear"/>
             <w:tcMar>
-              <w:left w:w="48" w:type="dxa"/>
+              <w:left w:w="43" w:type="dxa"/>
             </w:tcMar>
           </w:tcPr>
           <w:p>
@@ -5081,7 +5024,7 @@
             </w:tcBorders>
             <w:shd w:fill="FFFFFF" w:val="clear"/>
             <w:tcMar>
-              <w:left w:w="48" w:type="dxa"/>
+              <w:left w:w="43" w:type="dxa"/>
             </w:tcMar>
           </w:tcPr>
           <w:p>
@@ -5200,7 +5143,7 @@
         </w:trPr>
         <w:tc>
           <w:tcPr>
-            <w:tcW w:w="1430" w:type="dxa"/>
+            <w:tcW w:w="1429" w:type="dxa"/>
             <w:tcBorders>
               <w:top w:val="single" w:sz="4" w:space="0" w:color="000001"/>
               <w:left w:val="single" w:sz="4" w:space="0" w:color="000001"/>
@@ -5211,7 +5154,7 @@
             </w:tcBorders>
             <w:shd w:fill="FFFFFF" w:val="clear"/>
             <w:tcMar>
-              <w:left w:w="48" w:type="dxa"/>
+              <w:left w:w="43" w:type="dxa"/>
             </w:tcMar>
           </w:tcPr>
           <w:p>
@@ -5251,7 +5194,7 @@
             </w:tcBorders>
             <w:shd w:fill="FFFFFF" w:val="clear"/>
             <w:tcMar>
-              <w:left w:w="48" w:type="dxa"/>
+              <w:left w:w="43" w:type="dxa"/>
             </w:tcMar>
           </w:tcPr>
           <w:p>
@@ -5295,7 +5238,7 @@
         </w:trPr>
         <w:tc>
           <w:tcPr>
-            <w:tcW w:w="1430" w:type="dxa"/>
+            <w:tcW w:w="1429" w:type="dxa"/>
             <w:tcBorders>
               <w:top w:val="single" w:sz="4" w:space="0" w:color="000001"/>
               <w:left w:val="single" w:sz="4" w:space="0" w:color="000001"/>
@@ -5306,7 +5249,7 @@
             </w:tcBorders>
             <w:shd w:fill="FFFFFF" w:val="clear"/>
             <w:tcMar>
-              <w:left w:w="48" w:type="dxa"/>
+              <w:left w:w="43" w:type="dxa"/>
             </w:tcMar>
           </w:tcPr>
           <w:p>
@@ -5342,7 +5285,7 @@
             </w:tcBorders>
             <w:shd w:fill="FFFFFF" w:val="clear"/>
             <w:tcMar>
-              <w:left w:w="48" w:type="dxa"/>
+              <w:left w:w="43" w:type="dxa"/>
             </w:tcMar>
           </w:tcPr>
           <w:p>
@@ -5585,7 +5528,7 @@
     <w:tbl>
       <w:tblPr>
         <w:jc w:val="left"/>
-        <w:tblInd w:w="318" w:type="dxa"/>
+        <w:tblInd w:w="313" w:type="dxa"/>
         <w:tblBorders>
           <w:top w:val="single" w:sz="4" w:space="0" w:color="000001"/>
           <w:left w:val="single" w:sz="4" w:space="0" w:color="000001"/>
@@ -5596,7 +5539,956 @@
         </w:tblBorders>
         <w:tblCellMar>
           <w:top w:w="0" w:type="dxa"/>
-          <w:left w:w="48" w:type="dxa"/>
+          <w:left w:w="43" w:type="dxa"/>
+          <w:bottom w:w="0" w:type="dxa"/>
+          <w:right w:w="108" w:type="dxa"/>
+        </w:tblCellMar>
+      </w:tblPr>
+      <w:tblGrid>
+        <w:gridCol w:w="1429"/>
+        <w:gridCol w:w="7245"/>
+      </w:tblGrid>
+      <w:tr>
+        <w:trPr>
+          <w:trHeight w:val="355" w:hRule="atLeast"/>
+          <w:cantSplit w:val="true"/>
+        </w:trPr>
+        <w:tc>
+          <w:tcPr>
+            <w:tcW w:w="1429" w:type="dxa"/>
+            <w:tcBorders>
+              <w:top w:val="single" w:sz="4" w:space="0" w:color="000001"/>
+              <w:left w:val="single" w:sz="4" w:space="0" w:color="000001"/>
+              <w:bottom w:val="single" w:sz="4" w:space="0" w:color="000001"/>
+              <w:insideH w:val="single" w:sz="4" w:space="0" w:color="000001"/>
+              <w:right w:val="nil"/>
+              <w:insideV w:val="nil"/>
+            </w:tcBorders>
+            <w:shd w:fill="FFFFFF" w:val="clear"/>
+            <w:tcMar>
+              <w:left w:w="43" w:type="dxa"/>
+            </w:tcMar>
+          </w:tcPr>
+          <w:p>
+            <w:pPr>
+              <w:pStyle w:val="TextBody"/>
+              <w:spacing w:before="0" w:after="120"/>
+              <w:rPr>
+                <w:rFonts w:ascii="Courier 10 Pitch" w:hAnsi="Courier 10 Pitch"/>
+                <w:b/>
+                <w:i w:val="false"/>
+              </w:rPr>
+            </w:pPr>
+            <w:r>
+              <w:rPr>
+                <w:rFonts w:ascii="Courier 10 Pitch" w:hAnsi="Courier 10 Pitch"/>
+                <w:b/>
+                <w:i w:val="false"/>
+              </w:rPr>
+              <w:t>Use Case Number:</w:t>
+            </w:r>
+          </w:p>
+        </w:tc>
+        <w:tc>
+          <w:tcPr>
+            <w:tcW w:w="7245" w:type="dxa"/>
+            <w:tcBorders>
+              <w:top w:val="single" w:sz="4" w:space="0" w:color="000001"/>
+              <w:left w:val="single" w:sz="4" w:space="0" w:color="000001"/>
+              <w:bottom w:val="single" w:sz="4" w:space="0" w:color="000001"/>
+              <w:insideH w:val="single" w:sz="4" w:space="0" w:color="000001"/>
+              <w:right w:val="single" w:sz="4" w:space="0" w:color="000001"/>
+              <w:insideV w:val="single" w:sz="4" w:space="0" w:color="000001"/>
+            </w:tcBorders>
+            <w:shd w:fill="FFFFFF" w:val="clear"/>
+            <w:tcMar>
+              <w:left w:w="43" w:type="dxa"/>
+            </w:tcMar>
+          </w:tcPr>
+          <w:p>
+            <w:pPr>
+              <w:pStyle w:val="TextBody"/>
+              <w:spacing w:before="0" w:after="120"/>
+              <w:rPr>
+                <w:rFonts w:ascii="Courier 10 Pitch" w:hAnsi="Courier 10 Pitch"/>
+                <w:i w:val="false"/>
+                <w:color w:val="000000"/>
+                <w:sz w:val="22"/>
+                <w:szCs w:val="22"/>
+              </w:rPr>
+            </w:pPr>
+            <w:r>
+              <w:rPr>
+                <w:rFonts w:ascii="Courier 10 Pitch" w:hAnsi="Courier 10 Pitch"/>
+                <w:i w:val="false"/>
+                <w:color w:val="000000"/>
+                <w:sz w:val="22"/>
+                <w:szCs w:val="22"/>
+              </w:rPr>
+              <w:t>UC-05</w:t>
+            </w:r>
+          </w:p>
+        </w:tc>
+      </w:tr>
+      <w:tr>
+        <w:trPr>
+          <w:cantSplit w:val="true"/>
+        </w:trPr>
+        <w:tc>
+          <w:tcPr>
+            <w:tcW w:w="1429" w:type="dxa"/>
+            <w:tcBorders>
+              <w:top w:val="single" w:sz="4" w:space="0" w:color="000001"/>
+              <w:left w:val="single" w:sz="4" w:space="0" w:color="000001"/>
+              <w:bottom w:val="single" w:sz="4" w:space="0" w:color="000001"/>
+              <w:insideH w:val="single" w:sz="4" w:space="0" w:color="000001"/>
+              <w:right w:val="nil"/>
+              <w:insideV w:val="nil"/>
+            </w:tcBorders>
+            <w:shd w:fill="FFFFFF" w:val="clear"/>
+            <w:tcMar>
+              <w:left w:w="43" w:type="dxa"/>
+            </w:tcMar>
+          </w:tcPr>
+          <w:p>
+            <w:pPr>
+              <w:pStyle w:val="TextBody"/>
+              <w:spacing w:before="0" w:after="120"/>
+              <w:rPr>
+                <w:rFonts w:ascii="Courier 10 Pitch" w:hAnsi="Courier 10 Pitch"/>
+                <w:b/>
+                <w:i w:val="false"/>
+              </w:rPr>
+            </w:pPr>
+            <w:r>
+              <w:rPr>
+                <w:rFonts w:ascii="Courier 10 Pitch" w:hAnsi="Courier 10 Pitch"/>
+                <w:b/>
+                <w:i w:val="false"/>
+              </w:rPr>
+              <w:t>Use Case Name:</w:t>
+            </w:r>
+          </w:p>
+        </w:tc>
+        <w:tc>
+          <w:tcPr>
+            <w:tcW w:w="7245" w:type="dxa"/>
+            <w:tcBorders>
+              <w:top w:val="single" w:sz="4" w:space="0" w:color="000001"/>
+              <w:left w:val="single" w:sz="4" w:space="0" w:color="000001"/>
+              <w:bottom w:val="single" w:sz="4" w:space="0" w:color="000001"/>
+              <w:insideH w:val="single" w:sz="4" w:space="0" w:color="000001"/>
+              <w:right w:val="single" w:sz="4" w:space="0" w:color="000001"/>
+              <w:insideV w:val="single" w:sz="4" w:space="0" w:color="000001"/>
+            </w:tcBorders>
+            <w:shd w:fill="FFFFFF" w:val="clear"/>
+            <w:tcMar>
+              <w:left w:w="43" w:type="dxa"/>
+            </w:tcMar>
+          </w:tcPr>
+          <w:p>
+            <w:pPr>
+              <w:pStyle w:val="TextBody"/>
+              <w:spacing w:before="0" w:after="120"/>
+              <w:rPr>
+                <w:rFonts w:ascii="Courier 10 Pitch" w:hAnsi="Courier 10 Pitch"/>
+                <w:i w:val="false"/>
+                <w:color w:val="000000"/>
+                <w:sz w:val="22"/>
+                <w:szCs w:val="22"/>
+              </w:rPr>
+            </w:pPr>
+            <w:r>
+              <w:rPr>
+                <w:rFonts w:ascii="Courier 10 Pitch" w:hAnsi="Courier 10 Pitch"/>
+                <w:i w:val="false"/>
+                <w:color w:val="000000"/>
+                <w:sz w:val="22"/>
+                <w:szCs w:val="22"/>
+              </w:rPr>
+              <w:t>Generate Cookie</w:t>
+            </w:r>
+          </w:p>
+        </w:tc>
+      </w:tr>
+      <w:tr>
+        <w:trPr>
+          <w:cantSplit w:val="true"/>
+        </w:trPr>
+        <w:tc>
+          <w:tcPr>
+            <w:tcW w:w="1429" w:type="dxa"/>
+            <w:tcBorders>
+              <w:top w:val="single" w:sz="4" w:space="0" w:color="000001"/>
+              <w:left w:val="single" w:sz="4" w:space="0" w:color="000001"/>
+              <w:bottom w:val="single" w:sz="4" w:space="0" w:color="000001"/>
+              <w:insideH w:val="single" w:sz="4" w:space="0" w:color="000001"/>
+              <w:right w:val="nil"/>
+              <w:insideV w:val="nil"/>
+            </w:tcBorders>
+            <w:shd w:fill="FFFFFF" w:val="clear"/>
+            <w:tcMar>
+              <w:left w:w="43" w:type="dxa"/>
+            </w:tcMar>
+          </w:tcPr>
+          <w:p>
+            <w:pPr>
+              <w:pStyle w:val="TextBody"/>
+              <w:spacing w:before="0" w:after="120"/>
+              <w:rPr>
+                <w:rFonts w:ascii="Courier 10 Pitch" w:hAnsi="Courier 10 Pitch"/>
+                <w:b/>
+                <w:i w:val="false"/>
+              </w:rPr>
+            </w:pPr>
+            <w:r>
+              <w:rPr>
+                <w:rFonts w:ascii="Courier 10 Pitch" w:hAnsi="Courier 10 Pitch"/>
+                <w:b/>
+                <w:i w:val="false"/>
+              </w:rPr>
+              <w:t>Overview:</w:t>
+            </w:r>
+          </w:p>
+        </w:tc>
+        <w:tc>
+          <w:tcPr>
+            <w:tcW w:w="7245" w:type="dxa"/>
+            <w:tcBorders>
+              <w:top w:val="single" w:sz="4" w:space="0" w:color="000001"/>
+              <w:left w:val="single" w:sz="4" w:space="0" w:color="000001"/>
+              <w:bottom w:val="single" w:sz="4" w:space="0" w:color="000001"/>
+              <w:insideH w:val="single" w:sz="4" w:space="0" w:color="000001"/>
+              <w:right w:val="single" w:sz="4" w:space="0" w:color="000001"/>
+              <w:insideV w:val="single" w:sz="4" w:space="0" w:color="000001"/>
+            </w:tcBorders>
+            <w:shd w:fill="FFFFFF" w:val="clear"/>
+            <w:tcMar>
+              <w:left w:w="43" w:type="dxa"/>
+            </w:tcMar>
+          </w:tcPr>
+          <w:p>
+            <w:pPr>
+              <w:pStyle w:val="TextBody"/>
+              <w:spacing w:before="0" w:after="0"/>
+              <w:rPr>
+                <w:rFonts w:cs="Times New Roman" w:ascii="Courier 10 Pitch" w:hAnsi="Courier 10 Pitch"/>
+                <w:i w:val="false"/>
+                <w:color w:val="000000"/>
+                <w:sz w:val="22"/>
+                <w:szCs w:val="22"/>
+              </w:rPr>
+            </w:pPr>
+            <w:r>
+              <w:rPr>
+                <w:rFonts w:cs="Times New Roman" w:ascii="Courier 10 Pitch" w:hAnsi="Courier 10 Pitch"/>
+                <w:i w:val="false"/>
+                <w:color w:val="000000"/>
+                <w:sz w:val="22"/>
+                <w:szCs w:val="22"/>
+              </w:rPr>
+              <w:t>Generates/update a cookie for a visitor</w:t>
+            </w:r>
+          </w:p>
+        </w:tc>
+      </w:tr>
+      <w:tr>
+        <w:trPr>
+          <w:cantSplit w:val="true"/>
+        </w:trPr>
+        <w:tc>
+          <w:tcPr>
+            <w:tcW w:w="1429" w:type="dxa"/>
+            <w:tcBorders>
+              <w:top w:val="single" w:sz="4" w:space="0" w:color="000001"/>
+              <w:left w:val="single" w:sz="4" w:space="0" w:color="000001"/>
+              <w:bottom w:val="single" w:sz="4" w:space="0" w:color="000001"/>
+              <w:insideH w:val="single" w:sz="4" w:space="0" w:color="000001"/>
+              <w:right w:val="nil"/>
+              <w:insideV w:val="nil"/>
+            </w:tcBorders>
+            <w:shd w:fill="FFFFFF" w:val="clear"/>
+            <w:tcMar>
+              <w:left w:w="43" w:type="dxa"/>
+            </w:tcMar>
+          </w:tcPr>
+          <w:p>
+            <w:pPr>
+              <w:pStyle w:val="TextBody"/>
+              <w:spacing w:before="0" w:after="120"/>
+              <w:rPr>
+                <w:rFonts w:ascii="Courier 10 Pitch" w:hAnsi="Courier 10 Pitch"/>
+                <w:b/>
+                <w:i w:val="false"/>
+              </w:rPr>
+            </w:pPr>
+            <w:r>
+              <w:rPr>
+                <w:rFonts w:ascii="Courier 10 Pitch" w:hAnsi="Courier 10 Pitch"/>
+                <w:b/>
+                <w:i w:val="false"/>
+              </w:rPr>
+              <w:t>Actors:</w:t>
+            </w:r>
+          </w:p>
+        </w:tc>
+        <w:tc>
+          <w:tcPr>
+            <w:tcW w:w="7245" w:type="dxa"/>
+            <w:tcBorders>
+              <w:top w:val="single" w:sz="4" w:space="0" w:color="000001"/>
+              <w:left w:val="single" w:sz="4" w:space="0" w:color="000001"/>
+              <w:bottom w:val="single" w:sz="4" w:space="0" w:color="000001"/>
+              <w:insideH w:val="single" w:sz="4" w:space="0" w:color="000001"/>
+              <w:right w:val="single" w:sz="4" w:space="0" w:color="000001"/>
+              <w:insideV w:val="single" w:sz="4" w:space="0" w:color="000001"/>
+            </w:tcBorders>
+            <w:shd w:fill="FFFFFF" w:val="clear"/>
+            <w:tcMar>
+              <w:left w:w="43" w:type="dxa"/>
+            </w:tcMar>
+          </w:tcPr>
+          <w:p>
+            <w:pPr>
+              <w:pStyle w:val="TextBody"/>
+              <w:spacing w:before="0" w:after="120"/>
+              <w:rPr>
+                <w:rFonts w:ascii="Courier 10 Pitch" w:hAnsi="Courier 10 Pitch"/>
+                <w:i w:val="false"/>
+                <w:color w:val="000000"/>
+                <w:sz w:val="22"/>
+                <w:szCs w:val="22"/>
+              </w:rPr>
+            </w:pPr>
+            <w:r>
+              <w:rPr>
+                <w:rFonts w:ascii="Courier 10 Pitch" w:hAnsi="Courier 10 Pitch"/>
+                <w:i w:val="false"/>
+                <w:color w:val="000000"/>
+                <w:sz w:val="22"/>
+                <w:szCs w:val="22"/>
+              </w:rPr>
+              <w:t>Server(PHP),end-user,</w:t>
+            </w:r>
+            <w:r>
+              <w:rPr>
+                <w:rFonts w:ascii="Courier 10 Pitch" w:hAnsi="Courier 10 Pitch"/>
+                <w:i w:val="false"/>
+                <w:color w:val="000000"/>
+                <w:sz w:val="22"/>
+                <w:szCs w:val="22"/>
+              </w:rPr>
+              <w:t>UI</w:t>
+            </w:r>
+          </w:p>
+        </w:tc>
+      </w:tr>
+      <w:tr>
+        <w:trPr>
+          <w:cantSplit w:val="true"/>
+        </w:trPr>
+        <w:tc>
+          <w:tcPr>
+            <w:tcW w:w="1429" w:type="dxa"/>
+            <w:tcBorders>
+              <w:top w:val="single" w:sz="4" w:space="0" w:color="000001"/>
+              <w:left w:val="single" w:sz="4" w:space="0" w:color="000001"/>
+              <w:bottom w:val="single" w:sz="4" w:space="0" w:color="000001"/>
+              <w:insideH w:val="single" w:sz="4" w:space="0" w:color="000001"/>
+              <w:right w:val="nil"/>
+              <w:insideV w:val="nil"/>
+            </w:tcBorders>
+            <w:shd w:fill="FFFFFF" w:val="clear"/>
+            <w:tcMar>
+              <w:left w:w="43" w:type="dxa"/>
+            </w:tcMar>
+          </w:tcPr>
+          <w:p>
+            <w:pPr>
+              <w:pStyle w:val="TextBody"/>
+              <w:spacing w:before="0" w:after="120"/>
+              <w:rPr>
+                <w:rFonts w:ascii="Courier 10 Pitch" w:hAnsi="Courier 10 Pitch"/>
+                <w:b/>
+                <w:i w:val="false"/>
+              </w:rPr>
+            </w:pPr>
+            <w:r>
+              <w:rPr>
+                <w:rFonts w:ascii="Courier 10 Pitch" w:hAnsi="Courier 10 Pitch"/>
+                <w:b/>
+                <w:i w:val="false"/>
+              </w:rPr>
+              <w:t>Pre condition:</w:t>
+            </w:r>
+          </w:p>
+        </w:tc>
+        <w:tc>
+          <w:tcPr>
+            <w:tcW w:w="7245" w:type="dxa"/>
+            <w:tcBorders>
+              <w:top w:val="single" w:sz="4" w:space="0" w:color="000001"/>
+              <w:left w:val="single" w:sz="4" w:space="0" w:color="000001"/>
+              <w:bottom w:val="single" w:sz="4" w:space="0" w:color="000001"/>
+              <w:insideH w:val="single" w:sz="4" w:space="0" w:color="000001"/>
+              <w:right w:val="single" w:sz="4" w:space="0" w:color="000001"/>
+              <w:insideV w:val="single" w:sz="4" w:space="0" w:color="000001"/>
+            </w:tcBorders>
+            <w:shd w:fill="FFFFFF" w:val="clear"/>
+            <w:tcMar>
+              <w:left w:w="43" w:type="dxa"/>
+            </w:tcMar>
+          </w:tcPr>
+          <w:p>
+            <w:pPr>
+              <w:pStyle w:val="TextBody"/>
+              <w:numPr>
+                <w:ilvl w:val="0"/>
+                <w:numId w:val="8"/>
+              </w:numPr>
+              <w:spacing w:before="0" w:after="120"/>
+              <w:rPr>
+                <w:rFonts w:ascii="Courier 10 Pitch" w:hAnsi="Courier 10 Pitch"/>
+                <w:i w:val="false"/>
+                <w:color w:val="000000"/>
+                <w:sz w:val="22"/>
+                <w:szCs w:val="22"/>
+              </w:rPr>
+            </w:pPr>
+            <w:r>
+              <w:rPr>
+                <w:rFonts w:ascii="Courier 10 Pitch" w:hAnsi="Courier 10 Pitch"/>
+                <w:i w:val="false"/>
+                <w:color w:val="000000"/>
+                <w:sz w:val="22"/>
+                <w:szCs w:val="22"/>
+              </w:rPr>
+              <w:t>User visits the web site.</w:t>
+            </w:r>
+          </w:p>
+        </w:tc>
+      </w:tr>
+      <w:tr>
+        <w:trPr>
+          <w:cantSplit w:val="true"/>
+        </w:trPr>
+        <w:tc>
+          <w:tcPr>
+            <w:tcW w:w="1429" w:type="dxa"/>
+            <w:tcBorders>
+              <w:top w:val="single" w:sz="4" w:space="0" w:color="000001"/>
+              <w:left w:val="single" w:sz="4" w:space="0" w:color="000001"/>
+              <w:bottom w:val="single" w:sz="4" w:space="0" w:color="000001"/>
+              <w:insideH w:val="single" w:sz="4" w:space="0" w:color="000001"/>
+              <w:right w:val="nil"/>
+              <w:insideV w:val="nil"/>
+            </w:tcBorders>
+            <w:shd w:fill="FFFFFF" w:val="clear"/>
+            <w:tcMar>
+              <w:left w:w="43" w:type="dxa"/>
+            </w:tcMar>
+          </w:tcPr>
+          <w:p>
+            <w:pPr>
+              <w:pStyle w:val="TextBody"/>
+              <w:spacing w:before="0" w:after="120"/>
+              <w:rPr>
+                <w:rFonts w:ascii="Courier 10 Pitch" w:hAnsi="Courier 10 Pitch"/>
+                <w:b/>
+                <w:i w:val="false"/>
+              </w:rPr>
+            </w:pPr>
+            <w:r>
+              <w:rPr>
+                <w:rFonts w:ascii="Courier 10 Pitch" w:hAnsi="Courier 10 Pitch"/>
+                <w:b/>
+                <w:i w:val="false"/>
+              </w:rPr>
+              <w:t>Flow:</w:t>
+            </w:r>
+          </w:p>
+        </w:tc>
+        <w:tc>
+          <w:tcPr>
+            <w:tcW w:w="7245" w:type="dxa"/>
+            <w:tcBorders>
+              <w:top w:val="single" w:sz="4" w:space="0" w:color="000001"/>
+              <w:left w:val="single" w:sz="4" w:space="0" w:color="000001"/>
+              <w:bottom w:val="single" w:sz="4" w:space="0" w:color="000001"/>
+              <w:insideH w:val="single" w:sz="4" w:space="0" w:color="000001"/>
+              <w:right w:val="single" w:sz="4" w:space="0" w:color="000001"/>
+              <w:insideV w:val="single" w:sz="4" w:space="0" w:color="000001"/>
+            </w:tcBorders>
+            <w:shd w:fill="FFFFFF" w:val="clear"/>
+            <w:tcMar>
+              <w:left w:w="43" w:type="dxa"/>
+            </w:tcMar>
+          </w:tcPr>
+          <w:p>
+            <w:pPr>
+              <w:pStyle w:val="TextBody"/>
+              <w:numPr>
+                <w:ilvl w:val="0"/>
+                <w:numId w:val="7"/>
+              </w:numPr>
+              <w:spacing w:before="0" w:after="120"/>
+              <w:rPr>
+                <w:rFonts w:ascii="Courier 10 Pitch" w:hAnsi="Courier 10 Pitch"/>
+                <w:i w:val="false"/>
+                <w:color w:val="000000"/>
+                <w:sz w:val="22"/>
+                <w:szCs w:val="22"/>
+              </w:rPr>
+            </w:pPr>
+            <w:r>
+              <w:rPr>
+                <w:rFonts w:ascii="Courier 10 Pitch" w:hAnsi="Courier 10 Pitch"/>
+                <w:i w:val="false"/>
+                <w:color w:val="000000"/>
+                <w:sz w:val="22"/>
+                <w:szCs w:val="22"/>
+              </w:rPr>
+              <w:t>User visits the website for the first time.</w:t>
+            </w:r>
+          </w:p>
+          <w:p>
+            <w:pPr>
+              <w:pStyle w:val="TextBody"/>
+              <w:numPr>
+                <w:ilvl w:val="0"/>
+                <w:numId w:val="7"/>
+              </w:numPr>
+              <w:spacing w:before="0" w:after="120"/>
+              <w:rPr>
+                <w:rFonts w:ascii="Courier 10 Pitch" w:hAnsi="Courier 10 Pitch"/>
+                <w:i w:val="false"/>
+                <w:color w:val="000000"/>
+                <w:sz w:val="22"/>
+                <w:szCs w:val="22"/>
+              </w:rPr>
+            </w:pPr>
+            <w:r>
+              <w:rPr>
+                <w:rFonts w:ascii="Courier 10 Pitch" w:hAnsi="Courier 10 Pitch"/>
+                <w:i w:val="false"/>
+                <w:color w:val="000000"/>
+                <w:sz w:val="22"/>
+                <w:szCs w:val="22"/>
+              </w:rPr>
+              <w:t>User's unique visitor ID is created using epoch-time. (Note: ID is created only on the first visit)</w:t>
+            </w:r>
+          </w:p>
+          <w:p>
+            <w:pPr>
+              <w:pStyle w:val="TextBody"/>
+              <w:numPr>
+                <w:ilvl w:val="0"/>
+                <w:numId w:val="7"/>
+              </w:numPr>
+              <w:spacing w:before="0" w:after="120"/>
+              <w:rPr>
+                <w:rFonts w:ascii="Courier 10 Pitch" w:hAnsi="Courier 10 Pitch"/>
+                <w:i w:val="false"/>
+                <w:color w:val="000000"/>
+                <w:sz w:val="22"/>
+                <w:szCs w:val="22"/>
+              </w:rPr>
+            </w:pPr>
+            <w:r>
+              <w:rPr>
+                <w:rFonts w:ascii="Courier 10 Pitch" w:hAnsi="Courier 10 Pitch"/>
+                <w:i w:val="false"/>
+                <w:color w:val="000000"/>
+                <w:sz w:val="22"/>
+                <w:szCs w:val="22"/>
+              </w:rPr>
+              <w:t>A cookie is created with the unique ID as its identifier, containing visitor location, statistics and other logged data. This cookie is valid for 30 days.</w:t>
+            </w:r>
+          </w:p>
+        </w:tc>
+      </w:tr>
+      <w:tr>
+        <w:trPr>
+          <w:cantSplit w:val="true"/>
+        </w:trPr>
+        <w:tc>
+          <w:tcPr>
+            <w:tcW w:w="1429" w:type="dxa"/>
+            <w:tcBorders>
+              <w:top w:val="single" w:sz="4" w:space="0" w:color="000001"/>
+              <w:left w:val="single" w:sz="4" w:space="0" w:color="000001"/>
+              <w:bottom w:val="single" w:sz="4" w:space="0" w:color="000001"/>
+              <w:insideH w:val="single" w:sz="4" w:space="0" w:color="000001"/>
+              <w:right w:val="nil"/>
+              <w:insideV w:val="nil"/>
+            </w:tcBorders>
+            <w:shd w:fill="FFFFFF" w:val="clear"/>
+            <w:tcMar>
+              <w:left w:w="43" w:type="dxa"/>
+            </w:tcMar>
+          </w:tcPr>
+          <w:p>
+            <w:pPr>
+              <w:pStyle w:val="TextBody"/>
+              <w:spacing w:before="0" w:after="120"/>
+              <w:rPr>
+                <w:rFonts w:ascii="Courier 10 Pitch" w:hAnsi="Courier 10 Pitch"/>
+                <w:b/>
+                <w:i w:val="false"/>
+                <w:sz w:val="24"/>
+                <w:szCs w:val="24"/>
+              </w:rPr>
+            </w:pPr>
+            <w:r>
+              <w:rPr>
+                <w:rFonts w:ascii="Courier 10 Pitch" w:hAnsi="Courier 10 Pitch"/>
+                <w:b/>
+                <w:i w:val="false"/>
+                <w:sz w:val="24"/>
+                <w:szCs w:val="24"/>
+              </w:rPr>
+              <w:t>Alternate flow:</w:t>
+            </w:r>
+          </w:p>
+        </w:tc>
+        <w:tc>
+          <w:tcPr>
+            <w:tcW w:w="7245" w:type="dxa"/>
+            <w:tcBorders>
+              <w:top w:val="single" w:sz="4" w:space="0" w:color="000001"/>
+              <w:left w:val="single" w:sz="4" w:space="0" w:color="000001"/>
+              <w:bottom w:val="single" w:sz="4" w:space="0" w:color="000001"/>
+              <w:insideH w:val="single" w:sz="4" w:space="0" w:color="000001"/>
+              <w:right w:val="single" w:sz="4" w:space="0" w:color="000001"/>
+              <w:insideV w:val="single" w:sz="4" w:space="0" w:color="000001"/>
+            </w:tcBorders>
+            <w:shd w:fill="FFFFFF" w:val="clear"/>
+            <w:tcMar>
+              <w:left w:w="43" w:type="dxa"/>
+            </w:tcMar>
+          </w:tcPr>
+          <w:p>
+            <w:pPr>
+              <w:pStyle w:val="TextBody"/>
+              <w:numPr>
+                <w:ilvl w:val="0"/>
+                <w:numId w:val="9"/>
+              </w:numPr>
+              <w:spacing w:before="0" w:after="120"/>
+              <w:rPr>
+                <w:rFonts w:ascii="Courier 10 Pitch" w:hAnsi="Courier 10 Pitch"/>
+                <w:i w:val="false"/>
+                <w:color w:val="000000"/>
+                <w:sz w:val="22"/>
+                <w:szCs w:val="22"/>
+              </w:rPr>
+            </w:pPr>
+            <w:r>
+              <w:rPr>
+                <w:rFonts w:ascii="Courier 10 Pitch" w:hAnsi="Courier 10 Pitch"/>
+                <w:i w:val="false"/>
+                <w:color w:val="000000"/>
+                <w:sz w:val="22"/>
+                <w:szCs w:val="22"/>
+              </w:rPr>
+              <w:t>The visitor visits the website, but not for the first time.</w:t>
+            </w:r>
+          </w:p>
+          <w:p>
+            <w:pPr>
+              <w:pStyle w:val="TextBody"/>
+              <w:numPr>
+                <w:ilvl w:val="0"/>
+                <w:numId w:val="9"/>
+              </w:numPr>
+              <w:spacing w:before="0" w:after="120"/>
+              <w:rPr>
+                <w:rFonts w:ascii="Courier 10 Pitch" w:hAnsi="Courier 10 Pitch"/>
+                <w:i w:val="false"/>
+                <w:color w:val="000000"/>
+                <w:sz w:val="22"/>
+                <w:szCs w:val="22"/>
+              </w:rPr>
+            </w:pPr>
+            <w:r>
+              <w:rPr>
+                <w:rFonts w:ascii="Courier 10 Pitch" w:hAnsi="Courier 10 Pitch"/>
+                <w:i w:val="false"/>
+                <w:color w:val="000000"/>
+                <w:sz w:val="22"/>
+                <w:szCs w:val="22"/>
+              </w:rPr>
+              <w:t xml:space="preserve">A new visitor ID is not created. </w:t>
+            </w:r>
+          </w:p>
+          <w:p>
+            <w:pPr>
+              <w:pStyle w:val="TextBody"/>
+              <w:numPr>
+                <w:ilvl w:val="0"/>
+                <w:numId w:val="9"/>
+              </w:numPr>
+              <w:spacing w:before="0" w:after="120"/>
+              <w:rPr>
+                <w:rFonts w:ascii="Courier 10 Pitch" w:hAnsi="Courier 10 Pitch"/>
+                <w:i w:val="false"/>
+                <w:color w:val="000000"/>
+                <w:sz w:val="22"/>
+                <w:szCs w:val="22"/>
+              </w:rPr>
+            </w:pPr>
+            <w:r>
+              <w:rPr>
+                <w:rFonts w:ascii="Courier 10 Pitch" w:hAnsi="Courier 10 Pitch"/>
+                <w:i w:val="false"/>
+                <w:color w:val="000000"/>
+                <w:sz w:val="22"/>
+                <w:szCs w:val="22"/>
+              </w:rPr>
+              <w:t xml:space="preserve">Existing cookie is used and renewed for 30 more days. </w:t>
+            </w:r>
+          </w:p>
+        </w:tc>
+      </w:tr>
+      <w:tr>
+        <w:trPr>
+          <w:cantSplit w:val="true"/>
+        </w:trPr>
+        <w:tc>
+          <w:tcPr>
+            <w:tcW w:w="1429" w:type="dxa"/>
+            <w:tcBorders>
+              <w:top w:val="single" w:sz="4" w:space="0" w:color="000001"/>
+              <w:left w:val="single" w:sz="4" w:space="0" w:color="000001"/>
+              <w:bottom w:val="single" w:sz="4" w:space="0" w:color="000001"/>
+              <w:insideH w:val="single" w:sz="4" w:space="0" w:color="000001"/>
+              <w:right w:val="nil"/>
+              <w:insideV w:val="nil"/>
+            </w:tcBorders>
+            <w:shd w:fill="FFFFFF" w:val="clear"/>
+            <w:tcMar>
+              <w:left w:w="43" w:type="dxa"/>
+            </w:tcMar>
+          </w:tcPr>
+          <w:p>
+            <w:pPr>
+              <w:pStyle w:val="TextBody"/>
+              <w:spacing w:before="0" w:after="120"/>
+              <w:rPr>
+                <w:rFonts w:ascii="Courier 10 Pitch" w:hAnsi="Courier 10 Pitch"/>
+              </w:rPr>
+            </w:pPr>
+            <w:r>
+              <w:rPr>
+                <w:rFonts w:ascii="Courier 10 Pitch" w:hAnsi="Courier 10 Pitch"/>
+              </w:rPr>
+            </w:r>
+          </w:p>
+          <w:p>
+            <w:pPr>
+              <w:pStyle w:val="TextBody"/>
+              <w:spacing w:before="0" w:after="120"/>
+              <w:rPr>
+                <w:rFonts w:ascii="Courier 10 Pitch" w:hAnsi="Courier 10 Pitch"/>
+                <w:b/>
+                <w:i w:val="false"/>
+              </w:rPr>
+            </w:pPr>
+            <w:r>
+              <w:rPr>
+                <w:rFonts w:ascii="Courier 10 Pitch" w:hAnsi="Courier 10 Pitch"/>
+                <w:b/>
+                <w:i w:val="false"/>
+              </w:rPr>
+              <w:t>Post Condition:</w:t>
+            </w:r>
+          </w:p>
+        </w:tc>
+        <w:tc>
+          <w:tcPr>
+            <w:tcW w:w="7245" w:type="dxa"/>
+            <w:tcBorders>
+              <w:top w:val="single" w:sz="4" w:space="0" w:color="000001"/>
+              <w:left w:val="single" w:sz="4" w:space="0" w:color="000001"/>
+              <w:bottom w:val="single" w:sz="4" w:space="0" w:color="000001"/>
+              <w:insideH w:val="single" w:sz="4" w:space="0" w:color="000001"/>
+              <w:right w:val="single" w:sz="4" w:space="0" w:color="000001"/>
+              <w:insideV w:val="single" w:sz="4" w:space="0" w:color="000001"/>
+            </w:tcBorders>
+            <w:shd w:fill="FFFFFF" w:val="clear"/>
+            <w:tcMar>
+              <w:left w:w="43" w:type="dxa"/>
+            </w:tcMar>
+          </w:tcPr>
+          <w:p>
+            <w:pPr>
+              <w:pStyle w:val="TextBody"/>
+              <w:spacing w:before="0" w:after="120"/>
+              <w:rPr>
+                <w:rFonts w:ascii="Courier 10 Pitch" w:hAnsi="Courier 10 Pitch"/>
+              </w:rPr>
+            </w:pPr>
+            <w:r>
+              <w:rPr>
+                <w:rFonts w:ascii="Courier 10 Pitch" w:hAnsi="Courier 10 Pitch"/>
+              </w:rPr>
+            </w:r>
+          </w:p>
+          <w:p>
+            <w:pPr>
+              <w:pStyle w:val="TextBody"/>
+              <w:numPr>
+                <w:ilvl w:val="0"/>
+                <w:numId w:val="10"/>
+              </w:numPr>
+              <w:spacing w:before="0" w:after="120"/>
+              <w:rPr>
+                <w:rFonts w:ascii="Courier 10 Pitch" w:hAnsi="Courier 10 Pitch"/>
+                <w:i w:val="false"/>
+                <w:color w:val="000000"/>
+                <w:sz w:val="22"/>
+                <w:szCs w:val="22"/>
+              </w:rPr>
+            </w:pPr>
+            <w:r>
+              <w:rPr>
+                <w:rFonts w:ascii="Courier 10 Pitch" w:hAnsi="Courier 10 Pitch"/>
+                <w:i w:val="false"/>
+                <w:color w:val="000000"/>
+                <w:sz w:val="22"/>
+                <w:szCs w:val="22"/>
+              </w:rPr>
+              <w:t>This cookie is used for logging data and generating optimized content.</w:t>
+            </w:r>
+          </w:p>
+        </w:tc>
+      </w:tr>
+    </w:tbl>
+    <w:p>
+      <w:pPr>
+        <w:pStyle w:val="TextBody"/>
+        <w:spacing w:before="0" w:after="240"/>
+        <w:rPr>
+          <w:rFonts w:ascii="Courier 10 Pitch" w:hAnsi="Courier 10 Pitch"/>
+        </w:rPr>
+      </w:pPr>
+      <w:r>
+        <w:rPr>
+          <w:rFonts w:ascii="Courier 10 Pitch" w:hAnsi="Courier 10 Pitch"/>
+        </w:rPr>
+      </w:r>
+    </w:p>
+    <w:p>
+      <w:pPr>
+        <w:pStyle w:val="TextBody"/>
+        <w:spacing w:before="0" w:after="240"/>
+        <w:rPr>
+          <w:rFonts w:ascii="Courier 10 Pitch" w:hAnsi="Courier 10 Pitch"/>
+        </w:rPr>
+      </w:pPr>
+      <w:r>
+        <w:rPr>
+          <w:rFonts w:ascii="Courier 10 Pitch" w:hAnsi="Courier 10 Pitch"/>
+        </w:rPr>
+      </w:r>
+    </w:p>
+    <w:p>
+      <w:pPr>
+        <w:pStyle w:val="TextBody"/>
+        <w:spacing w:before="0" w:after="240"/>
+        <w:rPr>
+          <w:rFonts w:ascii="Courier 10 Pitch" w:hAnsi="Courier 10 Pitch"/>
+        </w:rPr>
+      </w:pPr>
+      <w:r>
+        <w:rPr>
+          <w:rFonts w:ascii="Courier 10 Pitch" w:hAnsi="Courier 10 Pitch"/>
+        </w:rPr>
+      </w:r>
+    </w:p>
+    <w:p>
+      <w:pPr>
+        <w:pStyle w:val="TextBody"/>
+        <w:spacing w:before="0" w:after="240"/>
+        <w:rPr>
+          <w:rFonts w:ascii="Courier 10 Pitch" w:hAnsi="Courier 10 Pitch"/>
+        </w:rPr>
+      </w:pPr>
+      <w:r>
+        <w:rPr>
+          <w:rFonts w:ascii="Courier 10 Pitch" w:hAnsi="Courier 10 Pitch"/>
+        </w:rPr>
+      </w:r>
+    </w:p>
+    <w:p>
+      <w:pPr>
+        <w:pStyle w:val="TextBody"/>
+        <w:spacing w:before="0" w:after="240"/>
+        <w:rPr>
+          <w:rFonts w:ascii="Courier 10 Pitch" w:hAnsi="Courier 10 Pitch"/>
+        </w:rPr>
+      </w:pPr>
+      <w:r>
+        <w:rPr>
+          <w:rFonts w:ascii="Courier 10 Pitch" w:hAnsi="Courier 10 Pitch"/>
+        </w:rPr>
+      </w:r>
+    </w:p>
+    <w:p>
+      <w:pPr>
+        <w:pStyle w:val="TextBody"/>
+        <w:spacing w:before="0" w:after="240"/>
+        <w:rPr>
+          <w:rFonts w:ascii="Courier 10 Pitch" w:hAnsi="Courier 10 Pitch"/>
+        </w:rPr>
+      </w:pPr>
+      <w:r>
+        <w:rPr>
+          <w:rFonts w:ascii="Courier 10 Pitch" w:hAnsi="Courier 10 Pitch"/>
+        </w:rPr>
+      </w:r>
+    </w:p>
+    <w:p>
+      <w:pPr>
+        <w:pStyle w:val="TextBody"/>
+        <w:spacing w:before="0" w:after="240"/>
+        <w:rPr>
+          <w:rFonts w:ascii="Courier 10 Pitch" w:hAnsi="Courier 10 Pitch"/>
+        </w:rPr>
+      </w:pPr>
+      <w:r>
+        <w:rPr>
+          <w:rFonts w:ascii="Courier 10 Pitch" w:hAnsi="Courier 10 Pitch"/>
+        </w:rPr>
+      </w:r>
+    </w:p>
+    <w:p>
+      <w:pPr>
+        <w:pStyle w:val="Heading2"/>
+        <w:rPr/>
+      </w:pPr>
+      <w:bookmarkStart w:id="23" w:name="__RefHeading__609_91464624"/>
+      <w:bookmarkEnd w:id="23"/>
+      <w:r>
+        <w:rPr/>
+        <w:t>UC - 13</w:t>
+      </w:r>
+    </w:p>
+    <w:tbl>
+      <w:tblPr>
+        <w:jc w:val="left"/>
+        <w:tblInd w:w="313" w:type="dxa"/>
+        <w:tblBorders>
+          <w:top w:val="single" w:sz="4" w:space="0" w:color="000001"/>
+          <w:left w:val="single" w:sz="4" w:space="0" w:color="000001"/>
+          <w:bottom w:val="single" w:sz="4" w:space="0" w:color="000001"/>
+          <w:insideH w:val="single" w:sz="4" w:space="0" w:color="000001"/>
+          <w:right w:val="nil"/>
+          <w:insideV w:val="nil"/>
+        </w:tblBorders>
+        <w:tblCellMar>
+          <w:top w:w="0" w:type="dxa"/>
+          <w:left w:w="43" w:type="dxa"/>
           <w:bottom w:w="0" w:type="dxa"/>
           <w:right w:w="108" w:type="dxa"/>
         </w:tblCellMar>
@@ -5623,7 +6515,7 @@
             </w:tcBorders>
             <w:shd w:fill="FFFFFF" w:val="clear"/>
             <w:tcMar>
-              <w:left w:w="48" w:type="dxa"/>
+              <w:left w:w="43" w:type="dxa"/>
             </w:tcMar>
           </w:tcPr>
           <w:p>
@@ -5659,7 +6551,7 @@
             </w:tcBorders>
             <w:shd w:fill="FFFFFF" w:val="clear"/>
             <w:tcMar>
-              <w:left w:w="48" w:type="dxa"/>
+              <w:left w:w="43" w:type="dxa"/>
             </w:tcMar>
           </w:tcPr>
           <w:p>
@@ -5682,7 +6574,7 @@
                 <w:sz w:val="22"/>
                 <w:szCs w:val="22"/>
               </w:rPr>
-              <w:t>UC-05</w:t>
+              <w:t>UC-13</w:t>
             </w:r>
           </w:p>
         </w:tc>
@@ -5704,7 +6596,7 @@
             </w:tcBorders>
             <w:shd w:fill="FFFFFF" w:val="clear"/>
             <w:tcMar>
-              <w:left w:w="48" w:type="dxa"/>
+              <w:left w:w="43" w:type="dxa"/>
             </w:tcMar>
           </w:tcPr>
           <w:p>
@@ -5740,30 +6632,28 @@
             </w:tcBorders>
             <w:shd w:fill="FFFFFF" w:val="clear"/>
             <w:tcMar>
-              <w:left w:w="48" w:type="dxa"/>
-            </w:tcMar>
-          </w:tcPr>
-          <w:p>
-            <w:pPr>
-              <w:pStyle w:val="TextBody"/>
-              <w:spacing w:before="0" w:after="120"/>
-              <w:rPr>
-                <w:rFonts w:ascii="Courier 10 Pitch" w:hAnsi="Courier 10 Pitch"/>
-                <w:i w:val="false"/>
-                <w:color w:val="000000"/>
-                <w:sz w:val="22"/>
-                <w:szCs w:val="22"/>
-              </w:rPr>
-            </w:pPr>
-            <w:r>
-              <w:rPr>
-                <w:rFonts w:ascii="Courier 10 Pitch" w:hAnsi="Courier 10 Pitch"/>
-                <w:i w:val="false"/>
-                <w:color w:val="000000"/>
-                <w:sz w:val="22"/>
-                <w:szCs w:val="22"/>
-              </w:rPr>
-              <w:t>Generate Cookie</w:t>
+              <w:left w:w="43" w:type="dxa"/>
+            </w:tcMar>
+          </w:tcPr>
+          <w:p>
+            <w:pPr>
+              <w:pStyle w:val="TextBody"/>
+              <w:spacing w:before="0" w:after="0"/>
+              <w:rPr>
+                <w:rFonts w:cs="Times New Roman" w:ascii="Courier 10 Pitch" w:hAnsi="Courier 10 Pitch"/>
+                <w:i w:val="false"/>
+                <w:sz w:val="22"/>
+                <w:szCs w:val="22"/>
+              </w:rPr>
+            </w:pPr>
+            <w:r>
+              <w:rPr>
+                <w:rFonts w:cs="Times New Roman" w:ascii="Courier 10 Pitch" w:hAnsi="Courier 10 Pitch"/>
+                <w:i w:val="false"/>
+                <w:sz w:val="22"/>
+                <w:szCs w:val="22"/>
+              </w:rPr>
+              <w:t>Generate history-based optimized content</w:t>
             </w:r>
           </w:p>
         </w:tc>
@@ -5785,7 +6675,7 @@
             </w:tcBorders>
             <w:shd w:fill="FFFFFF" w:val="clear"/>
             <w:tcMar>
-              <w:left w:w="48" w:type="dxa"/>
+              <w:left w:w="43" w:type="dxa"/>
             </w:tcMar>
           </w:tcPr>
           <w:p>
@@ -5821,7 +6711,7 @@
             </w:tcBorders>
             <w:shd w:fill="FFFFFF" w:val="clear"/>
             <w:tcMar>
-              <w:left w:w="48" w:type="dxa"/>
+              <w:left w:w="43" w:type="dxa"/>
             </w:tcMar>
           </w:tcPr>
           <w:p>
@@ -5844,7 +6734,7 @@
                 <w:sz w:val="22"/>
                 <w:szCs w:val="22"/>
               </w:rPr>
-              <w:t>Generates/update a cookie for a visitor</w:t>
+              <w:t>Content having same tags as past searches / activities is displayed.</w:t>
             </w:r>
           </w:p>
         </w:tc>
@@ -5866,7 +6756,7 @@
             </w:tcBorders>
             <w:shd w:fill="FFFFFF" w:val="clear"/>
             <w:tcMar>
-              <w:left w:w="48" w:type="dxa"/>
+              <w:left w:w="43" w:type="dxa"/>
             </w:tcMar>
           </w:tcPr>
           <w:p>
@@ -5902,7 +6792,7 @@
             </w:tcBorders>
             <w:shd w:fill="FFFFFF" w:val="clear"/>
             <w:tcMar>
-              <w:left w:w="48" w:type="dxa"/>
+              <w:left w:w="43" w:type="dxa"/>
             </w:tcMar>
           </w:tcPr>
           <w:p>
@@ -5925,7 +6815,7 @@
                 <w:sz w:val="22"/>
                 <w:szCs w:val="22"/>
               </w:rPr>
-              <w:t>Server(PHP),end-user</w:t>
+              <w:t>Server(PHP),End-User</w:t>
             </w:r>
           </w:p>
         </w:tc>
@@ -5947,7 +6837,7 @@
             </w:tcBorders>
             <w:shd w:fill="FFFFFF" w:val="clear"/>
             <w:tcMar>
-              <w:left w:w="48" w:type="dxa"/>
+              <w:left w:w="43" w:type="dxa"/>
             </w:tcMar>
           </w:tcPr>
           <w:p>
@@ -5983,7 +6873,7 @@
             </w:tcBorders>
             <w:shd w:fill="FFFFFF" w:val="clear"/>
             <w:tcMar>
-              <w:left w:w="48" w:type="dxa"/>
+              <w:left w:w="43" w:type="dxa"/>
             </w:tcMar>
           </w:tcPr>
           <w:p>
@@ -6010,7 +6900,34 @@
                 <w:sz w:val="22"/>
                 <w:szCs w:val="22"/>
               </w:rPr>
-              <w:t>User visits the web site.</w:t>
+              <w:t>User visits the web site again(not the first time).</w:t>
+            </w:r>
+          </w:p>
+          <w:p>
+            <w:pPr>
+              <w:pStyle w:val="TextBody"/>
+              <w:numPr>
+                <w:ilvl w:val="0"/>
+                <w:numId w:val="8"/>
+              </w:numPr>
+              <w:spacing w:before="0" w:after="120"/>
+              <w:rPr>
+                <w:rFonts w:ascii="Courier 10 Pitch" w:hAnsi="Courier 10 Pitch"/>
+                <w:i w:val="false"/>
+                <w:color w:val="000000"/>
+                <w:sz w:val="22"/>
+                <w:szCs w:val="22"/>
+              </w:rPr>
+            </w:pPr>
+            <w:r>
+              <w:rPr>
+                <w:rFonts w:ascii="Courier 10 Pitch" w:hAnsi="Courier 10 Pitch"/>
+                <w:i w:val="false"/>
+                <w:color w:val="000000"/>
+                <w:sz w:val="22"/>
+                <w:szCs w:val="22"/>
+              </w:rPr>
+              <w:t>User must visit website within 30 days, since last visit.</w:t>
             </w:r>
           </w:p>
         </w:tc>
@@ -6032,7 +6949,7 @@
             </w:tcBorders>
             <w:shd w:fill="FFFFFF" w:val="clear"/>
             <w:tcMar>
-              <w:left w:w="48" w:type="dxa"/>
+              <w:left w:w="43" w:type="dxa"/>
             </w:tcMar>
           </w:tcPr>
           <w:p>
@@ -6068,7 +6985,7 @@
             </w:tcBorders>
             <w:shd w:fill="FFFFFF" w:val="clear"/>
             <w:tcMar>
-              <w:left w:w="48" w:type="dxa"/>
+              <w:left w:w="43" w:type="dxa"/>
             </w:tcMar>
           </w:tcPr>
           <w:p>
@@ -6076,26 +6993,26 @@
               <w:pStyle w:val="TextBody"/>
               <w:numPr>
                 <w:ilvl w:val="0"/>
-                <w:numId w:val="7"/>
+                <w:numId w:val="11"/>
               </w:numPr>
               <w:spacing w:before="0" w:after="120"/>
               <w:rPr>
                 <w:rFonts w:ascii="Courier 10 Pitch" w:hAnsi="Courier 10 Pitch"/>
                 <w:i w:val="false"/>
-                <w:color w:val="000000"/>
-                <w:sz w:val="22"/>
-                <w:szCs w:val="22"/>
-              </w:rPr>
-            </w:pPr>
-            <w:r>
-              <w:rPr>
-                <w:rFonts w:ascii="Courier 10 Pitch" w:hAnsi="Courier 10 Pitch"/>
-                <w:i w:val="false"/>
-                <w:color w:val="000000"/>
-                <w:sz w:val="22"/>
-                <w:szCs w:val="22"/>
-              </w:rPr>
-              <w:t>User visits the website for the first time.</w:t>
+                <w:iCs w:val="false"/>
+                <w:sz w:val="22"/>
+                <w:szCs w:val="22"/>
+              </w:rPr>
+            </w:pPr>
+            <w:r>
+              <w:rPr>
+                <w:rFonts w:ascii="Courier 10 Pitch" w:hAnsi="Courier 10 Pitch"/>
+                <w:i w:val="false"/>
+                <w:iCs w:val="false"/>
+                <w:sz w:val="22"/>
+                <w:szCs w:val="22"/>
+              </w:rPr>
+              <w:t>The visitor visits the website and his cookie is retrieved.</w:t>
             </w:r>
           </w:p>
           <w:p>
@@ -6103,26 +7020,26 @@
               <w:pStyle w:val="TextBody"/>
               <w:numPr>
                 <w:ilvl w:val="0"/>
-                <w:numId w:val="7"/>
+                <w:numId w:val="11"/>
               </w:numPr>
               <w:spacing w:before="0" w:after="120"/>
               <w:rPr>
                 <w:rFonts w:ascii="Courier 10 Pitch" w:hAnsi="Courier 10 Pitch"/>
                 <w:i w:val="false"/>
-                <w:color w:val="000000"/>
-                <w:sz w:val="22"/>
-                <w:szCs w:val="22"/>
-              </w:rPr>
-            </w:pPr>
-            <w:r>
-              <w:rPr>
-                <w:rFonts w:ascii="Courier 10 Pitch" w:hAnsi="Courier 10 Pitch"/>
-                <w:i w:val="false"/>
-                <w:color w:val="000000"/>
-                <w:sz w:val="22"/>
-                <w:szCs w:val="22"/>
-              </w:rPr>
-              <w:t>User's unique visitor ID is created using epoch-time. (Note: ID is created only on the first visit)</w:t>
+                <w:iCs w:val="false"/>
+                <w:sz w:val="22"/>
+                <w:szCs w:val="22"/>
+              </w:rPr>
+            </w:pPr>
+            <w:r>
+              <w:rPr>
+                <w:rFonts w:ascii="Courier 10 Pitch" w:hAnsi="Courier 10 Pitch"/>
+                <w:i w:val="false"/>
+                <w:iCs w:val="false"/>
+                <w:sz w:val="22"/>
+                <w:szCs w:val="22"/>
+              </w:rPr>
+              <w:t>Logged information from analytics is read and logged activity is retreived.</w:t>
             </w:r>
           </w:p>
           <w:p>
@@ -6130,26 +7047,82 @@
               <w:pStyle w:val="TextBody"/>
               <w:numPr>
                 <w:ilvl w:val="0"/>
-                <w:numId w:val="7"/>
+                <w:numId w:val="11"/>
               </w:numPr>
               <w:spacing w:before="0" w:after="120"/>
               <w:rPr>
                 <w:rFonts w:ascii="Courier 10 Pitch" w:hAnsi="Courier 10 Pitch"/>
                 <w:i w:val="false"/>
-                <w:color w:val="000000"/>
-                <w:sz w:val="22"/>
-                <w:szCs w:val="22"/>
-              </w:rPr>
-            </w:pPr>
-            <w:r>
-              <w:rPr>
-                <w:rFonts w:ascii="Courier 10 Pitch" w:hAnsi="Courier 10 Pitch"/>
-                <w:i w:val="false"/>
-                <w:color w:val="000000"/>
-                <w:sz w:val="22"/>
-                <w:szCs w:val="22"/>
-              </w:rPr>
-              <w:t>A cookie is created with the unique ID as its identifier, containing visitor location, statistics and other logged data. This cookie is valid for 30 days.</w:t>
+                <w:iCs w:val="false"/>
+                <w:sz w:val="22"/>
+                <w:szCs w:val="22"/>
+              </w:rPr>
+            </w:pPr>
+            <w:r>
+              <w:rPr>
+                <w:rFonts w:ascii="Courier 10 Pitch" w:hAnsi="Courier 10 Pitch"/>
+                <w:i w:val="false"/>
+                <w:iCs w:val="false"/>
+                <w:sz w:val="22"/>
+                <w:szCs w:val="22"/>
+              </w:rPr>
+              <w:t>Recent tags/metadata viewed by the visitor are retreived.</w:t>
+            </w:r>
+          </w:p>
+          <w:p>
+            <w:pPr>
+              <w:pStyle w:val="TextBody"/>
+              <w:numPr>
+                <w:ilvl w:val="0"/>
+                <w:numId w:val="11"/>
+              </w:numPr>
+              <w:spacing w:before="0" w:after="120"/>
+              <w:rPr>
+                <w:rFonts w:ascii="Courier 10 Pitch" w:hAnsi="Courier 10 Pitch"/>
+                <w:i w:val="false"/>
+                <w:iCs w:val="false"/>
+                <w:sz w:val="22"/>
+                <w:szCs w:val="22"/>
+              </w:rPr>
+            </w:pPr>
+            <w:r>
+              <w:rPr>
+                <w:rFonts w:ascii="Courier 10 Pitch" w:hAnsi="Courier 10 Pitch"/>
+                <w:i w:val="false"/>
+                <w:iCs w:val="false"/>
+                <w:sz w:val="22"/>
+                <w:szCs w:val="22"/>
+              </w:rPr>
+              <w:t>Popular content based on traffic analysis on those tags is retreived and rendered.</w:t>
+            </w:r>
+          </w:p>
+          <w:p>
+            <w:pPr>
+              <w:pStyle w:val="TextBody"/>
+              <w:numPr>
+                <w:ilvl w:val="0"/>
+                <w:numId w:val="11"/>
+              </w:numPr>
+              <w:spacing w:before="0" w:after="120"/>
+              <w:rPr>
+                <w:rFonts w:ascii="Courier 10 Pitch" w:hAnsi="Courier 10 Pitch"/>
+              </w:rPr>
+            </w:pPr>
+            <w:r>
+              <w:rPr>
+                <w:rFonts w:ascii="Courier 10 Pitch" w:hAnsi="Courier 10 Pitch"/>
+                <w:i w:val="false"/>
+                <w:iCs w:val="false"/>
+                <w:sz w:val="22"/>
+                <w:szCs w:val="22"/>
+              </w:rPr>
+              <w:t>The optimised output is displayed on the page.</w:t>
+            </w:r>
+            <w:r>
+              <w:rPr>
+                <w:rFonts w:ascii="Courier 10 Pitch" w:hAnsi="Courier 10 Pitch"/>
+              </w:rPr>
+              <w:t xml:space="preserve">  </w:t>
             </w:r>
           </w:p>
         </w:tc>
@@ -6171,7 +7144,7 @@
             </w:tcBorders>
             <w:shd w:fill="FFFFFF" w:val="clear"/>
             <w:tcMar>
-              <w:left w:w="48" w:type="dxa"/>
+              <w:left w:w="43" w:type="dxa"/>
             </w:tcMar>
           </w:tcPr>
           <w:p>
@@ -6211,7 +7184,7 @@
             </w:tcBorders>
             <w:shd w:fill="FFFFFF" w:val="clear"/>
             <w:tcMar>
-              <w:left w:w="48" w:type="dxa"/>
+              <w:left w:w="43" w:type="dxa"/>
             </w:tcMar>
           </w:tcPr>
           <w:p>
@@ -6219,7 +7192,7 @@
               <w:pStyle w:val="TextBody"/>
               <w:numPr>
                 <w:ilvl w:val="0"/>
-                <w:numId w:val="9"/>
+                <w:numId w:val="12"/>
               </w:numPr>
               <w:spacing w:before="0" w:after="120"/>
               <w:rPr>
@@ -6238,7 +7211,61 @@
                 <w:sz w:val="22"/>
                 <w:szCs w:val="22"/>
               </w:rPr>
-              <w:t>The visitor visits the website, but not for the first time.</w:t>
+              <w:t>Cookie is not received due to server error</w:t>
+            </w:r>
+          </w:p>
+          <w:p>
+            <w:pPr>
+              <w:pStyle w:val="TextBody"/>
+              <w:numPr>
+                <w:ilvl w:val="1"/>
+                <w:numId w:val="12"/>
+              </w:numPr>
+              <w:spacing w:lineRule="auto" w:line="240" w:before="0" w:after="120"/>
+              <w:rPr>
+                <w:rFonts w:ascii="Courier 10 Pitch" w:hAnsi="Courier 10 Pitch"/>
+                <w:i w:val="false"/>
+                <w:color w:val="000000"/>
+                <w:sz w:val="22"/>
+                <w:szCs w:val="22"/>
+              </w:rPr>
+            </w:pPr>
+            <w:r>
+              <w:rPr>
+                <w:rFonts w:ascii="Courier 10 Pitch" w:hAnsi="Courier 10 Pitch"/>
+                <w:i w:val="false"/>
+                <w:color w:val="000000"/>
+                <w:sz w:val="22"/>
+                <w:szCs w:val="22"/>
+              </w:rPr>
+              <w:t>404 Page not Found</w:t>
+            </w:r>
+          </w:p>
+          <w:p>
+            <w:pPr>
+              <w:pStyle w:val="TextBody"/>
+              <w:numPr>
+                <w:ilvl w:val="1"/>
+                <w:numId w:val="12"/>
+              </w:numPr>
+              <w:spacing w:lineRule="auto" w:line="240" w:before="0" w:after="120"/>
+              <w:rPr>
+                <w:rFonts w:ascii="Courier 10 Pitch" w:hAnsi="Courier 10 Pitch"/>
+                <w:i w:val="false"/>
+                <w:color w:val="000000"/>
+                <w:sz w:val="22"/>
+                <w:szCs w:val="22"/>
+              </w:rPr>
+            </w:pPr>
+            <w:r>
+              <w:rPr>
+                <w:rFonts w:ascii="Courier 10 Pitch" w:hAnsi="Courier 10 Pitch"/>
+                <w:i w:val="false"/>
+                <w:color w:val="000000"/>
+                <w:sz w:val="22"/>
+                <w:szCs w:val="22"/>
+              </w:rPr>
+              <w:t>User will have to reload the page</w:t>
             </w:r>
           </w:p>
           <w:p>
@@ -6246,7 +7273,88 @@
               <w:pStyle w:val="TextBody"/>
               <w:numPr>
                 <w:ilvl w:val="0"/>
-                <w:numId w:val="9"/>
+                <w:numId w:val="12"/>
+              </w:numPr>
+              <w:spacing w:lineRule="auto" w:line="240" w:before="0" w:after="120"/>
+              <w:rPr>
+                <w:rFonts w:ascii="Courier 10 Pitch" w:hAnsi="Courier 10 Pitch"/>
+                <w:i w:val="false"/>
+                <w:color w:val="000000"/>
+                <w:sz w:val="22"/>
+                <w:szCs w:val="22"/>
+              </w:rPr>
+            </w:pPr>
+            <w:r>
+              <w:rPr>
+                <w:rFonts w:ascii="Courier 10 Pitch" w:hAnsi="Courier 10 Pitch"/>
+                <w:i w:val="false"/>
+                <w:color w:val="000000"/>
+                <w:sz w:val="22"/>
+                <w:szCs w:val="22"/>
+              </w:rPr>
+              <w:t>-</w:t>
+            </w:r>
+          </w:p>
+          <w:p>
+            <w:pPr>
+              <w:pStyle w:val="TextBody"/>
+              <w:numPr>
+                <w:ilvl w:val="0"/>
+                <w:numId w:val="12"/>
+              </w:numPr>
+              <w:spacing w:lineRule="auto" w:line="240" w:before="0" w:after="120"/>
+              <w:rPr>
+                <w:rFonts w:ascii="Courier 10 Pitch" w:hAnsi="Courier 10 Pitch"/>
+                <w:i w:val="false"/>
+                <w:color w:val="000000"/>
+                <w:sz w:val="22"/>
+                <w:szCs w:val="22"/>
+              </w:rPr>
+            </w:pPr>
+            <w:r>
+              <w:rPr>
+                <w:rFonts w:ascii="Courier 10 Pitch" w:hAnsi="Courier 10 Pitch"/>
+                <w:i w:val="false"/>
+                <w:color w:val="000000"/>
+                <w:sz w:val="22"/>
+                <w:szCs w:val="22"/>
+              </w:rPr>
+              <w:t>-</w:t>
+            </w:r>
+          </w:p>
+          <w:p>
+            <w:pPr>
+              <w:pStyle w:val="TextBody"/>
+              <w:numPr>
+                <w:ilvl w:val="0"/>
+                <w:numId w:val="12"/>
+              </w:numPr>
+              <w:spacing w:lineRule="auto" w:line="240" w:before="0" w:after="120"/>
+              <w:rPr>
+                <w:rFonts w:ascii="Courier 10 Pitch" w:hAnsi="Courier 10 Pitch"/>
+                <w:i w:val="false"/>
+                <w:color w:val="000000"/>
+                <w:sz w:val="22"/>
+                <w:szCs w:val="22"/>
+              </w:rPr>
+            </w:pPr>
+            <w:r>
+              <w:rPr>
+                <w:rFonts w:ascii="Courier 10 Pitch" w:hAnsi="Courier 10 Pitch"/>
+                <w:i w:val="false"/>
+                <w:color w:val="000000"/>
+                <w:sz w:val="22"/>
+                <w:szCs w:val="22"/>
+              </w:rPr>
+              <w:t>If no traffic was generated, content viewed will be displayed.</w:t>
+            </w:r>
+          </w:p>
+          <w:p>
+            <w:pPr>
+              <w:pStyle w:val="TextBody"/>
+              <w:numPr>
+                <w:ilvl w:val="0"/>
+                <w:numId w:val="12"/>
               </w:numPr>
               <w:spacing w:before="0" w:after="120"/>
               <w:rPr>
@@ -6265,34 +7373,7 @@
                 <w:sz w:val="22"/>
                 <w:szCs w:val="22"/>
               </w:rPr>
-              <w:t xml:space="preserve">A new visitor ID is not created. </w:t>
-            </w:r>
-          </w:p>
-          <w:p>
-            <w:pPr>
-              <w:pStyle w:val="TextBody"/>
-              <w:numPr>
-                <w:ilvl w:val="0"/>
-                <w:numId w:val="9"/>
-              </w:numPr>
-              <w:spacing w:before="0" w:after="120"/>
-              <w:rPr>
-                <w:rFonts w:ascii="Courier 10 Pitch" w:hAnsi="Courier 10 Pitch"/>
-                <w:i w:val="false"/>
-                <w:color w:val="000000"/>
-                <w:sz w:val="22"/>
-                <w:szCs w:val="22"/>
-              </w:rPr>
-            </w:pPr>
-            <w:r>
-              <w:rPr>
-                <w:rFonts w:ascii="Courier 10 Pitch" w:hAnsi="Courier 10 Pitch"/>
-                <w:i w:val="false"/>
-                <w:color w:val="000000"/>
-                <w:sz w:val="22"/>
-                <w:szCs w:val="22"/>
-              </w:rPr>
-              <w:t xml:space="preserve">Existing cookie is used and renewed for 30 more days. </w:t>
+              <w:t>If user visits after 30 days since last visit or for the first time, popular content based on traffic analysis of tags is displayed.</w:t>
             </w:r>
           </w:p>
         </w:tc>
@@ -6314,7 +7395,7 @@
             </w:tcBorders>
             <w:shd w:fill="FFFFFF" w:val="clear"/>
             <w:tcMar>
-              <w:left w:w="48" w:type="dxa"/>
+              <w:left w:w="43" w:type="dxa"/>
             </w:tcMar>
           </w:tcPr>
           <w:p>
@@ -6364,7 +7445,7 @@
             </w:tcBorders>
             <w:shd w:fill="FFFFFF" w:val="clear"/>
             <w:tcMar>
-              <w:left w:w="48" w:type="dxa"/>
+              <w:left w:w="43" w:type="dxa"/>
             </w:tcMar>
           </w:tcPr>
           <w:p>
@@ -6413,118 +7494,37 @@
     </w:tbl>
     <w:p>
       <w:pPr>
-        <w:pStyle w:val="TextBody"/>
-        <w:spacing w:before="0" w:after="240"/>
+        <w:pStyle w:val="Normal"/>
         <w:rPr>
           <w:rFonts w:ascii="Courier 10 Pitch" w:hAnsi="Courier 10 Pitch"/>
+          <w:sz w:val="22"/>
+          <w:szCs w:val="22"/>
         </w:rPr>
       </w:pPr>
       <w:r>
         <w:rPr>
           <w:rFonts w:ascii="Courier 10 Pitch" w:hAnsi="Courier 10 Pitch"/>
+          <w:sz w:val="22"/>
+          <w:szCs w:val="22"/>
         </w:rPr>
       </w:r>
     </w:p>
     <w:p>
       <w:pPr>
-        <w:pStyle w:val="TextBody"/>
-        <w:spacing w:before="0" w:after="240"/>
-        <w:rPr>
-          <w:rFonts w:ascii="Courier 10 Pitch" w:hAnsi="Courier 10 Pitch"/>
-        </w:rPr>
-      </w:pPr>
-      <w:r>
-        <w:rPr>
-          <w:rFonts w:ascii="Courier 10 Pitch" w:hAnsi="Courier 10 Pitch"/>
-        </w:rPr>
-      </w:r>
-    </w:p>
-    <w:p>
-      <w:pPr>
-        <w:pStyle w:val="TextBody"/>
-        <w:spacing w:before="0" w:after="240"/>
-        <w:rPr>
-          <w:rFonts w:ascii="Courier 10 Pitch" w:hAnsi="Courier 10 Pitch"/>
-        </w:rPr>
-      </w:pPr>
-      <w:r>
-        <w:rPr>
-          <w:rFonts w:ascii="Courier 10 Pitch" w:hAnsi="Courier 10 Pitch"/>
-        </w:rPr>
-      </w:r>
-    </w:p>
-    <w:p>
-      <w:pPr>
-        <w:pStyle w:val="TextBody"/>
-        <w:spacing w:before="0" w:after="240"/>
-        <w:rPr>
-          <w:rFonts w:ascii="Courier 10 Pitch" w:hAnsi="Courier 10 Pitch"/>
-        </w:rPr>
-      </w:pPr>
-      <w:r>
-        <w:rPr>
-          <w:rFonts w:ascii="Courier 10 Pitch" w:hAnsi="Courier 10 Pitch"/>
-        </w:rPr>
-      </w:r>
-    </w:p>
-    <w:p>
-      <w:pPr>
-        <w:pStyle w:val="TextBody"/>
-        <w:spacing w:before="0" w:after="240"/>
-        <w:rPr>
-          <w:rFonts w:ascii="Courier 10 Pitch" w:hAnsi="Courier 10 Pitch"/>
-        </w:rPr>
-      </w:pPr>
-      <w:r>
-        <w:rPr>
-          <w:rFonts w:ascii="Courier 10 Pitch" w:hAnsi="Courier 10 Pitch"/>
-        </w:rPr>
-      </w:r>
-    </w:p>
-    <w:p>
-      <w:pPr>
-        <w:pStyle w:val="TextBody"/>
-        <w:spacing w:before="0" w:after="240"/>
-        <w:rPr>
-          <w:rFonts w:ascii="Courier 10 Pitch" w:hAnsi="Courier 10 Pitch"/>
-        </w:rPr>
-      </w:pPr>
-      <w:r>
-        <w:rPr>
-          <w:rFonts w:ascii="Courier 10 Pitch" w:hAnsi="Courier 10 Pitch"/>
-        </w:rPr>
-      </w:r>
-    </w:p>
-    <w:p>
-      <w:pPr>
-        <w:pStyle w:val="TextBody"/>
-        <w:spacing w:before="0" w:after="240"/>
-        <w:rPr>
-          <w:rFonts w:ascii="Courier 10 Pitch" w:hAnsi="Courier 10 Pitch"/>
-        </w:rPr>
-      </w:pPr>
-      <w:r>
-        <w:rPr>
-          <w:rFonts w:ascii="Courier 10 Pitch" w:hAnsi="Courier 10 Pitch"/>
-        </w:rPr>
-      </w:r>
-    </w:p>
-    <w:p>
-      <w:pPr>
         <w:pStyle w:val="Heading2"/>
         <w:rPr/>
       </w:pPr>
-      <w:bookmarkStart w:id="23" w:name="__RefHeading__609_91464624"/>
-      <w:bookmarkEnd w:id="23"/>
+      <w:bookmarkStart w:id="24" w:name="__RefHeading__611_91464624"/>
+      <w:bookmarkEnd w:id="24"/>
       <w:r>
         <w:rPr/>
-        <w:t>UC - 13</w:t>
+        <w:t>UC - 10</w:t>
       </w:r>
     </w:p>
     <w:tbl>
       <w:tblPr>
         <w:jc w:val="left"/>
-        <w:tblInd w:w="318" w:type="dxa"/>
+        <w:tblInd w:w="313" w:type="dxa"/>
         <w:tblBorders>
           <w:top w:val="single" w:sz="4" w:space="0" w:color="000001"/>
           <w:left w:val="single" w:sz="4" w:space="0" w:color="000001"/>
@@ -6535,1060 +7535,13 @@
         </w:tblBorders>
         <w:tblCellMar>
           <w:top w:w="0" w:type="dxa"/>
-          <w:left w:w="48" w:type="dxa"/>
+          <w:left w:w="43" w:type="dxa"/>
           <w:bottom w:w="0" w:type="dxa"/>
           <w:right w:w="108" w:type="dxa"/>
         </w:tblCellMar>
       </w:tblPr>
       <w:tblGrid>
-        <w:gridCol w:w="1431"/>
-        <w:gridCol w:w="7245"/>
-      </w:tblGrid>
-      <w:tr>
-        <w:trPr>
-          <w:trHeight w:val="355" w:hRule="atLeast"/>
-          <w:cantSplit w:val="true"/>
-        </w:trPr>
-        <w:tc>
-          <w:tcPr>
-            <w:tcW w:w="1431" w:type="dxa"/>
-            <w:tcBorders>
-              <w:top w:val="single" w:sz="4" w:space="0" w:color="000001"/>
-              <w:left w:val="single" w:sz="4" w:space="0" w:color="000001"/>
-              <w:bottom w:val="single" w:sz="4" w:space="0" w:color="000001"/>
-              <w:insideH w:val="single" w:sz="4" w:space="0" w:color="000001"/>
-              <w:right w:val="nil"/>
-              <w:insideV w:val="nil"/>
-            </w:tcBorders>
-            <w:shd w:fill="FFFFFF" w:val="clear"/>
-            <w:tcMar>
-              <w:left w:w="48" w:type="dxa"/>
-            </w:tcMar>
-          </w:tcPr>
-          <w:p>
-            <w:pPr>
-              <w:pStyle w:val="TextBody"/>
-              <w:spacing w:before="0" w:after="120"/>
-              <w:rPr>
-                <w:rFonts w:ascii="Courier 10 Pitch" w:hAnsi="Courier 10 Pitch"/>
-                <w:b/>
-                <w:i w:val="false"/>
-              </w:rPr>
-            </w:pPr>
-            <w:r>
-              <w:rPr>
-                <w:rFonts w:ascii="Courier 10 Pitch" w:hAnsi="Courier 10 Pitch"/>
-                <w:b/>
-                <w:i w:val="false"/>
-              </w:rPr>
-              <w:t>Use Case Number:</w:t>
-            </w:r>
-          </w:p>
-        </w:tc>
-        <w:tc>
-          <w:tcPr>
-            <w:tcW w:w="7245" w:type="dxa"/>
-            <w:tcBorders>
-              <w:top w:val="single" w:sz="4" w:space="0" w:color="000001"/>
-              <w:left w:val="single" w:sz="4" w:space="0" w:color="000001"/>
-              <w:bottom w:val="single" w:sz="4" w:space="0" w:color="000001"/>
-              <w:insideH w:val="single" w:sz="4" w:space="0" w:color="000001"/>
-              <w:right w:val="single" w:sz="4" w:space="0" w:color="000001"/>
-              <w:insideV w:val="single" w:sz="4" w:space="0" w:color="000001"/>
-            </w:tcBorders>
-            <w:shd w:fill="FFFFFF" w:val="clear"/>
-            <w:tcMar>
-              <w:left w:w="48" w:type="dxa"/>
-            </w:tcMar>
-          </w:tcPr>
-          <w:p>
-            <w:pPr>
-              <w:pStyle w:val="TextBody"/>
-              <w:spacing w:before="0" w:after="120"/>
-              <w:rPr>
-                <w:rFonts w:ascii="Courier 10 Pitch" w:hAnsi="Courier 10 Pitch"/>
-                <w:i w:val="false"/>
-                <w:color w:val="000000"/>
-                <w:sz w:val="22"/>
-                <w:szCs w:val="22"/>
-              </w:rPr>
-            </w:pPr>
-            <w:r>
-              <w:rPr>
-                <w:rFonts w:ascii="Courier 10 Pitch" w:hAnsi="Courier 10 Pitch"/>
-                <w:i w:val="false"/>
-                <w:color w:val="000000"/>
-                <w:sz w:val="22"/>
-                <w:szCs w:val="22"/>
-              </w:rPr>
-              <w:t>UC-13</w:t>
-            </w:r>
-          </w:p>
-        </w:tc>
-      </w:tr>
-      <w:tr>
-        <w:trPr>
-          <w:cantSplit w:val="true"/>
-        </w:trPr>
-        <w:tc>
-          <w:tcPr>
-            <w:tcW w:w="1431" w:type="dxa"/>
-            <w:tcBorders>
-              <w:top w:val="single" w:sz="4" w:space="0" w:color="000001"/>
-              <w:left w:val="single" w:sz="4" w:space="0" w:color="000001"/>
-              <w:bottom w:val="single" w:sz="4" w:space="0" w:color="000001"/>
-              <w:insideH w:val="single" w:sz="4" w:space="0" w:color="000001"/>
-              <w:right w:val="nil"/>
-              <w:insideV w:val="nil"/>
-            </w:tcBorders>
-            <w:shd w:fill="FFFFFF" w:val="clear"/>
-            <w:tcMar>
-              <w:left w:w="48" w:type="dxa"/>
-            </w:tcMar>
-          </w:tcPr>
-          <w:p>
-            <w:pPr>
-              <w:pStyle w:val="TextBody"/>
-              <w:spacing w:before="0" w:after="120"/>
-              <w:rPr>
-                <w:rFonts w:ascii="Courier 10 Pitch" w:hAnsi="Courier 10 Pitch"/>
-                <w:b/>
-                <w:i w:val="false"/>
-              </w:rPr>
-            </w:pPr>
-            <w:r>
-              <w:rPr>
-                <w:rFonts w:ascii="Courier 10 Pitch" w:hAnsi="Courier 10 Pitch"/>
-                <w:b/>
-                <w:i w:val="false"/>
-              </w:rPr>
-              <w:t>Use Case Name:</w:t>
-            </w:r>
-          </w:p>
-        </w:tc>
-        <w:tc>
-          <w:tcPr>
-            <w:tcW w:w="7245" w:type="dxa"/>
-            <w:tcBorders>
-              <w:top w:val="single" w:sz="4" w:space="0" w:color="000001"/>
-              <w:left w:val="single" w:sz="4" w:space="0" w:color="000001"/>
-              <w:bottom w:val="single" w:sz="4" w:space="0" w:color="000001"/>
-              <w:insideH w:val="single" w:sz="4" w:space="0" w:color="000001"/>
-              <w:right w:val="single" w:sz="4" w:space="0" w:color="000001"/>
-              <w:insideV w:val="single" w:sz="4" w:space="0" w:color="000001"/>
-            </w:tcBorders>
-            <w:shd w:fill="FFFFFF" w:val="clear"/>
-            <w:tcMar>
-              <w:left w:w="48" w:type="dxa"/>
-            </w:tcMar>
-          </w:tcPr>
-          <w:p>
-            <w:pPr>
-              <w:pStyle w:val="TextBody"/>
-              <w:spacing w:before="0" w:after="0"/>
-              <w:rPr>
-                <w:rFonts w:cs="Times New Roman" w:ascii="Courier 10 Pitch" w:hAnsi="Courier 10 Pitch"/>
-                <w:i w:val="false"/>
-                <w:sz w:val="22"/>
-                <w:szCs w:val="22"/>
-              </w:rPr>
-            </w:pPr>
-            <w:r>
-              <w:rPr>
-                <w:rFonts w:cs="Times New Roman" w:ascii="Courier 10 Pitch" w:hAnsi="Courier 10 Pitch"/>
-                <w:i w:val="false"/>
-                <w:sz w:val="22"/>
-                <w:szCs w:val="22"/>
-              </w:rPr>
-              <w:t>Generate history-based optimized content</w:t>
-            </w:r>
-          </w:p>
-        </w:tc>
-      </w:tr>
-      <w:tr>
-        <w:trPr>
-          <w:cantSplit w:val="true"/>
-        </w:trPr>
-        <w:tc>
-          <w:tcPr>
-            <w:tcW w:w="1431" w:type="dxa"/>
-            <w:tcBorders>
-              <w:top w:val="single" w:sz="4" w:space="0" w:color="000001"/>
-              <w:left w:val="single" w:sz="4" w:space="0" w:color="000001"/>
-              <w:bottom w:val="single" w:sz="4" w:space="0" w:color="000001"/>
-              <w:insideH w:val="single" w:sz="4" w:space="0" w:color="000001"/>
-              <w:right w:val="nil"/>
-              <w:insideV w:val="nil"/>
-            </w:tcBorders>
-            <w:shd w:fill="FFFFFF" w:val="clear"/>
-            <w:tcMar>
-              <w:left w:w="48" w:type="dxa"/>
-            </w:tcMar>
-          </w:tcPr>
-          <w:p>
-            <w:pPr>
-              <w:pStyle w:val="TextBody"/>
-              <w:spacing w:before="0" w:after="120"/>
-              <w:rPr>
-                <w:rFonts w:ascii="Courier 10 Pitch" w:hAnsi="Courier 10 Pitch"/>
-                <w:b/>
-                <w:i w:val="false"/>
-              </w:rPr>
-            </w:pPr>
-            <w:r>
-              <w:rPr>
-                <w:rFonts w:ascii="Courier 10 Pitch" w:hAnsi="Courier 10 Pitch"/>
-                <w:b/>
-                <w:i w:val="false"/>
-              </w:rPr>
-              <w:t>Overview:</w:t>
-            </w:r>
-          </w:p>
-        </w:tc>
-        <w:tc>
-          <w:tcPr>
-            <w:tcW w:w="7245" w:type="dxa"/>
-            <w:tcBorders>
-              <w:top w:val="single" w:sz="4" w:space="0" w:color="000001"/>
-              <w:left w:val="single" w:sz="4" w:space="0" w:color="000001"/>
-              <w:bottom w:val="single" w:sz="4" w:space="0" w:color="000001"/>
-              <w:insideH w:val="single" w:sz="4" w:space="0" w:color="000001"/>
-              <w:right w:val="single" w:sz="4" w:space="0" w:color="000001"/>
-              <w:insideV w:val="single" w:sz="4" w:space="0" w:color="000001"/>
-            </w:tcBorders>
-            <w:shd w:fill="FFFFFF" w:val="clear"/>
-            <w:tcMar>
-              <w:left w:w="48" w:type="dxa"/>
-            </w:tcMar>
-          </w:tcPr>
-          <w:p>
-            <w:pPr>
-              <w:pStyle w:val="TextBody"/>
-              <w:spacing w:before="0" w:after="0"/>
-              <w:rPr>
-                <w:rFonts w:cs="Times New Roman" w:ascii="Courier 10 Pitch" w:hAnsi="Courier 10 Pitch"/>
-                <w:i w:val="false"/>
-                <w:color w:val="000000"/>
-                <w:sz w:val="22"/>
-                <w:szCs w:val="22"/>
-              </w:rPr>
-            </w:pPr>
-            <w:r>
-              <w:rPr>
-                <w:rFonts w:cs="Times New Roman" w:ascii="Courier 10 Pitch" w:hAnsi="Courier 10 Pitch"/>
-                <w:i w:val="false"/>
-                <w:color w:val="000000"/>
-                <w:sz w:val="22"/>
-                <w:szCs w:val="22"/>
-              </w:rPr>
-              <w:t>Content having same tags as past searches / activities is displayed.</w:t>
-            </w:r>
-          </w:p>
-        </w:tc>
-      </w:tr>
-      <w:tr>
-        <w:trPr>
-          <w:cantSplit w:val="true"/>
-        </w:trPr>
-        <w:tc>
-          <w:tcPr>
-            <w:tcW w:w="1431" w:type="dxa"/>
-            <w:tcBorders>
-              <w:top w:val="single" w:sz="4" w:space="0" w:color="000001"/>
-              <w:left w:val="single" w:sz="4" w:space="0" w:color="000001"/>
-              <w:bottom w:val="single" w:sz="4" w:space="0" w:color="000001"/>
-              <w:insideH w:val="single" w:sz="4" w:space="0" w:color="000001"/>
-              <w:right w:val="nil"/>
-              <w:insideV w:val="nil"/>
-            </w:tcBorders>
-            <w:shd w:fill="FFFFFF" w:val="clear"/>
-            <w:tcMar>
-              <w:left w:w="48" w:type="dxa"/>
-            </w:tcMar>
-          </w:tcPr>
-          <w:p>
-            <w:pPr>
-              <w:pStyle w:val="TextBody"/>
-              <w:spacing w:before="0" w:after="120"/>
-              <w:rPr>
-                <w:rFonts w:ascii="Courier 10 Pitch" w:hAnsi="Courier 10 Pitch"/>
-                <w:b/>
-                <w:i w:val="false"/>
-              </w:rPr>
-            </w:pPr>
-            <w:r>
-              <w:rPr>
-                <w:rFonts w:ascii="Courier 10 Pitch" w:hAnsi="Courier 10 Pitch"/>
-                <w:b/>
-                <w:i w:val="false"/>
-              </w:rPr>
-              <w:t>Actors:</w:t>
-            </w:r>
-          </w:p>
-        </w:tc>
-        <w:tc>
-          <w:tcPr>
-            <w:tcW w:w="7245" w:type="dxa"/>
-            <w:tcBorders>
-              <w:top w:val="single" w:sz="4" w:space="0" w:color="000001"/>
-              <w:left w:val="single" w:sz="4" w:space="0" w:color="000001"/>
-              <w:bottom w:val="single" w:sz="4" w:space="0" w:color="000001"/>
-              <w:insideH w:val="single" w:sz="4" w:space="0" w:color="000001"/>
-              <w:right w:val="single" w:sz="4" w:space="0" w:color="000001"/>
-              <w:insideV w:val="single" w:sz="4" w:space="0" w:color="000001"/>
-            </w:tcBorders>
-            <w:shd w:fill="FFFFFF" w:val="clear"/>
-            <w:tcMar>
-              <w:left w:w="48" w:type="dxa"/>
-            </w:tcMar>
-          </w:tcPr>
-          <w:p>
-            <w:pPr>
-              <w:pStyle w:val="TextBody"/>
-              <w:spacing w:before="0" w:after="120"/>
-              <w:rPr>
-                <w:rFonts w:ascii="Courier 10 Pitch" w:hAnsi="Courier 10 Pitch"/>
-                <w:i w:val="false"/>
-                <w:color w:val="000000"/>
-                <w:sz w:val="22"/>
-                <w:szCs w:val="22"/>
-              </w:rPr>
-            </w:pPr>
-            <w:r>
-              <w:rPr>
-                <w:rFonts w:ascii="Courier 10 Pitch" w:hAnsi="Courier 10 Pitch"/>
-                <w:i w:val="false"/>
-                <w:color w:val="000000"/>
-                <w:sz w:val="22"/>
-                <w:szCs w:val="22"/>
-              </w:rPr>
-              <w:t>Server(PHP),End-User</w:t>
-            </w:r>
-          </w:p>
-        </w:tc>
-      </w:tr>
-      <w:tr>
-        <w:trPr>
-          <w:cantSplit w:val="true"/>
-        </w:trPr>
-        <w:tc>
-          <w:tcPr>
-            <w:tcW w:w="1431" w:type="dxa"/>
-            <w:tcBorders>
-              <w:top w:val="single" w:sz="4" w:space="0" w:color="000001"/>
-              <w:left w:val="single" w:sz="4" w:space="0" w:color="000001"/>
-              <w:bottom w:val="single" w:sz="4" w:space="0" w:color="000001"/>
-              <w:insideH w:val="single" w:sz="4" w:space="0" w:color="000001"/>
-              <w:right w:val="nil"/>
-              <w:insideV w:val="nil"/>
-            </w:tcBorders>
-            <w:shd w:fill="FFFFFF" w:val="clear"/>
-            <w:tcMar>
-              <w:left w:w="48" w:type="dxa"/>
-            </w:tcMar>
-          </w:tcPr>
-          <w:p>
-            <w:pPr>
-              <w:pStyle w:val="TextBody"/>
-              <w:spacing w:before="0" w:after="120"/>
-              <w:rPr>
-                <w:rFonts w:ascii="Courier 10 Pitch" w:hAnsi="Courier 10 Pitch"/>
-                <w:b/>
-                <w:i w:val="false"/>
-              </w:rPr>
-            </w:pPr>
-            <w:r>
-              <w:rPr>
-                <w:rFonts w:ascii="Courier 10 Pitch" w:hAnsi="Courier 10 Pitch"/>
-                <w:b/>
-                <w:i w:val="false"/>
-              </w:rPr>
-              <w:t>Pre condition:</w:t>
-            </w:r>
-          </w:p>
-        </w:tc>
-        <w:tc>
-          <w:tcPr>
-            <w:tcW w:w="7245" w:type="dxa"/>
-            <w:tcBorders>
-              <w:top w:val="single" w:sz="4" w:space="0" w:color="000001"/>
-              <w:left w:val="single" w:sz="4" w:space="0" w:color="000001"/>
-              <w:bottom w:val="single" w:sz="4" w:space="0" w:color="000001"/>
-              <w:insideH w:val="single" w:sz="4" w:space="0" w:color="000001"/>
-              <w:right w:val="single" w:sz="4" w:space="0" w:color="000001"/>
-              <w:insideV w:val="single" w:sz="4" w:space="0" w:color="000001"/>
-            </w:tcBorders>
-            <w:shd w:fill="FFFFFF" w:val="clear"/>
-            <w:tcMar>
-              <w:left w:w="48" w:type="dxa"/>
-            </w:tcMar>
-          </w:tcPr>
-          <w:p>
-            <w:pPr>
-              <w:pStyle w:val="TextBody"/>
-              <w:numPr>
-                <w:ilvl w:val="0"/>
-                <w:numId w:val="8"/>
-              </w:numPr>
-              <w:spacing w:before="0" w:after="120"/>
-              <w:rPr>
-                <w:rFonts w:ascii="Courier 10 Pitch" w:hAnsi="Courier 10 Pitch"/>
-                <w:i w:val="false"/>
-                <w:color w:val="000000"/>
-                <w:sz w:val="22"/>
-                <w:szCs w:val="22"/>
-              </w:rPr>
-            </w:pPr>
-            <w:r>
-              <w:rPr>
-                <w:rFonts w:ascii="Courier 10 Pitch" w:hAnsi="Courier 10 Pitch"/>
-                <w:i w:val="false"/>
-                <w:color w:val="000000"/>
-                <w:sz w:val="22"/>
-                <w:szCs w:val="22"/>
-              </w:rPr>
-              <w:t>User visits the web site again(not the first time).</w:t>
-            </w:r>
-          </w:p>
-          <w:p>
-            <w:pPr>
-              <w:pStyle w:val="TextBody"/>
-              <w:numPr>
-                <w:ilvl w:val="0"/>
-                <w:numId w:val="8"/>
-              </w:numPr>
-              <w:spacing w:before="0" w:after="120"/>
-              <w:rPr>
-                <w:rFonts w:ascii="Courier 10 Pitch" w:hAnsi="Courier 10 Pitch"/>
-                <w:i w:val="false"/>
-                <w:color w:val="000000"/>
-                <w:sz w:val="22"/>
-                <w:szCs w:val="22"/>
-              </w:rPr>
-            </w:pPr>
-            <w:r>
-              <w:rPr>
-                <w:rFonts w:ascii="Courier 10 Pitch" w:hAnsi="Courier 10 Pitch"/>
-                <w:i w:val="false"/>
-                <w:color w:val="000000"/>
-                <w:sz w:val="22"/>
-                <w:szCs w:val="22"/>
-              </w:rPr>
-              <w:t>User must visit website within 30 days, since last visit.</w:t>
-            </w:r>
-          </w:p>
-        </w:tc>
-      </w:tr>
-      <w:tr>
-        <w:trPr>
-          <w:cantSplit w:val="true"/>
-        </w:trPr>
-        <w:tc>
-          <w:tcPr>
-            <w:tcW w:w="1431" w:type="dxa"/>
-            <w:tcBorders>
-              <w:top w:val="single" w:sz="4" w:space="0" w:color="000001"/>
-              <w:left w:val="single" w:sz="4" w:space="0" w:color="000001"/>
-              <w:bottom w:val="single" w:sz="4" w:space="0" w:color="000001"/>
-              <w:insideH w:val="single" w:sz="4" w:space="0" w:color="000001"/>
-              <w:right w:val="nil"/>
-              <w:insideV w:val="nil"/>
-            </w:tcBorders>
-            <w:shd w:fill="FFFFFF" w:val="clear"/>
-            <w:tcMar>
-              <w:left w:w="48" w:type="dxa"/>
-            </w:tcMar>
-          </w:tcPr>
-          <w:p>
-            <w:pPr>
-              <w:pStyle w:val="TextBody"/>
-              <w:spacing w:before="0" w:after="120"/>
-              <w:rPr>
-                <w:rFonts w:ascii="Courier 10 Pitch" w:hAnsi="Courier 10 Pitch"/>
-                <w:b/>
-                <w:i w:val="false"/>
-              </w:rPr>
-            </w:pPr>
-            <w:r>
-              <w:rPr>
-                <w:rFonts w:ascii="Courier 10 Pitch" w:hAnsi="Courier 10 Pitch"/>
-                <w:b/>
-                <w:i w:val="false"/>
-              </w:rPr>
-              <w:t>Flow:</w:t>
-            </w:r>
-          </w:p>
-        </w:tc>
-        <w:tc>
-          <w:tcPr>
-            <w:tcW w:w="7245" w:type="dxa"/>
-            <w:tcBorders>
-              <w:top w:val="single" w:sz="4" w:space="0" w:color="000001"/>
-              <w:left w:val="single" w:sz="4" w:space="0" w:color="000001"/>
-              <w:bottom w:val="single" w:sz="4" w:space="0" w:color="000001"/>
-              <w:insideH w:val="single" w:sz="4" w:space="0" w:color="000001"/>
-              <w:right w:val="single" w:sz="4" w:space="0" w:color="000001"/>
-              <w:insideV w:val="single" w:sz="4" w:space="0" w:color="000001"/>
-            </w:tcBorders>
-            <w:shd w:fill="FFFFFF" w:val="clear"/>
-            <w:tcMar>
-              <w:left w:w="48" w:type="dxa"/>
-            </w:tcMar>
-          </w:tcPr>
-          <w:p>
-            <w:pPr>
-              <w:pStyle w:val="TextBody"/>
-              <w:numPr>
-                <w:ilvl w:val="0"/>
-                <w:numId w:val="11"/>
-              </w:numPr>
-              <w:spacing w:before="0" w:after="120"/>
-              <w:rPr>
-                <w:rFonts w:ascii="Courier 10 Pitch" w:hAnsi="Courier 10 Pitch"/>
-                <w:i w:val="false"/>
-                <w:iCs w:val="false"/>
-                <w:sz w:val="22"/>
-                <w:szCs w:val="22"/>
-              </w:rPr>
-            </w:pPr>
-            <w:r>
-              <w:rPr>
-                <w:rFonts w:ascii="Courier 10 Pitch" w:hAnsi="Courier 10 Pitch"/>
-                <w:i w:val="false"/>
-                <w:iCs w:val="false"/>
-                <w:sz w:val="22"/>
-                <w:szCs w:val="22"/>
-              </w:rPr>
-              <w:t>The visitor visits the website and his cookie is retrieved.</w:t>
-            </w:r>
-          </w:p>
-          <w:p>
-            <w:pPr>
-              <w:pStyle w:val="TextBody"/>
-              <w:numPr>
-                <w:ilvl w:val="0"/>
-                <w:numId w:val="11"/>
-              </w:numPr>
-              <w:spacing w:before="0" w:after="120"/>
-              <w:rPr>
-                <w:rFonts w:ascii="Courier 10 Pitch" w:hAnsi="Courier 10 Pitch"/>
-                <w:i w:val="false"/>
-                <w:iCs w:val="false"/>
-                <w:sz w:val="22"/>
-                <w:szCs w:val="22"/>
-              </w:rPr>
-            </w:pPr>
-            <w:r>
-              <w:rPr>
-                <w:rFonts w:ascii="Courier 10 Pitch" w:hAnsi="Courier 10 Pitch"/>
-                <w:i w:val="false"/>
-                <w:iCs w:val="false"/>
-                <w:sz w:val="22"/>
-                <w:szCs w:val="22"/>
-              </w:rPr>
-              <w:t>Logged information from analytics is read and logged activity is retreived.</w:t>
-            </w:r>
-          </w:p>
-          <w:p>
-            <w:pPr>
-              <w:pStyle w:val="TextBody"/>
-              <w:numPr>
-                <w:ilvl w:val="0"/>
-                <w:numId w:val="11"/>
-              </w:numPr>
-              <w:spacing w:before="0" w:after="120"/>
-              <w:rPr>
-                <w:rFonts w:ascii="Courier 10 Pitch" w:hAnsi="Courier 10 Pitch"/>
-                <w:i w:val="false"/>
-                <w:iCs w:val="false"/>
-                <w:sz w:val="22"/>
-                <w:szCs w:val="22"/>
-              </w:rPr>
-            </w:pPr>
-            <w:r>
-              <w:rPr>
-                <w:rFonts w:ascii="Courier 10 Pitch" w:hAnsi="Courier 10 Pitch"/>
-                <w:i w:val="false"/>
-                <w:iCs w:val="false"/>
-                <w:sz w:val="22"/>
-                <w:szCs w:val="22"/>
-              </w:rPr>
-              <w:t>Recent tags/metadata viewed by the visitor are retreived.</w:t>
-            </w:r>
-          </w:p>
-          <w:p>
-            <w:pPr>
-              <w:pStyle w:val="TextBody"/>
-              <w:numPr>
-                <w:ilvl w:val="0"/>
-                <w:numId w:val="11"/>
-              </w:numPr>
-              <w:spacing w:before="0" w:after="120"/>
-              <w:rPr>
-                <w:rFonts w:ascii="Courier 10 Pitch" w:hAnsi="Courier 10 Pitch"/>
-                <w:i w:val="false"/>
-                <w:iCs w:val="false"/>
-                <w:sz w:val="22"/>
-                <w:szCs w:val="22"/>
-              </w:rPr>
-            </w:pPr>
-            <w:r>
-              <w:rPr>
-                <w:rFonts w:ascii="Courier 10 Pitch" w:hAnsi="Courier 10 Pitch"/>
-                <w:i w:val="false"/>
-                <w:iCs w:val="false"/>
-                <w:sz w:val="22"/>
-                <w:szCs w:val="22"/>
-              </w:rPr>
-              <w:t>Popular content based on traffic analysis on those tags is retreived and rendered.</w:t>
-            </w:r>
-          </w:p>
-          <w:p>
-            <w:pPr>
-              <w:pStyle w:val="TextBody"/>
-              <w:numPr>
-                <w:ilvl w:val="0"/>
-                <w:numId w:val="11"/>
-              </w:numPr>
-              <w:spacing w:before="0" w:after="120"/>
-              <w:rPr>
-                <w:rFonts w:ascii="Courier 10 Pitch" w:hAnsi="Courier 10 Pitch"/>
-              </w:rPr>
-            </w:pPr>
-            <w:r>
-              <w:rPr>
-                <w:rFonts w:ascii="Courier 10 Pitch" w:hAnsi="Courier 10 Pitch"/>
-                <w:i w:val="false"/>
-                <w:iCs w:val="false"/>
-                <w:sz w:val="22"/>
-                <w:szCs w:val="22"/>
-              </w:rPr>
-              <w:t>The optimised output is displayed on the page.</w:t>
-            </w:r>
-            <w:r>
-              <w:rPr>
-                <w:rFonts w:ascii="Courier 10 Pitch" w:hAnsi="Courier 10 Pitch"/>
-              </w:rPr>
-              <w:t xml:space="preserve">  </w:t>
-            </w:r>
-          </w:p>
-        </w:tc>
-      </w:tr>
-      <w:tr>
-        <w:trPr>
-          <w:cantSplit w:val="true"/>
-        </w:trPr>
-        <w:tc>
-          <w:tcPr>
-            <w:tcW w:w="1431" w:type="dxa"/>
-            <w:tcBorders>
-              <w:top w:val="single" w:sz="4" w:space="0" w:color="000001"/>
-              <w:left w:val="single" w:sz="4" w:space="0" w:color="000001"/>
-              <w:bottom w:val="single" w:sz="4" w:space="0" w:color="000001"/>
-              <w:insideH w:val="single" w:sz="4" w:space="0" w:color="000001"/>
-              <w:right w:val="nil"/>
-              <w:insideV w:val="nil"/>
-            </w:tcBorders>
-            <w:shd w:fill="FFFFFF" w:val="clear"/>
-            <w:tcMar>
-              <w:left w:w="48" w:type="dxa"/>
-            </w:tcMar>
-          </w:tcPr>
-          <w:p>
-            <w:pPr>
-              <w:pStyle w:val="TextBody"/>
-              <w:spacing w:before="0" w:after="120"/>
-              <w:rPr>
-                <w:rFonts w:ascii="Courier 10 Pitch" w:hAnsi="Courier 10 Pitch"/>
-                <w:b/>
-                <w:i w:val="false"/>
-                <w:sz w:val="24"/>
-                <w:szCs w:val="24"/>
-              </w:rPr>
-            </w:pPr>
-            <w:r>
-              <w:rPr>
-                <w:rFonts w:ascii="Courier 10 Pitch" w:hAnsi="Courier 10 Pitch"/>
-                <w:b/>
-                <w:i w:val="false"/>
-                <w:sz w:val="24"/>
-                <w:szCs w:val="24"/>
-              </w:rPr>
-              <w:t>Alternate flow:</w:t>
-            </w:r>
-          </w:p>
-        </w:tc>
-        <w:tc>
-          <w:tcPr>
-            <w:tcW w:w="7245" w:type="dxa"/>
-            <w:tcBorders>
-              <w:top w:val="single" w:sz="4" w:space="0" w:color="000001"/>
-              <w:left w:val="single" w:sz="4" w:space="0" w:color="000001"/>
-              <w:bottom w:val="single" w:sz="4" w:space="0" w:color="000001"/>
-              <w:insideH w:val="single" w:sz="4" w:space="0" w:color="000001"/>
-              <w:right w:val="single" w:sz="4" w:space="0" w:color="000001"/>
-              <w:insideV w:val="single" w:sz="4" w:space="0" w:color="000001"/>
-            </w:tcBorders>
-            <w:shd w:fill="FFFFFF" w:val="clear"/>
-            <w:tcMar>
-              <w:left w:w="48" w:type="dxa"/>
-            </w:tcMar>
-          </w:tcPr>
-          <w:p>
-            <w:pPr>
-              <w:pStyle w:val="TextBody"/>
-              <w:numPr>
-                <w:ilvl w:val="0"/>
-                <w:numId w:val="12"/>
-              </w:numPr>
-              <w:spacing w:before="0" w:after="120"/>
-              <w:rPr>
-                <w:rFonts w:ascii="Courier 10 Pitch" w:hAnsi="Courier 10 Pitch"/>
-                <w:i w:val="false"/>
-                <w:color w:val="000000"/>
-                <w:sz w:val="22"/>
-                <w:szCs w:val="22"/>
-              </w:rPr>
-            </w:pPr>
-            <w:r>
-              <w:rPr>
-                <w:rFonts w:ascii="Courier 10 Pitch" w:hAnsi="Courier 10 Pitch"/>
-                <w:i w:val="false"/>
-                <w:color w:val="000000"/>
-                <w:sz w:val="22"/>
-                <w:szCs w:val="22"/>
-              </w:rPr>
-              <w:t>Cookie is not received due to server error</w:t>
-            </w:r>
-          </w:p>
-          <w:p>
-            <w:pPr>
-              <w:pStyle w:val="TextBody"/>
-              <w:numPr>
-                <w:ilvl w:val="1"/>
-                <w:numId w:val="12"/>
-              </w:numPr>
-              <w:spacing w:lineRule="auto" w:line="240" w:before="0" w:after="120"/>
-              <w:rPr>
-                <w:rFonts w:ascii="Courier 10 Pitch" w:hAnsi="Courier 10 Pitch"/>
-                <w:i w:val="false"/>
-                <w:color w:val="000000"/>
-                <w:sz w:val="22"/>
-                <w:szCs w:val="22"/>
-              </w:rPr>
-            </w:pPr>
-            <w:r>
-              <w:rPr>
-                <w:rFonts w:ascii="Courier 10 Pitch" w:hAnsi="Courier 10 Pitch"/>
-                <w:i w:val="false"/>
-                <w:color w:val="000000"/>
-                <w:sz w:val="22"/>
-                <w:szCs w:val="22"/>
-              </w:rPr>
-              <w:t>404 Page not Found</w:t>
-            </w:r>
-          </w:p>
-          <w:p>
-            <w:pPr>
-              <w:pStyle w:val="TextBody"/>
-              <w:numPr>
-                <w:ilvl w:val="1"/>
-                <w:numId w:val="12"/>
-              </w:numPr>
-              <w:spacing w:lineRule="auto" w:line="240" w:before="0" w:after="120"/>
-              <w:rPr>
-                <w:rFonts w:ascii="Courier 10 Pitch" w:hAnsi="Courier 10 Pitch"/>
-                <w:i w:val="false"/>
-                <w:color w:val="000000"/>
-                <w:sz w:val="22"/>
-                <w:szCs w:val="22"/>
-              </w:rPr>
-            </w:pPr>
-            <w:r>
-              <w:rPr>
-                <w:rFonts w:ascii="Courier 10 Pitch" w:hAnsi="Courier 10 Pitch"/>
-                <w:i w:val="false"/>
-                <w:color w:val="000000"/>
-                <w:sz w:val="22"/>
-                <w:szCs w:val="22"/>
-              </w:rPr>
-              <w:t>User will have to reload the page</w:t>
-            </w:r>
-          </w:p>
-          <w:p>
-            <w:pPr>
-              <w:pStyle w:val="TextBody"/>
-              <w:numPr>
-                <w:ilvl w:val="0"/>
-                <w:numId w:val="12"/>
-              </w:numPr>
-              <w:spacing w:lineRule="auto" w:line="240" w:before="0" w:after="120"/>
-              <w:rPr>
-                <w:rFonts w:ascii="Courier 10 Pitch" w:hAnsi="Courier 10 Pitch"/>
-                <w:i w:val="false"/>
-                <w:color w:val="000000"/>
-                <w:sz w:val="22"/>
-                <w:szCs w:val="22"/>
-              </w:rPr>
-            </w:pPr>
-            <w:r>
-              <w:rPr>
-                <w:rFonts w:ascii="Courier 10 Pitch" w:hAnsi="Courier 10 Pitch"/>
-                <w:i w:val="false"/>
-                <w:color w:val="000000"/>
-                <w:sz w:val="22"/>
-                <w:szCs w:val="22"/>
-              </w:rPr>
-              <w:t>-</w:t>
-            </w:r>
-          </w:p>
-          <w:p>
-            <w:pPr>
-              <w:pStyle w:val="TextBody"/>
-              <w:numPr>
-                <w:ilvl w:val="0"/>
-                <w:numId w:val="12"/>
-              </w:numPr>
-              <w:spacing w:lineRule="auto" w:line="240" w:before="0" w:after="120"/>
-              <w:rPr>
-                <w:rFonts w:ascii="Courier 10 Pitch" w:hAnsi="Courier 10 Pitch"/>
-                <w:i w:val="false"/>
-                <w:color w:val="000000"/>
-                <w:sz w:val="22"/>
-                <w:szCs w:val="22"/>
-              </w:rPr>
-            </w:pPr>
-            <w:r>
-              <w:rPr>
-                <w:rFonts w:ascii="Courier 10 Pitch" w:hAnsi="Courier 10 Pitch"/>
-                <w:i w:val="false"/>
-                <w:color w:val="000000"/>
-                <w:sz w:val="22"/>
-                <w:szCs w:val="22"/>
-              </w:rPr>
-              <w:t>-</w:t>
-            </w:r>
-          </w:p>
-          <w:p>
-            <w:pPr>
-              <w:pStyle w:val="TextBody"/>
-              <w:numPr>
-                <w:ilvl w:val="0"/>
-                <w:numId w:val="12"/>
-              </w:numPr>
-              <w:spacing w:lineRule="auto" w:line="240" w:before="0" w:after="120"/>
-              <w:rPr>
-                <w:rFonts w:ascii="Courier 10 Pitch" w:hAnsi="Courier 10 Pitch"/>
-                <w:i w:val="false"/>
-                <w:color w:val="000000"/>
-                <w:sz w:val="22"/>
-                <w:szCs w:val="22"/>
-              </w:rPr>
-            </w:pPr>
-            <w:r>
-              <w:rPr>
-                <w:rFonts w:ascii="Courier 10 Pitch" w:hAnsi="Courier 10 Pitch"/>
-                <w:i w:val="false"/>
-                <w:color w:val="000000"/>
-                <w:sz w:val="22"/>
-                <w:szCs w:val="22"/>
-              </w:rPr>
-              <w:t>If no traffic was generated, content viewed will be displayed.</w:t>
-            </w:r>
-          </w:p>
-          <w:p>
-            <w:pPr>
-              <w:pStyle w:val="TextBody"/>
-              <w:numPr>
-                <w:ilvl w:val="0"/>
-                <w:numId w:val="12"/>
-              </w:numPr>
-              <w:spacing w:before="0" w:after="120"/>
-              <w:rPr>
-                <w:rFonts w:ascii="Courier 10 Pitch" w:hAnsi="Courier 10 Pitch"/>
-                <w:i w:val="false"/>
-                <w:color w:val="000000"/>
-                <w:sz w:val="22"/>
-                <w:szCs w:val="22"/>
-              </w:rPr>
-            </w:pPr>
-            <w:r>
-              <w:rPr>
-                <w:rFonts w:ascii="Courier 10 Pitch" w:hAnsi="Courier 10 Pitch"/>
-                <w:i w:val="false"/>
-                <w:color w:val="000000"/>
-                <w:sz w:val="22"/>
-                <w:szCs w:val="22"/>
-              </w:rPr>
-              <w:t>If user visits after 30 days since last visit or for the first time, popular content based on traffic analysis of tags is displayed.</w:t>
-            </w:r>
-          </w:p>
-        </w:tc>
-      </w:tr>
-      <w:tr>
-        <w:trPr>
-          <w:cantSplit w:val="true"/>
-        </w:trPr>
-        <w:tc>
-          <w:tcPr>
-            <w:tcW w:w="1431" w:type="dxa"/>
-            <w:tcBorders>
-              <w:top w:val="single" w:sz="4" w:space="0" w:color="000001"/>
-              <w:left w:val="single" w:sz="4" w:space="0" w:color="000001"/>
-              <w:bottom w:val="single" w:sz="4" w:space="0" w:color="000001"/>
-              <w:insideH w:val="single" w:sz="4" w:space="0" w:color="000001"/>
-              <w:right w:val="nil"/>
-              <w:insideV w:val="nil"/>
-            </w:tcBorders>
-            <w:shd w:fill="FFFFFF" w:val="clear"/>
-            <w:tcMar>
-              <w:left w:w="48" w:type="dxa"/>
-            </w:tcMar>
-          </w:tcPr>
-          <w:p>
-            <w:pPr>
-              <w:pStyle w:val="TextBody"/>
-              <w:spacing w:before="0" w:after="120"/>
-              <w:rPr>
-                <w:rFonts w:ascii="Courier 10 Pitch" w:hAnsi="Courier 10 Pitch"/>
-              </w:rPr>
-            </w:pPr>
-            <w:r>
-              <w:rPr>
-                <w:rFonts w:ascii="Courier 10 Pitch" w:hAnsi="Courier 10 Pitch"/>
-              </w:rPr>
-            </w:r>
-          </w:p>
-          <w:p>
-            <w:pPr>
-              <w:pStyle w:val="TextBody"/>
-              <w:spacing w:before="0" w:after="120"/>
-              <w:rPr>
-                <w:rFonts w:ascii="Courier 10 Pitch" w:hAnsi="Courier 10 Pitch"/>
-                <w:b/>
-                <w:i w:val="false"/>
-              </w:rPr>
-            </w:pPr>
-            <w:r>
-              <w:rPr>
-                <w:rFonts w:ascii="Courier 10 Pitch" w:hAnsi="Courier 10 Pitch"/>
-                <w:b/>
-                <w:i w:val="false"/>
-              </w:rPr>
-              <w:t>Post Condition:</w:t>
-            </w:r>
-          </w:p>
-        </w:tc>
-        <w:tc>
-          <w:tcPr>
-            <w:tcW w:w="7245" w:type="dxa"/>
-            <w:tcBorders>
-              <w:top w:val="single" w:sz="4" w:space="0" w:color="000001"/>
-              <w:left w:val="single" w:sz="4" w:space="0" w:color="000001"/>
-              <w:bottom w:val="single" w:sz="4" w:space="0" w:color="000001"/>
-              <w:insideH w:val="single" w:sz="4" w:space="0" w:color="000001"/>
-              <w:right w:val="single" w:sz="4" w:space="0" w:color="000001"/>
-              <w:insideV w:val="single" w:sz="4" w:space="0" w:color="000001"/>
-            </w:tcBorders>
-            <w:shd w:fill="FFFFFF" w:val="clear"/>
-            <w:tcMar>
-              <w:left w:w="48" w:type="dxa"/>
-            </w:tcMar>
-          </w:tcPr>
-          <w:p>
-            <w:pPr>
-              <w:pStyle w:val="TextBody"/>
-              <w:spacing w:before="0" w:after="120"/>
-              <w:rPr>
-                <w:rFonts w:ascii="Courier 10 Pitch" w:hAnsi="Courier 10 Pitch"/>
-              </w:rPr>
-            </w:pPr>
-            <w:r>
-              <w:rPr>
-                <w:rFonts w:ascii="Courier 10 Pitch" w:hAnsi="Courier 10 Pitch"/>
-              </w:rPr>
-            </w:r>
-          </w:p>
-          <w:p>
-            <w:pPr>
-              <w:pStyle w:val="TextBody"/>
-              <w:numPr>
-                <w:ilvl w:val="0"/>
-                <w:numId w:val="10"/>
-              </w:numPr>
-              <w:spacing w:before="0" w:after="120"/>
-              <w:rPr>
-                <w:rFonts w:ascii="Courier 10 Pitch" w:hAnsi="Courier 10 Pitch"/>
-                <w:i w:val="false"/>
-                <w:color w:val="000000"/>
-                <w:sz w:val="22"/>
-                <w:szCs w:val="22"/>
-              </w:rPr>
-            </w:pPr>
-            <w:r>
-              <w:rPr>
-                <w:rFonts w:ascii="Courier 10 Pitch" w:hAnsi="Courier 10 Pitch"/>
-                <w:i w:val="false"/>
-                <w:color w:val="000000"/>
-                <w:sz w:val="22"/>
-                <w:szCs w:val="22"/>
-              </w:rPr>
-              <w:t>This cookie is used for logging data and generating optimized content.</w:t>
-            </w:r>
-          </w:p>
-        </w:tc>
-      </w:tr>
-    </w:tbl>
-    <w:p>
-      <w:pPr>
-        <w:pStyle w:val="Normal"/>
-        <w:rPr>
-          <w:rFonts w:ascii="Courier 10 Pitch" w:hAnsi="Courier 10 Pitch"/>
-          <w:sz w:val="22"/>
-          <w:szCs w:val="22"/>
-        </w:rPr>
-      </w:pPr>
-      <w:r>
-        <w:rPr>
-          <w:rFonts w:ascii="Courier 10 Pitch" w:hAnsi="Courier 10 Pitch"/>
-          <w:sz w:val="22"/>
-          <w:szCs w:val="22"/>
-        </w:rPr>
-      </w:r>
-    </w:p>
-    <w:p>
-      <w:pPr>
-        <w:pStyle w:val="Heading2"/>
-        <w:rPr/>
-      </w:pPr>
-      <w:bookmarkStart w:id="24" w:name="__RefHeading__611_91464624"/>
-      <w:bookmarkEnd w:id="24"/>
-      <w:r>
-        <w:rPr/>
-        <w:t>UC - 10</w:t>
-      </w:r>
-    </w:p>
-    <w:tbl>
-      <w:tblPr>
-        <w:jc w:val="left"/>
-        <w:tblInd w:w="318" w:type="dxa"/>
-        <w:tblBorders>
-          <w:top w:val="single" w:sz="4" w:space="0" w:color="000001"/>
-          <w:left w:val="single" w:sz="4" w:space="0" w:color="000001"/>
-          <w:bottom w:val="single" w:sz="4" w:space="0" w:color="000001"/>
-          <w:insideH w:val="single" w:sz="4" w:space="0" w:color="000001"/>
-          <w:right w:val="nil"/>
-          <w:insideV w:val="nil"/>
-        </w:tblBorders>
-        <w:tblCellMar>
-          <w:top w:w="0" w:type="dxa"/>
-          <w:left w:w="48" w:type="dxa"/>
-          <w:bottom w:w="0" w:type="dxa"/>
-          <w:right w:w="108" w:type="dxa"/>
-        </w:tblCellMar>
-      </w:tblPr>
-      <w:tblGrid>
-        <w:gridCol w:w="1430"/>
+        <w:gridCol w:w="1429"/>
         <w:gridCol w:w="7246"/>
       </w:tblGrid>
       <w:tr>
@@ -7598,7 +7551,7 @@
         </w:trPr>
         <w:tc>
           <w:tcPr>
-            <w:tcW w:w="1430" w:type="dxa"/>
+            <w:tcW w:w="1429" w:type="dxa"/>
             <w:tcBorders>
               <w:top w:val="single" w:sz="4" w:space="0" w:color="000001"/>
               <w:left w:val="single" w:sz="4" w:space="0" w:color="000001"/>
@@ -7609,7 +7562,7 @@
             </w:tcBorders>
             <w:shd w:fill="FFFFFF" w:val="clear"/>
             <w:tcMar>
-              <w:left w:w="48" w:type="dxa"/>
+              <w:left w:w="43" w:type="dxa"/>
             </w:tcMar>
           </w:tcPr>
           <w:p>
@@ -7649,7 +7602,7 @@
             </w:tcBorders>
             <w:shd w:fill="FFFFFF" w:val="clear"/>
             <w:tcMar>
-              <w:left w:w="48" w:type="dxa"/>
+              <w:left w:w="43" w:type="dxa"/>
             </w:tcMar>
           </w:tcPr>
           <w:p>
@@ -7683,7 +7636,7 @@
         </w:trPr>
         <w:tc>
           <w:tcPr>
-            <w:tcW w:w="1430" w:type="dxa"/>
+            <w:tcW w:w="1429" w:type="dxa"/>
             <w:tcBorders>
               <w:top w:val="single" w:sz="4" w:space="0" w:color="000001"/>
               <w:left w:val="single" w:sz="4" w:space="0" w:color="000001"/>
@@ -7694,7 +7647,7 @@
             </w:tcBorders>
             <w:shd w:fill="FFFFFF" w:val="clear"/>
             <w:tcMar>
-              <w:left w:w="48" w:type="dxa"/>
+              <w:left w:w="43" w:type="dxa"/>
             </w:tcMar>
           </w:tcPr>
           <w:p>
@@ -7734,7 +7687,7 @@
             </w:tcBorders>
             <w:shd w:fill="FFFFFF" w:val="clear"/>
             <w:tcMar>
-              <w:left w:w="48" w:type="dxa"/>
+              <w:left w:w="43" w:type="dxa"/>
             </w:tcMar>
           </w:tcPr>
           <w:p>
@@ -7770,7 +7723,7 @@
         </w:trPr>
         <w:tc>
           <w:tcPr>
-            <w:tcW w:w="1430" w:type="dxa"/>
+            <w:tcW w:w="1429" w:type="dxa"/>
             <w:tcBorders>
               <w:top w:val="single" w:sz="4" w:space="0" w:color="000001"/>
               <w:left w:val="single" w:sz="4" w:space="0" w:color="000001"/>
@@ -7781,7 +7734,7 @@
             </w:tcBorders>
             <w:shd w:fill="FFFFFF" w:val="clear"/>
             <w:tcMar>
-              <w:left w:w="48" w:type="dxa"/>
+              <w:left w:w="43" w:type="dxa"/>
             </w:tcMar>
           </w:tcPr>
           <w:p>
@@ -7821,7 +7774,7 @@
             </w:tcBorders>
             <w:shd w:fill="FFFFFF" w:val="clear"/>
             <w:tcMar>
-              <w:left w:w="48" w:type="dxa"/>
+              <w:left w:w="43" w:type="dxa"/>
             </w:tcMar>
           </w:tcPr>
           <w:p>
@@ -7857,7 +7810,7 @@
         </w:trPr>
         <w:tc>
           <w:tcPr>
-            <w:tcW w:w="1430" w:type="dxa"/>
+            <w:tcW w:w="1429" w:type="dxa"/>
             <w:tcBorders>
               <w:top w:val="single" w:sz="4" w:space="0" w:color="000001"/>
               <w:left w:val="single" w:sz="4" w:space="0" w:color="000001"/>
@@ -7868,7 +7821,7 @@
             </w:tcBorders>
             <w:shd w:fill="FFFFFF" w:val="clear"/>
             <w:tcMar>
-              <w:left w:w="48" w:type="dxa"/>
+              <w:left w:w="43" w:type="dxa"/>
             </w:tcMar>
           </w:tcPr>
           <w:p>
@@ -7908,7 +7861,7 @@
             </w:tcBorders>
             <w:shd w:fill="FFFFFF" w:val="clear"/>
             <w:tcMar>
-              <w:left w:w="48" w:type="dxa"/>
+              <w:left w:w="43" w:type="dxa"/>
             </w:tcMar>
           </w:tcPr>
           <w:p>
@@ -7942,7 +7895,7 @@
         </w:trPr>
         <w:tc>
           <w:tcPr>
-            <w:tcW w:w="1430" w:type="dxa"/>
+            <w:tcW w:w="1429" w:type="dxa"/>
             <w:tcBorders>
               <w:top w:val="single" w:sz="4" w:space="0" w:color="000001"/>
               <w:left w:val="single" w:sz="4" w:space="0" w:color="000001"/>
@@ -7953,7 +7906,7 @@
             </w:tcBorders>
             <w:shd w:fill="FFFFFF" w:val="clear"/>
             <w:tcMar>
-              <w:left w:w="48" w:type="dxa"/>
+              <w:left w:w="43" w:type="dxa"/>
             </w:tcMar>
           </w:tcPr>
           <w:p>
@@ -7993,7 +7946,7 @@
             </w:tcBorders>
             <w:shd w:fill="FFFFFF" w:val="clear"/>
             <w:tcMar>
-              <w:left w:w="48" w:type="dxa"/>
+              <w:left w:w="43" w:type="dxa"/>
             </w:tcMar>
           </w:tcPr>
           <w:p>
@@ -8058,7 +8011,7 @@
         </w:trPr>
         <w:tc>
           <w:tcPr>
-            <w:tcW w:w="1430" w:type="dxa"/>
+            <w:tcW w:w="1429" w:type="dxa"/>
             <w:tcBorders>
               <w:top w:val="single" w:sz="4" w:space="0" w:color="000001"/>
               <w:left w:val="single" w:sz="4" w:space="0" w:color="000001"/>
@@ -8069,7 +8022,7 @@
             </w:tcBorders>
             <w:shd w:fill="FFFFFF" w:val="clear"/>
             <w:tcMar>
-              <w:left w:w="48" w:type="dxa"/>
+              <w:left w:w="43" w:type="dxa"/>
             </w:tcMar>
           </w:tcPr>
           <w:p>
@@ -8109,7 +8062,7 @@
             </w:tcBorders>
             <w:shd w:fill="FFFFFF" w:val="clear"/>
             <w:tcMar>
-              <w:left w:w="48" w:type="dxa"/>
+              <w:left w:w="43" w:type="dxa"/>
             </w:tcMar>
           </w:tcPr>
           <w:p>
@@ -8235,7 +8188,7 @@
         </w:trPr>
         <w:tc>
           <w:tcPr>
-            <w:tcW w:w="1430" w:type="dxa"/>
+            <w:tcW w:w="1429" w:type="dxa"/>
             <w:tcBorders>
               <w:top w:val="single" w:sz="4" w:space="0" w:color="000001"/>
               <w:left w:val="single" w:sz="4" w:space="0" w:color="000001"/>
@@ -8246,7 +8199,7 @@
             </w:tcBorders>
             <w:shd w:fill="FFFFFF" w:val="clear"/>
             <w:tcMar>
-              <w:left w:w="48" w:type="dxa"/>
+              <w:left w:w="43" w:type="dxa"/>
             </w:tcMar>
           </w:tcPr>
           <w:p>
@@ -8286,7 +8239,7 @@
             </w:tcBorders>
             <w:shd w:fill="FFFFFF" w:val="clear"/>
             <w:tcMar>
-              <w:left w:w="48" w:type="dxa"/>
+              <w:left w:w="43" w:type="dxa"/>
             </w:tcMar>
           </w:tcPr>
           <w:p>
@@ -8362,7 +8315,7 @@
         </w:trPr>
         <w:tc>
           <w:tcPr>
-            <w:tcW w:w="1430" w:type="dxa"/>
+            <w:tcW w:w="1429" w:type="dxa"/>
             <w:tcBorders>
               <w:top w:val="single" w:sz="4" w:space="0" w:color="000001"/>
               <w:left w:val="single" w:sz="4" w:space="0" w:color="000001"/>
@@ -8373,7 +8326,7 @@
             </w:tcBorders>
             <w:shd w:fill="FFFFFF" w:val="clear"/>
             <w:tcMar>
-              <w:left w:w="48" w:type="dxa"/>
+              <w:left w:w="43" w:type="dxa"/>
             </w:tcMar>
           </w:tcPr>
           <w:p>
@@ -8431,7 +8384,7 @@
             </w:tcBorders>
             <w:shd w:fill="FFFFFF" w:val="clear"/>
             <w:tcMar>
-              <w:left w:w="48" w:type="dxa"/>
+              <w:left w:w="43" w:type="dxa"/>
             </w:tcMar>
           </w:tcPr>
           <w:p>
@@ -8559,7 +8512,7 @@
         <w:pStyle w:val="Normal"/>
         <w:widowControl/>
         <w:suppressAutoHyphens w:val="true"/>
-        <w:overflowPunct w:val="false"/>
+        <w:overflowPunct w:val="true"/>
         <w:bidi w:val="0"/>
         <w:spacing w:before="0" w:after="240"/>
         <w:jc w:val="both"/>
@@ -8650,7 +8603,7 @@
       </w:tblCellMar>
     </w:tblPr>
     <w:tblGrid>
-      <w:gridCol w:w="4522"/>
+      <w:gridCol w:w="4521"/>
       <w:gridCol w:w="4521"/>
     </w:tblGrid>
     <w:tr>
@@ -8659,7 +8612,7 @@
       </w:trPr>
       <w:tc>
         <w:tcPr>
-          <w:tcW w:w="4522" w:type="dxa"/>
+          <w:tcW w:w="4521" w:type="dxa"/>
           <w:tcBorders>
             <w:top w:val="nil"/>
             <w:left w:val="nil"/>
@@ -8733,7 +8686,7 @@
             <w:fldChar w:fldCharType="separate"/>
           </w:r>
           <w:r>
-            <w:t>1</w:t>
+            <w:t>10</w:t>
           </w:r>
           <w:r>
             <w:fldChar w:fldCharType="end"/>
@@ -10357,160 +10310,160 @@
   <w:latentStyles w:count="371" w:defQFormat="0" w:defUnhideWhenUsed="0" w:defSemiHidden="0" w:defUIPriority="99" w:defLockedState="0">
     <w:lsdException w:qFormat="1" w:uiPriority="0" w:name="Normal"/>
     <w:lsdException w:qFormat="1" w:uiPriority="9" w:name="heading 1"/>
-    <w:lsdException w:qFormat="1" w:semiHidden="1" w:uiPriority="9" w:unhideWhenUsed="1" w:name="heading 2"/>
-    <w:lsdException w:qFormat="1" w:semiHidden="1" w:uiPriority="9" w:unhideWhenUsed="1" w:name="heading 3"/>
-    <w:lsdException w:qFormat="1" w:semiHidden="1" w:uiPriority="9" w:unhideWhenUsed="1" w:name="heading 4"/>
-    <w:lsdException w:qFormat="1" w:semiHidden="1" w:uiPriority="9" w:unhideWhenUsed="1" w:name="heading 5"/>
-    <w:lsdException w:qFormat="1" w:semiHidden="1" w:uiPriority="9" w:unhideWhenUsed="1" w:name="heading 6"/>
-    <w:lsdException w:qFormat="1" w:semiHidden="1" w:uiPriority="9" w:unhideWhenUsed="1" w:name="heading 7"/>
-    <w:lsdException w:qFormat="1" w:semiHidden="1" w:uiPriority="9" w:unhideWhenUsed="1" w:name="heading 8"/>
-    <w:lsdException w:qFormat="1" w:semiHidden="1" w:uiPriority="9" w:unhideWhenUsed="1" w:name="heading 9"/>
-    <w:lsdException w:semiHidden="1" w:unhideWhenUsed="1" w:name="index 1"/>
-    <w:lsdException w:semiHidden="1" w:unhideWhenUsed="1" w:name="index 2"/>
-    <w:lsdException w:semiHidden="1" w:unhideWhenUsed="1" w:name="index 3"/>
-    <w:lsdException w:semiHidden="1" w:unhideWhenUsed="1" w:name="index 4"/>
-    <w:lsdException w:semiHidden="1" w:unhideWhenUsed="1" w:name="index 5"/>
-    <w:lsdException w:semiHidden="1" w:unhideWhenUsed="1" w:name="index 6"/>
-    <w:lsdException w:semiHidden="1" w:unhideWhenUsed="1" w:name="index 7"/>
-    <w:lsdException w:semiHidden="1" w:unhideWhenUsed="1" w:name="index 8"/>
-    <w:lsdException w:semiHidden="1" w:unhideWhenUsed="1" w:name="index 9"/>
-    <w:lsdException w:semiHidden="1" w:uiPriority="39" w:unhideWhenUsed="1" w:name="toc 1"/>
-    <w:lsdException w:semiHidden="1" w:uiPriority="39" w:unhideWhenUsed="1" w:name="toc 2"/>
-    <w:lsdException w:semiHidden="1" w:uiPriority="39" w:unhideWhenUsed="1" w:name="toc 3"/>
-    <w:lsdException w:semiHidden="1" w:uiPriority="39" w:unhideWhenUsed="1" w:name="toc 4"/>
-    <w:lsdException w:semiHidden="1" w:uiPriority="39" w:unhideWhenUsed="1" w:name="toc 5"/>
-    <w:lsdException w:semiHidden="1" w:uiPriority="39" w:unhideWhenUsed="1" w:name="toc 6"/>
-    <w:lsdException w:semiHidden="1" w:uiPriority="39" w:unhideWhenUsed="1" w:name="toc 7"/>
-    <w:lsdException w:semiHidden="1" w:uiPriority="39" w:unhideWhenUsed="1" w:name="toc 8"/>
-    <w:lsdException w:semiHidden="1" w:uiPriority="39" w:unhideWhenUsed="1" w:name="toc 9"/>
-    <w:lsdException w:semiHidden="1" w:unhideWhenUsed="1" w:name="Normal Indent"/>
-    <w:lsdException w:semiHidden="1" w:unhideWhenUsed="1" w:name="footnote text"/>
-    <w:lsdException w:semiHidden="1" w:unhideWhenUsed="1" w:name="annotation text"/>
-    <w:lsdException w:semiHidden="1" w:unhideWhenUsed="1" w:name="header"/>
-    <w:lsdException w:semiHidden="1" w:unhideWhenUsed="1" w:name="footer"/>
-    <w:lsdException w:semiHidden="1" w:unhideWhenUsed="1" w:name="index heading"/>
-    <w:lsdException w:qFormat="1" w:semiHidden="1" w:uiPriority="35" w:unhideWhenUsed="1" w:name="caption"/>
-    <w:lsdException w:semiHidden="1" w:unhideWhenUsed="1" w:name="table of figures"/>
-    <w:lsdException w:semiHidden="1" w:unhideWhenUsed="1" w:name="envelope address"/>
-    <w:lsdException w:semiHidden="1" w:unhideWhenUsed="1" w:name="envelope return"/>
-    <w:lsdException w:semiHidden="1" w:unhideWhenUsed="1" w:name="footnote reference"/>
-    <w:lsdException w:semiHidden="1" w:unhideWhenUsed="1" w:name="annotation reference"/>
-    <w:lsdException w:semiHidden="1" w:unhideWhenUsed="1" w:name="line number"/>
-    <w:lsdException w:semiHidden="1" w:unhideWhenUsed="1" w:name="page number"/>
-    <w:lsdException w:semiHidden="1" w:unhideWhenUsed="1" w:name="endnote reference"/>
-    <w:lsdException w:semiHidden="1" w:unhideWhenUsed="1" w:name="endnote text"/>
-    <w:lsdException w:semiHidden="1" w:unhideWhenUsed="1" w:name="table of authorities"/>
-    <w:lsdException w:semiHidden="1" w:unhideWhenUsed="1" w:name="macro"/>
-    <w:lsdException w:semiHidden="1" w:unhideWhenUsed="1" w:name="toa heading"/>
-    <w:lsdException w:semiHidden="1" w:unhideWhenUsed="1" w:name="List"/>
-    <w:lsdException w:semiHidden="1" w:unhideWhenUsed="1" w:name="List Bullet"/>
-    <w:lsdException w:semiHidden="1" w:unhideWhenUsed="1" w:name="List Number"/>
-    <w:lsdException w:semiHidden="1" w:unhideWhenUsed="1" w:name="List 2"/>
-    <w:lsdException w:semiHidden="1" w:unhideWhenUsed="1" w:name="List 3"/>
-    <w:lsdException w:semiHidden="1" w:unhideWhenUsed="1" w:name="List 4"/>
-    <w:lsdException w:semiHidden="1" w:unhideWhenUsed="1" w:name="List 5"/>
-    <w:lsdException w:semiHidden="1" w:unhideWhenUsed="1" w:name="List Bullet 2"/>
-    <w:lsdException w:semiHidden="1" w:unhideWhenUsed="1" w:name="List Bullet 3"/>
-    <w:lsdException w:semiHidden="1" w:unhideWhenUsed="1" w:name="List Bullet 4"/>
-    <w:lsdException w:semiHidden="1" w:unhideWhenUsed="1" w:name="List Bullet 5"/>
-    <w:lsdException w:semiHidden="1" w:unhideWhenUsed="1" w:name="List Number 2"/>
-    <w:lsdException w:semiHidden="1" w:unhideWhenUsed="1" w:name="List Number 3"/>
-    <w:lsdException w:semiHidden="1" w:unhideWhenUsed="1" w:name="List Number 4"/>
-    <w:lsdException w:semiHidden="1" w:unhideWhenUsed="1" w:name="List Number 5"/>
+    <w:lsdException w:unhideWhenUsed="1" w:semiHidden="1" w:qFormat="1" w:uiPriority="9" w:name="heading 2"/>
+    <w:lsdException w:unhideWhenUsed="1" w:semiHidden="1" w:qFormat="1" w:uiPriority="9" w:name="heading 3"/>
+    <w:lsdException w:unhideWhenUsed="1" w:semiHidden="1" w:qFormat="1" w:uiPriority="9" w:name="heading 4"/>
+    <w:lsdException w:unhideWhenUsed="1" w:semiHidden="1" w:qFormat="1" w:uiPriority="9" w:name="heading 5"/>
+    <w:lsdException w:unhideWhenUsed="1" w:semiHidden="1" w:qFormat="1" w:uiPriority="9" w:name="heading 6"/>
+    <w:lsdException w:unhideWhenUsed="1" w:semiHidden="1" w:qFormat="1" w:uiPriority="9" w:name="heading 7"/>
+    <w:lsdException w:unhideWhenUsed="1" w:semiHidden="1" w:qFormat="1" w:uiPriority="9" w:name="heading 8"/>
+    <w:lsdException w:unhideWhenUsed="1" w:semiHidden="1" w:qFormat="1" w:uiPriority="9" w:name="heading 9"/>
+    <w:lsdException w:unhideWhenUsed="1" w:semiHidden="1" w:name="index 1"/>
+    <w:lsdException w:unhideWhenUsed="1" w:semiHidden="1" w:name="index 2"/>
+    <w:lsdException w:unhideWhenUsed="1" w:semiHidden="1" w:name="index 3"/>
+    <w:lsdException w:unhideWhenUsed="1" w:semiHidden="1" w:name="index 4"/>
+    <w:lsdException w:unhideWhenUsed="1" w:semiHidden="1" w:name="index 5"/>
+    <w:lsdException w:unhideWhenUsed="1" w:semiHidden="1" w:name="index 6"/>
+    <w:lsdException w:unhideWhenUsed="1" w:semiHidden="1" w:name="index 7"/>
+    <w:lsdException w:unhideWhenUsed="1" w:semiHidden="1" w:name="index 8"/>
+    <w:lsdException w:unhideWhenUsed="1" w:semiHidden="1" w:name="index 9"/>
+    <w:lsdException w:unhideWhenUsed="1" w:semiHidden="1" w:uiPriority="39" w:name="toc 1"/>
+    <w:lsdException w:unhideWhenUsed="1" w:semiHidden="1" w:uiPriority="39" w:name="toc 2"/>
+    <w:lsdException w:unhideWhenUsed="1" w:semiHidden="1" w:uiPriority="39" w:name="toc 3"/>
+    <w:lsdException w:unhideWhenUsed="1" w:semiHidden="1" w:uiPriority="39" w:name="toc 4"/>
+    <w:lsdException w:unhideWhenUsed="1" w:semiHidden="1" w:uiPriority="39" w:name="toc 5"/>
+    <w:lsdException w:unhideWhenUsed="1" w:semiHidden="1" w:uiPriority="39" w:name="toc 6"/>
+    <w:lsdException w:unhideWhenUsed="1" w:semiHidden="1" w:uiPriority="39" w:name="toc 7"/>
+    <w:lsdException w:unhideWhenUsed="1" w:semiHidden="1" w:uiPriority="39" w:name="toc 8"/>
+    <w:lsdException w:unhideWhenUsed="1" w:semiHidden="1" w:uiPriority="39" w:name="toc 9"/>
+    <w:lsdException w:unhideWhenUsed="1" w:semiHidden="1" w:name="Normal Indent"/>
+    <w:lsdException w:unhideWhenUsed="1" w:semiHidden="1" w:name="footnote text"/>
+    <w:lsdException w:unhideWhenUsed="1" w:semiHidden="1" w:name="annotation text"/>
+    <w:lsdException w:unhideWhenUsed="1" w:semiHidden="1" w:name="header"/>
+    <w:lsdException w:unhideWhenUsed="1" w:semiHidden="1" w:name="footer"/>
+    <w:lsdException w:unhideWhenUsed="1" w:semiHidden="1" w:name="index heading"/>
+    <w:lsdException w:unhideWhenUsed="1" w:semiHidden="1" w:qFormat="1" w:uiPriority="35" w:name="caption"/>
+    <w:lsdException w:unhideWhenUsed="1" w:semiHidden="1" w:name="table of figures"/>
+    <w:lsdException w:unhideWhenUsed="1" w:semiHidden="1" w:name="envelope address"/>
+    <w:lsdException w:unhideWhenUsed="1" w:semiHidden="1" w:name="envelope return"/>
+    <w:lsdException w:unhideWhenUsed="1" w:semiHidden="1" w:name="footnote reference"/>
+    <w:lsdException w:unhideWhenUsed="1" w:semiHidden="1" w:name="annotation reference"/>
+    <w:lsdException w:unhideWhenUsed="1" w:semiHidden="1" w:name="line number"/>
+    <w:lsdException w:unhideWhenUsed="1" w:semiHidden="1" w:name="page number"/>
+    <w:lsdException w:unhideWhenUsed="1" w:semiHidden="1" w:name="endnote reference"/>
+    <w:lsdException w:unhideWhenUsed="1" w:semiHidden="1" w:name="endnote text"/>
+    <w:lsdException w:unhideWhenUsed="1" w:semiHidden="1" w:name="table of authorities"/>
+    <w:lsdException w:unhideWhenUsed="1" w:semiHidden="1" w:name="macro"/>
+    <w:lsdException w:unhideWhenUsed="1" w:semiHidden="1" w:name="toa heading"/>
+    <w:lsdException w:unhideWhenUsed="1" w:semiHidden="1" w:name="List"/>
+    <w:lsdException w:unhideWhenUsed="1" w:semiHidden="1" w:name="List Bullet"/>
+    <w:lsdException w:unhideWhenUsed="1" w:semiHidden="1" w:name="List Number"/>
+    <w:lsdException w:unhideWhenUsed="1" w:semiHidden="1" w:name="List 2"/>
+    <w:lsdException w:unhideWhenUsed="1" w:semiHidden="1" w:name="List 3"/>
+    <w:lsdException w:unhideWhenUsed="1" w:semiHidden="1" w:name="List 4"/>
+    <w:lsdException w:unhideWhenUsed="1" w:semiHidden="1" w:name="List 5"/>
+    <w:lsdException w:unhideWhenUsed="1" w:semiHidden="1" w:name="List Bullet 2"/>
+    <w:lsdException w:unhideWhenUsed="1" w:semiHidden="1" w:name="List Bullet 3"/>
+    <w:lsdException w:unhideWhenUsed="1" w:semiHidden="1" w:name="List Bullet 4"/>
+    <w:lsdException w:unhideWhenUsed="1" w:semiHidden="1" w:name="List Bullet 5"/>
+    <w:lsdException w:unhideWhenUsed="1" w:semiHidden="1" w:name="List Number 2"/>
+    <w:lsdException w:unhideWhenUsed="1" w:semiHidden="1" w:name="List Number 3"/>
+    <w:lsdException w:unhideWhenUsed="1" w:semiHidden="1" w:name="List Number 4"/>
+    <w:lsdException w:unhideWhenUsed="1" w:semiHidden="1" w:name="List Number 5"/>
     <w:lsdException w:qFormat="1" w:uiPriority="10" w:name="Title"/>
-    <w:lsdException w:semiHidden="1" w:unhideWhenUsed="1" w:name="Closing"/>
-    <w:lsdException w:semiHidden="1" w:unhideWhenUsed="1" w:name="Signature"/>
-    <w:lsdException w:semiHidden="1" w:uiPriority="1" w:unhideWhenUsed="1" w:name="Default Paragraph Font"/>
-    <w:lsdException w:semiHidden="1" w:unhideWhenUsed="1" w:name="Body Text"/>
-    <w:lsdException w:semiHidden="1" w:unhideWhenUsed="1" w:name="Body Text Indent"/>
-    <w:lsdException w:semiHidden="1" w:unhideWhenUsed="1" w:name="List Continue"/>
-    <w:lsdException w:semiHidden="1" w:unhideWhenUsed="1" w:name="List Continue 2"/>
-    <w:lsdException w:semiHidden="1" w:unhideWhenUsed="1" w:name="List Continue 3"/>
-    <w:lsdException w:semiHidden="1" w:unhideWhenUsed="1" w:name="List Continue 4"/>
-    <w:lsdException w:semiHidden="1" w:unhideWhenUsed="1" w:name="List Continue 5"/>
-    <w:lsdException w:semiHidden="1" w:unhideWhenUsed="1" w:name="Message Header"/>
+    <w:lsdException w:unhideWhenUsed="1" w:semiHidden="1" w:name="Closing"/>
+    <w:lsdException w:unhideWhenUsed="1" w:semiHidden="1" w:name="Signature"/>
+    <w:lsdException w:unhideWhenUsed="1" w:semiHidden="1" w:uiPriority="1" w:name="Default Paragraph Font"/>
+    <w:lsdException w:unhideWhenUsed="1" w:semiHidden="1" w:name="Body Text"/>
+    <w:lsdException w:unhideWhenUsed="1" w:semiHidden="1" w:name="Body Text Indent"/>
+    <w:lsdException w:unhideWhenUsed="1" w:semiHidden="1" w:name="List Continue"/>
+    <w:lsdException w:unhideWhenUsed="1" w:semiHidden="1" w:name="List Continue 2"/>
+    <w:lsdException w:unhideWhenUsed="1" w:semiHidden="1" w:name="List Continue 3"/>
+    <w:lsdException w:unhideWhenUsed="1" w:semiHidden="1" w:name="List Continue 4"/>
+    <w:lsdException w:unhideWhenUsed="1" w:semiHidden="1" w:name="List Continue 5"/>
+    <w:lsdException w:unhideWhenUsed="1" w:semiHidden="1" w:name="Message Header"/>
     <w:lsdException w:qFormat="1" w:uiPriority="11" w:name="Subtitle"/>
-    <w:lsdException w:semiHidden="1" w:unhideWhenUsed="1" w:name="Salutation"/>
-    <w:lsdException w:semiHidden="1" w:unhideWhenUsed="1" w:name="Date"/>
-    <w:lsdException w:semiHidden="1" w:unhideWhenUsed="1" w:name="Body Text First Indent"/>
-    <w:lsdException w:semiHidden="1" w:unhideWhenUsed="1" w:name="Body Text First Indent 2"/>
-    <w:lsdException w:semiHidden="1" w:unhideWhenUsed="1" w:name="Note Heading"/>
-    <w:lsdException w:semiHidden="1" w:unhideWhenUsed="1" w:name="Body Text 2"/>
-    <w:lsdException w:semiHidden="1" w:unhideWhenUsed="1" w:name="Body Text 3"/>
-    <w:lsdException w:semiHidden="1" w:unhideWhenUsed="1" w:name="Body Text Indent 2"/>
-    <w:lsdException w:semiHidden="1" w:unhideWhenUsed="1" w:name="Body Text Indent 3"/>
-    <w:lsdException w:semiHidden="1" w:unhideWhenUsed="1" w:name="Block Text"/>
-    <w:lsdException w:semiHidden="1" w:unhideWhenUsed="1" w:name="Hyperlink"/>
-    <w:lsdException w:semiHidden="1" w:unhideWhenUsed="1" w:name="FollowedHyperlink"/>
+    <w:lsdException w:unhideWhenUsed="1" w:semiHidden="1" w:name="Salutation"/>
+    <w:lsdException w:unhideWhenUsed="1" w:semiHidden="1" w:name="Date"/>
+    <w:lsdException w:unhideWhenUsed="1" w:semiHidden="1" w:name="Body Text First Indent"/>
+    <w:lsdException w:unhideWhenUsed="1" w:semiHidden="1" w:name="Body Text First Indent 2"/>
+    <w:lsdException w:unhideWhenUsed="1" w:semiHidden="1" w:name="Note Heading"/>
+    <w:lsdException w:unhideWhenUsed="1" w:semiHidden="1" w:name="Body Text 2"/>
+    <w:lsdException w:unhideWhenUsed="1" w:semiHidden="1" w:name="Body Text 3"/>
+    <w:lsdException w:unhideWhenUsed="1" w:semiHidden="1" w:name="Body Text Indent 2"/>
+    <w:lsdException w:unhideWhenUsed="1" w:semiHidden="1" w:name="Body Text Indent 3"/>
+    <w:lsdException w:unhideWhenUsed="1" w:semiHidden="1" w:name="Block Text"/>
+    <w:lsdException w:unhideWhenUsed="1" w:semiHidden="1" w:name="Hyperlink"/>
+    <w:lsdException w:unhideWhenUsed="1" w:semiHidden="1" w:name="FollowedHyperlink"/>
     <w:lsdException w:qFormat="1" w:uiPriority="22" w:name="Strong"/>
     <w:lsdException w:qFormat="1" w:uiPriority="20" w:name="Emphasis"/>
-    <w:lsdException w:semiHidden="1" w:unhideWhenUsed="1" w:name="Document Map"/>
-    <w:lsdException w:semiHidden="1" w:unhideWhenUsed="1" w:name="Plain Text"/>
-    <w:lsdException w:semiHidden="1" w:unhideWhenUsed="1" w:name="E-mail Signature"/>
-    <w:lsdException w:semiHidden="1" w:unhideWhenUsed="1" w:name="HTML Top of Form"/>
-    <w:lsdException w:semiHidden="1" w:unhideWhenUsed="1" w:name="HTML Bottom of Form"/>
-    <w:lsdException w:semiHidden="1" w:unhideWhenUsed="1" w:name="Normal (Web)"/>
-    <w:lsdException w:semiHidden="1" w:unhideWhenUsed="1" w:name="HTML Acronym"/>
-    <w:lsdException w:semiHidden="1" w:unhideWhenUsed="1" w:name="HTML Address"/>
-    <w:lsdException w:semiHidden="1" w:unhideWhenUsed="1" w:name="HTML Cite"/>
-    <w:lsdException w:semiHidden="1" w:unhideWhenUsed="1" w:name="HTML Code"/>
-    <w:lsdException w:semiHidden="1" w:unhideWhenUsed="1" w:name="HTML Definition"/>
-    <w:lsdException w:semiHidden="1" w:unhideWhenUsed="1" w:name="HTML Keyboard"/>
-    <w:lsdException w:semiHidden="1" w:unhideWhenUsed="1" w:name="HTML Preformatted"/>
-    <w:lsdException w:semiHidden="1" w:unhideWhenUsed="1" w:name="HTML Sample"/>
-    <w:lsdException w:semiHidden="1" w:unhideWhenUsed="1" w:name="HTML Typewriter"/>
-    <w:lsdException w:semiHidden="1" w:unhideWhenUsed="1" w:name="HTML Variable"/>
-    <w:lsdException w:semiHidden="1" w:unhideWhenUsed="1" w:name="Normal Table"/>
-    <w:lsdException w:semiHidden="1" w:unhideWhenUsed="1" w:name="annotation subject"/>
-    <w:lsdException w:semiHidden="1" w:unhideWhenUsed="1" w:name="No List"/>
-    <w:lsdException w:semiHidden="1" w:unhideWhenUsed="1" w:name="Outline List 1"/>
-    <w:lsdException w:semiHidden="1" w:unhideWhenUsed="1" w:name="Outline List 2"/>
-    <w:lsdException w:semiHidden="1" w:unhideWhenUsed="1" w:name="Outline List 3"/>
-    <w:lsdException w:semiHidden="1" w:unhideWhenUsed="1" w:name="Table Simple 1"/>
-    <w:lsdException w:semiHidden="1" w:unhideWhenUsed="1" w:name="Table Simple 2"/>
-    <w:lsdException w:semiHidden="1" w:unhideWhenUsed="1" w:name="Table Simple 3"/>
-    <w:lsdException w:semiHidden="1" w:unhideWhenUsed="1" w:name="Table Classic 1"/>
-    <w:lsdException w:semiHidden="1" w:unhideWhenUsed="1" w:name="Table Classic 2"/>
-    <w:lsdException w:semiHidden="1" w:unhideWhenUsed="1" w:name="Table Classic 3"/>
-    <w:lsdException w:semiHidden="1" w:unhideWhenUsed="1" w:name="Table Classic 4"/>
-    <w:lsdException w:semiHidden="1" w:unhideWhenUsed="1" w:name="Table Colorful 1"/>
-    <w:lsdException w:semiHidden="1" w:unhideWhenUsed="1" w:name="Table Colorful 2"/>
-    <w:lsdException w:semiHidden="1" w:unhideWhenUsed="1" w:name="Table Colorful 3"/>
-    <w:lsdException w:semiHidden="1" w:unhideWhenUsed="1" w:name="Table Columns 1"/>
-    <w:lsdException w:semiHidden="1" w:unhideWhenUsed="1" w:name="Table Columns 2"/>
-    <w:lsdException w:semiHidden="1" w:unhideWhenUsed="1" w:name="Table Columns 3"/>
-    <w:lsdException w:semiHidden="1" w:unhideWhenUsed="1" w:name="Table Columns 4"/>
-    <w:lsdException w:semiHidden="1" w:unhideWhenUsed="1" w:name="Table Columns 5"/>
-    <w:lsdException w:semiHidden="1" w:unhideWhenUsed="1" w:name="Table Grid 1"/>
-    <w:lsdException w:semiHidden="1" w:unhideWhenUsed="1" w:name="Table Grid 2"/>
-    <w:lsdException w:semiHidden="1" w:unhideWhenUsed="1" w:name="Table Grid 3"/>
-    <w:lsdException w:semiHidden="1" w:unhideWhenUsed="1" w:name="Table Grid 4"/>
-    <w:lsdException w:semiHidden="1" w:unhideWhenUsed="1" w:name="Table Grid 5"/>
-    <w:lsdException w:semiHidden="1" w:unhideWhenUsed="1" w:name="Table Grid 6"/>
-    <w:lsdException w:semiHidden="1" w:unhideWhenUsed="1" w:name="Table Grid 7"/>
-    <w:lsdException w:semiHidden="1" w:unhideWhenUsed="1" w:name="Table Grid 8"/>
-    <w:lsdException w:semiHidden="1" w:unhideWhenUsed="1" w:name="Table List 1"/>
-    <w:lsdException w:semiHidden="1" w:unhideWhenUsed="1" w:name="Table List 2"/>
-    <w:lsdException w:semiHidden="1" w:unhideWhenUsed="1" w:name="Table List 3"/>
-    <w:lsdException w:semiHidden="1" w:unhideWhenUsed="1" w:name="Table List 4"/>
-    <w:lsdException w:semiHidden="1" w:unhideWhenUsed="1" w:name="Table List 5"/>
-    <w:lsdException w:semiHidden="1" w:unhideWhenUsed="1" w:name="Table List 6"/>
-    <w:lsdException w:semiHidden="1" w:unhideWhenUsed="1" w:name="Table List 7"/>
-    <w:lsdException w:semiHidden="1" w:unhideWhenUsed="1" w:name="Table List 8"/>
-    <w:lsdException w:semiHidden="1" w:unhideWhenUsed="1" w:name="Table 3D effects 1"/>
-    <w:lsdException w:semiHidden="1" w:unhideWhenUsed="1" w:name="Table 3D effects 2"/>
-    <w:lsdException w:semiHidden="1" w:unhideWhenUsed="1" w:name="Table 3D effects 3"/>
-    <w:lsdException w:semiHidden="1" w:unhideWhenUsed="1" w:name="Table Contemporary"/>
-    <w:lsdException w:semiHidden="1" w:unhideWhenUsed="1" w:name="Table Elegant"/>
-    <w:lsdException w:semiHidden="1" w:unhideWhenUsed="1" w:name="Table Professional"/>
-    <w:lsdException w:semiHidden="1" w:unhideWhenUsed="1" w:name="Table Subtle 1"/>
-    <w:lsdException w:semiHidden="1" w:unhideWhenUsed="1" w:name="Table Subtle 2"/>
-    <w:lsdException w:semiHidden="1" w:unhideWhenUsed="1" w:name="Table Web 1"/>
-    <w:lsdException w:semiHidden="1" w:unhideWhenUsed="1" w:name="Table Web 2"/>
-    <w:lsdException w:semiHidden="1" w:unhideWhenUsed="1" w:name="Table Web 3"/>
-    <w:lsdException w:semiHidden="1" w:unhideWhenUsed="1" w:name="Balloon Text"/>
+    <w:lsdException w:unhideWhenUsed="1" w:semiHidden="1" w:name="Document Map"/>
+    <w:lsdException w:unhideWhenUsed="1" w:semiHidden="1" w:name="Plain Text"/>
+    <w:lsdException w:unhideWhenUsed="1" w:semiHidden="1" w:name="E-mail Signature"/>
+    <w:lsdException w:unhideWhenUsed="1" w:semiHidden="1" w:name="HTML Top of Form"/>
+    <w:lsdException w:unhideWhenUsed="1" w:semiHidden="1" w:name="HTML Bottom of Form"/>
+    <w:lsdException w:unhideWhenUsed="1" w:semiHidden="1" w:name="Normal (Web)"/>
+    <w:lsdException w:unhideWhenUsed="1" w:semiHidden="1" w:name="HTML Acronym"/>
+    <w:lsdException w:unhideWhenUsed="1" w:semiHidden="1" w:name="HTML Address"/>
+    <w:lsdException w:unhideWhenUsed="1" w:semiHidden="1" w:name="HTML Cite"/>
+    <w:lsdException w:unhideWhenUsed="1" w:semiHidden="1" w:name="HTML Code"/>
+    <w:lsdException w:unhideWhenUsed="1" w:semiHidden="1" w:name="HTML Definition"/>
+    <w:lsdException w:unhideWhenUsed="1" w:semiHidden="1" w:name="HTML Keyboard"/>
+    <w:lsdException w:unhideWhenUsed="1" w:semiHidden="1" w:name="HTML Preformatted"/>
+    <w:lsdException w:unhideWhenUsed="1" w:semiHidden="1" w:name="HTML Sample"/>
+    <w:lsdException w:unhideWhenUsed="1" w:semiHidden="1" w:name="HTML Typewriter"/>
+    <w:lsdException w:unhideWhenUsed="1" w:semiHidden="1" w:name="HTML Variable"/>
+    <w:lsdException w:unhideWhenUsed="1" w:semiHidden="1" w:name="Normal Table"/>
+    <w:lsdException w:unhideWhenUsed="1" w:semiHidden="1" w:name="annotation subject"/>
+    <w:lsdException w:unhideWhenUsed="1" w:semiHidden="1" w:name="No List"/>
+    <w:lsdException w:unhideWhenUsed="1" w:semiHidden="1" w:name="Outline List 1"/>
+    <w:lsdException w:unhideWhenUsed="1" w:semiHidden="1" w:name="Outline List 2"/>
+    <w:lsdException w:unhideWhenUsed="1" w:semiHidden="1" w:name="Outline List 3"/>
+    <w:lsdException w:unhideWhenUsed="1" w:semiHidden="1" w:name="Table Simple 1"/>
+    <w:lsdException w:unhideWhenUsed="1" w:semiHidden="1" w:name="Table Simple 2"/>
+    <w:lsdException w:unhideWhenUsed="1" w:semiHidden="1" w:name="Table Simple 3"/>
+    <w:lsdException w:unhideWhenUsed="1" w:semiHidden="1" w:name="Table Classic 1"/>
+    <w:lsdException w:unhideWhenUsed="1" w:semiHidden="1" w:name="Table Classic 2"/>
+    <w:lsdException w:unhideWhenUsed="1" w:semiHidden="1" w:name="Table Classic 3"/>
+    <w:lsdException w:unhideWhenUsed="1" w:semiHidden="1" w:name="Table Classic 4"/>
+    <w:lsdException w:unhideWhenUsed="1" w:semiHidden="1" w:name="Table Colorful 1"/>
+    <w:lsdException w:unhideWhenUsed="1" w:semiHidden="1" w:name="Table Colorful 2"/>
+    <w:lsdException w:unhideWhenUsed="1" w:semiHidden="1" w:name="Table Colorful 3"/>
+    <w:lsdException w:unhideWhenUsed="1" w:semiHidden="1" w:name="Table Columns 1"/>
+    <w:lsdException w:unhideWhenUsed="1" w:semiHidden="1" w:name="Table Columns 2"/>
+    <w:lsdException w:unhideWhenUsed="1" w:semiHidden="1" w:name="Table Columns 3"/>
+    <w:lsdException w:unhideWhenUsed="1" w:semiHidden="1" w:name="Table Columns 4"/>
+    <w:lsdException w:unhideWhenUsed="1" w:semiHidden="1" w:name="Table Columns 5"/>
+    <w:lsdException w:unhideWhenUsed="1" w:semiHidden="1" w:name="Table Grid 1"/>
+    <w:lsdException w:unhideWhenUsed="1" w:semiHidden="1" w:name="Table Grid 2"/>
+    <w:lsdException w:unhideWhenUsed="1" w:semiHidden="1" w:name="Table Grid 3"/>
+    <w:lsdException w:unhideWhenUsed="1" w:semiHidden="1" w:name="Table Grid 4"/>
+    <w:lsdException w:unhideWhenUsed="1" w:semiHidden="1" w:name="Table Grid 5"/>
+    <w:lsdException w:unhideWhenUsed="1" w:semiHidden="1" w:name="Table Grid 6"/>
+    <w:lsdException w:unhideWhenUsed="1" w:semiHidden="1" w:name="Table Grid 7"/>
+    <w:lsdException w:unhideWhenUsed="1" w:semiHidden="1" w:name="Table Grid 8"/>
+    <w:lsdException w:unhideWhenUsed="1" w:semiHidden="1" w:name="Table List 1"/>
+    <w:lsdException w:unhideWhenUsed="1" w:semiHidden="1" w:name="Table List 2"/>
+    <w:lsdException w:unhideWhenUsed="1" w:semiHidden="1" w:name="Table List 3"/>
+    <w:lsdException w:unhideWhenUsed="1" w:semiHidden="1" w:name="Table List 4"/>
+    <w:lsdException w:unhideWhenUsed="1" w:semiHidden="1" w:name="Table List 5"/>
+    <w:lsdException w:unhideWhenUsed="1" w:semiHidden="1" w:name="Table List 6"/>
+    <w:lsdException w:unhideWhenUsed="1" w:semiHidden="1" w:name="Table List 7"/>
+    <w:lsdException w:unhideWhenUsed="1" w:semiHidden="1" w:name="Table List 8"/>
+    <w:lsdException w:unhideWhenUsed="1" w:semiHidden="1" w:name="Table 3D effects 1"/>
+    <w:lsdException w:unhideWhenUsed="1" w:semiHidden="1" w:name="Table 3D effects 2"/>
+    <w:lsdException w:unhideWhenUsed="1" w:semiHidden="1" w:name="Table 3D effects 3"/>
+    <w:lsdException w:unhideWhenUsed="1" w:semiHidden="1" w:name="Table Contemporary"/>
+    <w:lsdException w:unhideWhenUsed="1" w:semiHidden="1" w:name="Table Elegant"/>
+    <w:lsdException w:unhideWhenUsed="1" w:semiHidden="1" w:name="Table Professional"/>
+    <w:lsdException w:unhideWhenUsed="1" w:semiHidden="1" w:name="Table Subtle 1"/>
+    <w:lsdException w:unhideWhenUsed="1" w:semiHidden="1" w:name="Table Subtle 2"/>
+    <w:lsdException w:unhideWhenUsed="1" w:semiHidden="1" w:name="Table Web 1"/>
+    <w:lsdException w:unhideWhenUsed="1" w:semiHidden="1" w:name="Table Web 2"/>
+    <w:lsdException w:unhideWhenUsed="1" w:semiHidden="1" w:name="Table Web 3"/>
+    <w:lsdException w:unhideWhenUsed="1" w:semiHidden="1" w:name="Balloon Text"/>
     <w:lsdException w:uiPriority="59" w:name="Table Grid"/>
-    <w:lsdException w:semiHidden="1" w:unhideWhenUsed="1" w:name="Table Theme"/>
+    <w:lsdException w:unhideWhenUsed="1" w:semiHidden="1" w:name="Table Theme"/>
     <w:lsdException w:semiHidden="1" w:name="Placeholder Text"/>
     <w:lsdException w:qFormat="1" w:uiPriority="1" w:name="No Spacing"/>
     <w:lsdException w:uiPriority="60" w:name="Light Shading"/>
@@ -10620,8 +10573,8 @@
     <w:lsdException w:qFormat="1" w:uiPriority="31" w:name="Subtle Reference"/>
     <w:lsdException w:qFormat="1" w:uiPriority="32" w:name="Intense Reference"/>
     <w:lsdException w:qFormat="1" w:uiPriority="33" w:name="Book Title"/>
-    <w:lsdException w:semiHidden="1" w:uiPriority="37" w:unhideWhenUsed="1" w:name="Bibliography"/>
-    <w:lsdException w:qFormat="1" w:semiHidden="1" w:uiPriority="39" w:unhideWhenUsed="1" w:name="TOC Heading"/>
+    <w:lsdException w:unhideWhenUsed="1" w:semiHidden="1" w:uiPriority="37" w:name="Bibliography"/>
+    <w:lsdException w:unhideWhenUsed="1" w:semiHidden="1" w:qFormat="1" w:uiPriority="39" w:name="TOC Heading"/>
     <w:lsdException w:uiPriority="41" w:name="Plain Table 1"/>
     <w:lsdException w:uiPriority="42" w:name="Plain Table 2"/>
     <w:lsdException w:uiPriority="43" w:name="Plain Table 3"/>
@@ -10733,7 +10686,7 @@
     <w:pPr>
       <w:widowControl/>
       <w:suppressAutoHyphens w:val="true"/>
-      <w:overflowPunct w:val="false"/>
+      <w:overflowPunct w:val="true"/>
       <w:bidi w:val="0"/>
       <w:spacing w:before="0" w:after="240"/>
       <w:jc w:val="both"/>
@@ -11155,6 +11108,18 @@
   </w:style>
   <w:style w:type="character" w:styleId="ListLabel22">
     <w:name w:val="ListLabel 22"/>
+    <w:rPr>
+      <w:rFonts w:cs="OpenSymbol"/>
+    </w:rPr>
+  </w:style>
+  <w:style w:type="character" w:styleId="ListLabel23">
+    <w:name w:val="ListLabel 23"/>
+    <w:rPr>
+      <w:rFonts w:cs="Symbol"/>
+    </w:rPr>
+  </w:style>
+  <w:style w:type="character" w:styleId="ListLabel24">
+    <w:name w:val="ListLabel 24"/>
     <w:rPr>
       <w:rFonts w:cs="OpenSymbol"/>
     </w:rPr>

</xml_diff>

<commit_message>
SRS main flow changed
</commit_message>
<xml_diff>
--- a/Documents/SRS/SRS.docx
+++ b/Documents/SRS/SRS.docx
@@ -5868,17 +5868,7 @@
                 <w:sz w:val="22"/>
                 <w:szCs w:val="22"/>
               </w:rPr>
-              <w:t>Server(PHP),end-user,</w:t>
-            </w:r>
-            <w:r>
-              <w:rPr>
-                <w:rFonts w:ascii="Courier 10 Pitch" w:hAnsi="Courier 10 Pitch"/>
-                <w:i w:val="false"/>
-                <w:color w:val="000000"/>
-                <w:sz w:val="22"/>
-                <w:szCs w:val="22"/>
-              </w:rPr>
-              <w:t>UI</w:t>
+              <w:t>Server(PHP),end-user</w:t>
             </w:r>
           </w:p>
         </w:tc>
@@ -7712,7 +7702,18 @@
                 <w:sz w:val="22"/>
                 <w:szCs w:val="22"/>
               </w:rPr>
-              <w:t xml:space="preserve">Set preferences </w:t>
+              <w:t>Retrieve personalized User information</w:t>
+            </w:r>
+            <w:r>
+              <w:rPr>
+                <w:rFonts w:ascii="Courier 10 Pitch" w:hAnsi="Courier 10 Pitch"/>
+                <w:i w:val="false"/>
+                <w:iCs w:val="false"/>
+                <w:color w:val="000000"/>
+                <w:sz w:val="22"/>
+                <w:szCs w:val="22"/>
+              </w:rPr>
+              <w:t xml:space="preserve"> </w:t>
             </w:r>
           </w:p>
         </w:tc>
@@ -7799,7 +7800,7 @@
                 <w:sz w:val="22"/>
                 <w:szCs w:val="22"/>
               </w:rPr>
-              <w:t>Registered user can choose tags which it prefers to view, when it visits the site.</w:t>
+              <w:t>A re-visiting visitor gets data on the site based on a ranking of tags/pages.</w:t>
             </w:r>
           </w:p>
         </w:tc>
@@ -7973,34 +7974,7 @@
                 <w:sz w:val="22"/>
                 <w:szCs w:val="22"/>
               </w:rPr>
-              <w:t>User is logged in.</w:t>
-            </w:r>
-          </w:p>
-          <w:p>
-            <w:pPr>
-              <w:pStyle w:val="TextBody"/>
-              <w:numPr>
-                <w:ilvl w:val="0"/>
-                <w:numId w:val="8"/>
-              </w:numPr>
-              <w:spacing w:before="0" w:after="120"/>
-              <w:rPr>
-                <w:rFonts w:ascii="Courier 10 Pitch" w:hAnsi="Courier 10 Pitch"/>
-                <w:i w:val="false"/>
-                <w:color w:val="000000"/>
-                <w:sz w:val="22"/>
-                <w:szCs w:val="22"/>
-              </w:rPr>
-            </w:pPr>
-            <w:r>
-              <w:rPr>
-                <w:rFonts w:ascii="Courier 10 Pitch" w:hAnsi="Courier 10 Pitch"/>
-                <w:i w:val="false"/>
-                <w:color w:val="000000"/>
-                <w:sz w:val="22"/>
-                <w:szCs w:val="22"/>
-              </w:rPr>
-              <w:t>User has set preferences.</w:t>
+              <w:t>Visitor has visited the site once before and it visits again.</w:t>
             </w:r>
           </w:p>
         </w:tc>
@@ -8085,7 +8059,17 @@
                 <w:sz w:val="22"/>
                 <w:szCs w:val="22"/>
               </w:rPr>
-              <w:t>1. User logs in.</w:t>
+              <w:t xml:space="preserve">1. </w:t>
+            </w:r>
+            <w:r>
+              <w:rPr>
+                <w:rFonts w:ascii="Courier 10 Pitch" w:hAnsi="Courier 10 Pitch"/>
+                <w:i w:val="false"/>
+                <w:color w:val="000000"/>
+                <w:sz w:val="22"/>
+                <w:szCs w:val="22"/>
+              </w:rPr>
+              <w:t>Visitor visits the website.</w:t>
             </w:r>
           </w:p>
           <w:p>

</xml_diff>

<commit_message>
Page rank main flow altered again
</commit_message>
<xml_diff>
--- a/Documents/SRS/SRS.docx
+++ b/Documents/SRS/SRS.docx
@@ -992,7 +992,7 @@
     <w:tbl>
       <w:tblPr>
         <w:jc w:val="left"/>
-        <w:tblInd w:w="223" w:type="dxa"/>
+        <w:tblInd w:w="218" w:type="dxa"/>
         <w:tblBorders>
           <w:top w:val="single" w:sz="4" w:space="0" w:color="000001"/>
           <w:left w:val="single" w:sz="4" w:space="0" w:color="000001"/>
@@ -1003,13 +1003,13 @@
         </w:tblBorders>
         <w:tblCellMar>
           <w:top w:w="0" w:type="dxa"/>
-          <w:left w:w="43" w:type="dxa"/>
+          <w:left w:w="38" w:type="dxa"/>
           <w:bottom w:w="0" w:type="dxa"/>
           <w:right w:w="108" w:type="dxa"/>
         </w:tblCellMar>
       </w:tblPr>
       <w:tblGrid>
-        <w:gridCol w:w="815"/>
+        <w:gridCol w:w="814"/>
         <w:gridCol w:w="2168"/>
         <w:gridCol w:w="4731"/>
         <w:gridCol w:w="1040"/>
@@ -1020,7 +1020,7 @@
         </w:trPr>
         <w:tc>
           <w:tcPr>
-            <w:tcW w:w="815" w:type="dxa"/>
+            <w:tcW w:w="814" w:type="dxa"/>
             <w:tcBorders>
               <w:top w:val="single" w:sz="4" w:space="0" w:color="000001"/>
               <w:left w:val="single" w:sz="4" w:space="0" w:color="000001"/>
@@ -1031,7 +1031,7 @@
             </w:tcBorders>
             <w:shd w:fill="FFFFFF" w:val="clear"/>
             <w:tcMar>
-              <w:left w:w="43" w:type="dxa"/>
+              <w:left w:w="38" w:type="dxa"/>
             </w:tcMar>
             <w:vAlign w:val="bottom"/>
           </w:tcPr>
@@ -1073,7 +1073,7 @@
             </w:tcBorders>
             <w:shd w:fill="FFFFFF" w:val="clear"/>
             <w:tcMar>
-              <w:left w:w="43" w:type="dxa"/>
+              <w:left w:w="38" w:type="dxa"/>
             </w:tcMar>
             <w:vAlign w:val="bottom"/>
           </w:tcPr>
@@ -1115,7 +1115,7 @@
             </w:tcBorders>
             <w:shd w:fill="FFFFFF" w:val="clear"/>
             <w:tcMar>
-              <w:left w:w="43" w:type="dxa"/>
+              <w:left w:w="38" w:type="dxa"/>
             </w:tcMar>
             <w:vAlign w:val="bottom"/>
           </w:tcPr>
@@ -1157,7 +1157,7 @@
             </w:tcBorders>
             <w:shd w:fill="FFFFFF" w:val="clear"/>
             <w:tcMar>
-              <w:left w:w="43" w:type="dxa"/>
+              <w:left w:w="38" w:type="dxa"/>
             </w:tcMar>
             <w:vAlign w:val="bottom"/>
           </w:tcPr>
@@ -1193,7 +1193,7 @@
         </w:trPr>
         <w:tc>
           <w:tcPr>
-            <w:tcW w:w="815" w:type="dxa"/>
+            <w:tcW w:w="814" w:type="dxa"/>
             <w:tcBorders>
               <w:top w:val="single" w:sz="4" w:space="0" w:color="000001"/>
               <w:left w:val="single" w:sz="4" w:space="0" w:color="000001"/>
@@ -1204,7 +1204,7 @@
             </w:tcBorders>
             <w:shd w:fill="FFFFFF" w:val="clear"/>
             <w:tcMar>
-              <w:left w:w="43" w:type="dxa"/>
+              <w:left w:w="38" w:type="dxa"/>
             </w:tcMar>
           </w:tcPr>
           <w:p>
@@ -1247,7 +1247,7 @@
             </w:tcBorders>
             <w:shd w:fill="FFFFFF" w:val="clear"/>
             <w:tcMar>
-              <w:left w:w="43" w:type="dxa"/>
+              <w:left w:w="38" w:type="dxa"/>
             </w:tcMar>
           </w:tcPr>
           <w:p>
@@ -1285,7 +1285,7 @@
             </w:tcBorders>
             <w:shd w:fill="FFFFFF" w:val="clear"/>
             <w:tcMar>
-              <w:left w:w="43" w:type="dxa"/>
+              <w:left w:w="38" w:type="dxa"/>
             </w:tcMar>
           </w:tcPr>
           <w:p>
@@ -1323,7 +1323,7 @@
             </w:tcBorders>
             <w:shd w:fill="FFFFFF" w:val="clear"/>
             <w:tcMar>
-              <w:left w:w="43" w:type="dxa"/>
+              <w:left w:w="38" w:type="dxa"/>
             </w:tcMar>
           </w:tcPr>
           <w:p>
@@ -1356,7 +1356,7 @@
         </w:trPr>
         <w:tc>
           <w:tcPr>
-            <w:tcW w:w="815" w:type="dxa"/>
+            <w:tcW w:w="814" w:type="dxa"/>
             <w:tcBorders>
               <w:top w:val="nil"/>
               <w:left w:val="single" w:sz="4" w:space="0" w:color="000001"/>
@@ -1367,7 +1367,7 @@
             </w:tcBorders>
             <w:shd w:fill="FFFFFF" w:val="clear"/>
             <w:tcMar>
-              <w:left w:w="43" w:type="dxa"/>
+              <w:left w:w="38" w:type="dxa"/>
             </w:tcMar>
           </w:tcPr>
           <w:p>
@@ -1410,7 +1410,7 @@
             </w:tcBorders>
             <w:shd w:fill="FFFFFF" w:val="clear"/>
             <w:tcMar>
-              <w:left w:w="43" w:type="dxa"/>
+              <w:left w:w="38" w:type="dxa"/>
             </w:tcMar>
           </w:tcPr>
           <w:p>
@@ -1450,7 +1450,7 @@
             </w:tcBorders>
             <w:shd w:fill="FFFFFF" w:val="clear"/>
             <w:tcMar>
-              <w:left w:w="43" w:type="dxa"/>
+              <w:left w:w="38" w:type="dxa"/>
             </w:tcMar>
           </w:tcPr>
           <w:p>
@@ -1488,7 +1488,7 @@
             </w:tcBorders>
             <w:shd w:fill="FFFFFF" w:val="clear"/>
             <w:tcMar>
-              <w:left w:w="43" w:type="dxa"/>
+              <w:left w:w="38" w:type="dxa"/>
             </w:tcMar>
           </w:tcPr>
           <w:p>
@@ -1521,7 +1521,7 @@
         </w:trPr>
         <w:tc>
           <w:tcPr>
-            <w:tcW w:w="815" w:type="dxa"/>
+            <w:tcW w:w="814" w:type="dxa"/>
             <w:tcBorders>
               <w:top w:val="nil"/>
               <w:left w:val="single" w:sz="4" w:space="0" w:color="000001"/>
@@ -1532,7 +1532,7 @@
             </w:tcBorders>
             <w:shd w:fill="FFFFFF" w:val="clear"/>
             <w:tcMar>
-              <w:left w:w="43" w:type="dxa"/>
+              <w:left w:w="38" w:type="dxa"/>
             </w:tcMar>
           </w:tcPr>
           <w:p>
@@ -1575,7 +1575,7 @@
             </w:tcBorders>
             <w:shd w:fill="FFFFFF" w:val="clear"/>
             <w:tcMar>
-              <w:left w:w="43" w:type="dxa"/>
+              <w:left w:w="38" w:type="dxa"/>
             </w:tcMar>
           </w:tcPr>
           <w:p>
@@ -1615,7 +1615,7 @@
             </w:tcBorders>
             <w:shd w:fill="FFFFFF" w:val="clear"/>
             <w:tcMar>
-              <w:left w:w="43" w:type="dxa"/>
+              <w:left w:w="38" w:type="dxa"/>
             </w:tcMar>
           </w:tcPr>
           <w:p>
@@ -1653,7 +1653,7 @@
             </w:tcBorders>
             <w:shd w:fill="FFFFFF" w:val="clear"/>
             <w:tcMar>
-              <w:left w:w="43" w:type="dxa"/>
+              <w:left w:w="38" w:type="dxa"/>
             </w:tcMar>
           </w:tcPr>
           <w:p>
@@ -1686,7 +1686,7 @@
         </w:trPr>
         <w:tc>
           <w:tcPr>
-            <w:tcW w:w="815" w:type="dxa"/>
+            <w:tcW w:w="814" w:type="dxa"/>
             <w:tcBorders>
               <w:top w:val="nil"/>
               <w:left w:val="single" w:sz="4" w:space="0" w:color="000001"/>
@@ -1697,7 +1697,7 @@
             </w:tcBorders>
             <w:shd w:fill="FFFFFF" w:val="clear"/>
             <w:tcMar>
-              <w:left w:w="43" w:type="dxa"/>
+              <w:left w:w="38" w:type="dxa"/>
             </w:tcMar>
           </w:tcPr>
           <w:p>
@@ -1740,7 +1740,7 @@
             </w:tcBorders>
             <w:shd w:fill="FFFFFF" w:val="clear"/>
             <w:tcMar>
-              <w:left w:w="43" w:type="dxa"/>
+              <w:left w:w="38" w:type="dxa"/>
             </w:tcMar>
           </w:tcPr>
           <w:p>
@@ -1780,7 +1780,7 @@
             </w:tcBorders>
             <w:shd w:fill="FFFFFF" w:val="clear"/>
             <w:tcMar>
-              <w:left w:w="43" w:type="dxa"/>
+              <w:left w:w="38" w:type="dxa"/>
             </w:tcMar>
           </w:tcPr>
           <w:p>
@@ -1818,7 +1818,7 @@
             </w:tcBorders>
             <w:shd w:fill="FFFFFF" w:val="clear"/>
             <w:tcMar>
-              <w:left w:w="43" w:type="dxa"/>
+              <w:left w:w="38" w:type="dxa"/>
             </w:tcMar>
           </w:tcPr>
           <w:p>
@@ -1851,7 +1851,7 @@
         </w:trPr>
         <w:tc>
           <w:tcPr>
-            <w:tcW w:w="815" w:type="dxa"/>
+            <w:tcW w:w="814" w:type="dxa"/>
             <w:tcBorders>
               <w:top w:val="single" w:sz="4" w:space="0" w:color="000001"/>
               <w:left w:val="single" w:sz="4" w:space="0" w:color="000001"/>
@@ -1862,7 +1862,7 @@
             </w:tcBorders>
             <w:shd w:fill="FFFFFF" w:val="clear"/>
             <w:tcMar>
-              <w:left w:w="43" w:type="dxa"/>
+              <w:left w:w="38" w:type="dxa"/>
             </w:tcMar>
           </w:tcPr>
           <w:p>
@@ -1905,7 +1905,7 @@
             </w:tcBorders>
             <w:shd w:fill="FFFFFF" w:val="clear"/>
             <w:tcMar>
-              <w:left w:w="43" w:type="dxa"/>
+              <w:left w:w="38" w:type="dxa"/>
             </w:tcMar>
           </w:tcPr>
           <w:p>
@@ -1943,7 +1943,7 @@
             </w:tcBorders>
             <w:shd w:fill="FFFFFF" w:val="clear"/>
             <w:tcMar>
-              <w:left w:w="43" w:type="dxa"/>
+              <w:left w:w="38" w:type="dxa"/>
             </w:tcMar>
           </w:tcPr>
           <w:p>
@@ -1981,7 +1981,7 @@
             </w:tcBorders>
             <w:shd w:fill="FFFFFF" w:val="clear"/>
             <w:tcMar>
-              <w:left w:w="43" w:type="dxa"/>
+              <w:left w:w="38" w:type="dxa"/>
             </w:tcMar>
           </w:tcPr>
           <w:p>
@@ -2014,7 +2014,7 @@
         </w:trPr>
         <w:tc>
           <w:tcPr>
-            <w:tcW w:w="815" w:type="dxa"/>
+            <w:tcW w:w="814" w:type="dxa"/>
             <w:tcBorders>
               <w:top w:val="nil"/>
               <w:left w:val="single" w:sz="4" w:space="0" w:color="000001"/>
@@ -2025,7 +2025,7 @@
             </w:tcBorders>
             <w:shd w:fill="FFFFFF" w:val="clear"/>
             <w:tcMar>
-              <w:left w:w="43" w:type="dxa"/>
+              <w:left w:w="38" w:type="dxa"/>
             </w:tcMar>
           </w:tcPr>
           <w:p>
@@ -2068,7 +2068,7 @@
             </w:tcBorders>
             <w:shd w:fill="FFFFFF" w:val="clear"/>
             <w:tcMar>
-              <w:left w:w="43" w:type="dxa"/>
+              <w:left w:w="38" w:type="dxa"/>
             </w:tcMar>
           </w:tcPr>
           <w:p>
@@ -2096,7 +2096,7 @@
             </w:tcBorders>
             <w:shd w:fill="FFFFFF" w:val="clear"/>
             <w:tcMar>
-              <w:left w:w="43" w:type="dxa"/>
+              <w:left w:w="38" w:type="dxa"/>
             </w:tcMar>
           </w:tcPr>
           <w:p>
@@ -2124,7 +2124,7 @@
             </w:tcBorders>
             <w:shd w:fill="FFFFFF" w:val="clear"/>
             <w:tcMar>
-              <w:left w:w="43" w:type="dxa"/>
+              <w:left w:w="38" w:type="dxa"/>
             </w:tcMar>
           </w:tcPr>
           <w:p>
@@ -2147,7 +2147,7 @@
         </w:trPr>
         <w:tc>
           <w:tcPr>
-            <w:tcW w:w="815" w:type="dxa"/>
+            <w:tcW w:w="814" w:type="dxa"/>
             <w:tcBorders>
               <w:top w:val="single" w:sz="4" w:space="0" w:color="000001"/>
               <w:left w:val="single" w:sz="4" w:space="0" w:color="000001"/>
@@ -2158,7 +2158,7 @@
             </w:tcBorders>
             <w:shd w:fill="FFFFFF" w:val="clear"/>
             <w:tcMar>
-              <w:left w:w="43" w:type="dxa"/>
+              <w:left w:w="38" w:type="dxa"/>
             </w:tcMar>
           </w:tcPr>
           <w:p>
@@ -2201,7 +2201,7 @@
             </w:tcBorders>
             <w:shd w:fill="FFFFFF" w:val="clear"/>
             <w:tcMar>
-              <w:left w:w="43" w:type="dxa"/>
+              <w:left w:w="38" w:type="dxa"/>
             </w:tcMar>
           </w:tcPr>
           <w:p>
@@ -2239,7 +2239,7 @@
             </w:tcBorders>
             <w:shd w:fill="FFFFFF" w:val="clear"/>
             <w:tcMar>
-              <w:left w:w="43" w:type="dxa"/>
+              <w:left w:w="38" w:type="dxa"/>
             </w:tcMar>
           </w:tcPr>
           <w:p>
@@ -2277,7 +2277,7 @@
             </w:tcBorders>
             <w:shd w:fill="FFFFFF" w:val="clear"/>
             <w:tcMar>
-              <w:left w:w="43" w:type="dxa"/>
+              <w:left w:w="38" w:type="dxa"/>
             </w:tcMar>
           </w:tcPr>
           <w:p>
@@ -2310,7 +2310,7 @@
         </w:trPr>
         <w:tc>
           <w:tcPr>
-            <w:tcW w:w="815" w:type="dxa"/>
+            <w:tcW w:w="814" w:type="dxa"/>
             <w:tcBorders>
               <w:top w:val="single" w:sz="4" w:space="0" w:color="000001"/>
               <w:left w:val="single" w:sz="4" w:space="0" w:color="000001"/>
@@ -2321,7 +2321,7 @@
             </w:tcBorders>
             <w:shd w:fill="FFFFFF" w:val="clear"/>
             <w:tcMar>
-              <w:left w:w="43" w:type="dxa"/>
+              <w:left w:w="38" w:type="dxa"/>
             </w:tcMar>
           </w:tcPr>
           <w:p>
@@ -2364,7 +2364,7 @@
             </w:tcBorders>
             <w:shd w:fill="FFFFFF" w:val="clear"/>
             <w:tcMar>
-              <w:left w:w="43" w:type="dxa"/>
+              <w:left w:w="38" w:type="dxa"/>
             </w:tcMar>
           </w:tcPr>
           <w:p>
@@ -2402,7 +2402,7 @@
             </w:tcBorders>
             <w:shd w:fill="FFFFFF" w:val="clear"/>
             <w:tcMar>
-              <w:left w:w="43" w:type="dxa"/>
+              <w:left w:w="38" w:type="dxa"/>
             </w:tcMar>
           </w:tcPr>
           <w:p>
@@ -2440,7 +2440,7 @@
             </w:tcBorders>
             <w:shd w:fill="FFFFFF" w:val="clear"/>
             <w:tcMar>
-              <w:left w:w="43" w:type="dxa"/>
+              <w:left w:w="38" w:type="dxa"/>
             </w:tcMar>
           </w:tcPr>
           <w:p>
@@ -2473,7 +2473,7 @@
         </w:trPr>
         <w:tc>
           <w:tcPr>
-            <w:tcW w:w="815" w:type="dxa"/>
+            <w:tcW w:w="814" w:type="dxa"/>
             <w:tcBorders>
               <w:top w:val="single" w:sz="4" w:space="0" w:color="000001"/>
               <w:left w:val="single" w:sz="4" w:space="0" w:color="000001"/>
@@ -2484,7 +2484,7 @@
             </w:tcBorders>
             <w:shd w:fill="FFFFFF" w:val="clear"/>
             <w:tcMar>
-              <w:left w:w="43" w:type="dxa"/>
+              <w:left w:w="38" w:type="dxa"/>
             </w:tcMar>
           </w:tcPr>
           <w:p>
@@ -2527,7 +2527,7 @@
             </w:tcBorders>
             <w:shd w:fill="FFFFFF" w:val="clear"/>
             <w:tcMar>
-              <w:left w:w="43" w:type="dxa"/>
+              <w:left w:w="38" w:type="dxa"/>
             </w:tcMar>
           </w:tcPr>
           <w:p>
@@ -2565,7 +2565,7 @@
             </w:tcBorders>
             <w:shd w:fill="FFFFFF" w:val="clear"/>
             <w:tcMar>
-              <w:left w:w="43" w:type="dxa"/>
+              <w:left w:w="38" w:type="dxa"/>
             </w:tcMar>
           </w:tcPr>
           <w:p>
@@ -2603,7 +2603,7 @@
             </w:tcBorders>
             <w:shd w:fill="FFFFFF" w:val="clear"/>
             <w:tcMar>
-              <w:left w:w="43" w:type="dxa"/>
+              <w:left w:w="38" w:type="dxa"/>
             </w:tcMar>
           </w:tcPr>
           <w:p>
@@ -2636,7 +2636,7 @@
         </w:trPr>
         <w:tc>
           <w:tcPr>
-            <w:tcW w:w="815" w:type="dxa"/>
+            <w:tcW w:w="814" w:type="dxa"/>
             <w:tcBorders>
               <w:top w:val="single" w:sz="4" w:space="0" w:color="000001"/>
               <w:left w:val="single" w:sz="4" w:space="0" w:color="000001"/>
@@ -2647,7 +2647,7 @@
             </w:tcBorders>
             <w:shd w:fill="FFFFFF" w:val="clear"/>
             <w:tcMar>
-              <w:left w:w="43" w:type="dxa"/>
+              <w:left w:w="38" w:type="dxa"/>
             </w:tcMar>
           </w:tcPr>
           <w:p>
@@ -2690,7 +2690,7 @@
             </w:tcBorders>
             <w:shd w:fill="FFFFFF" w:val="clear"/>
             <w:tcMar>
-              <w:left w:w="43" w:type="dxa"/>
+              <w:left w:w="38" w:type="dxa"/>
             </w:tcMar>
           </w:tcPr>
           <w:p>
@@ -2728,7 +2728,7 @@
             </w:tcBorders>
             <w:shd w:fill="FFFFFF" w:val="clear"/>
             <w:tcMar>
-              <w:left w:w="43" w:type="dxa"/>
+              <w:left w:w="38" w:type="dxa"/>
             </w:tcMar>
           </w:tcPr>
           <w:p>
@@ -2766,7 +2766,7 @@
             </w:tcBorders>
             <w:shd w:fill="FFFFFF" w:val="clear"/>
             <w:tcMar>
-              <w:left w:w="43" w:type="dxa"/>
+              <w:left w:w="38" w:type="dxa"/>
             </w:tcMar>
           </w:tcPr>
           <w:p>
@@ -2799,7 +2799,7 @@
         </w:trPr>
         <w:tc>
           <w:tcPr>
-            <w:tcW w:w="815" w:type="dxa"/>
+            <w:tcW w:w="814" w:type="dxa"/>
             <w:tcBorders>
               <w:top w:val="nil"/>
               <w:left w:val="single" w:sz="4" w:space="0" w:color="000001"/>
@@ -2810,7 +2810,7 @@
             </w:tcBorders>
             <w:shd w:fill="FFFFFF" w:val="clear"/>
             <w:tcMar>
-              <w:left w:w="43" w:type="dxa"/>
+              <w:left w:w="38" w:type="dxa"/>
             </w:tcMar>
           </w:tcPr>
           <w:p>
@@ -2853,7 +2853,7 @@
             </w:tcBorders>
             <w:shd w:fill="FFFFFF" w:val="clear"/>
             <w:tcMar>
-              <w:left w:w="43" w:type="dxa"/>
+              <w:left w:w="38" w:type="dxa"/>
             </w:tcMar>
           </w:tcPr>
           <w:p>
@@ -2922,7 +2922,7 @@
             </w:tcBorders>
             <w:shd w:fill="FFFFFF" w:val="clear"/>
             <w:tcMar>
-              <w:left w:w="43" w:type="dxa"/>
+              <w:left w:w="38" w:type="dxa"/>
             </w:tcMar>
           </w:tcPr>
           <w:p>
@@ -2965,7 +2965,7 @@
             </w:tcBorders>
             <w:shd w:fill="FFFFFF" w:val="clear"/>
             <w:tcMar>
-              <w:left w:w="43" w:type="dxa"/>
+              <w:left w:w="38" w:type="dxa"/>
             </w:tcMar>
           </w:tcPr>
           <w:p>
@@ -3002,7 +3002,7 @@
         </w:trPr>
         <w:tc>
           <w:tcPr>
-            <w:tcW w:w="815" w:type="dxa"/>
+            <w:tcW w:w="814" w:type="dxa"/>
             <w:tcBorders>
               <w:top w:val="nil"/>
               <w:left w:val="single" w:sz="4" w:space="0" w:color="000001"/>
@@ -3013,7 +3013,7 @@
             </w:tcBorders>
             <w:shd w:fill="FFFFFF" w:val="clear"/>
             <w:tcMar>
-              <w:left w:w="43" w:type="dxa"/>
+              <w:left w:w="38" w:type="dxa"/>
             </w:tcMar>
           </w:tcPr>
           <w:p>
@@ -3056,7 +3056,7 @@
             </w:tcBorders>
             <w:shd w:fill="FFFFFF" w:val="clear"/>
             <w:tcMar>
-              <w:left w:w="43" w:type="dxa"/>
+              <w:left w:w="38" w:type="dxa"/>
             </w:tcMar>
           </w:tcPr>
           <w:p>
@@ -3094,7 +3094,7 @@
             </w:tcBorders>
             <w:shd w:fill="FFFFFF" w:val="clear"/>
             <w:tcMar>
-              <w:left w:w="43" w:type="dxa"/>
+              <w:left w:w="38" w:type="dxa"/>
             </w:tcMar>
           </w:tcPr>
           <w:p>
@@ -3132,7 +3132,7 @@
             </w:tcBorders>
             <w:shd w:fill="FFFFFF" w:val="clear"/>
             <w:tcMar>
-              <w:left w:w="43" w:type="dxa"/>
+              <w:left w:w="38" w:type="dxa"/>
             </w:tcMar>
           </w:tcPr>
           <w:p>
@@ -3165,7 +3165,7 @@
         </w:trPr>
         <w:tc>
           <w:tcPr>
-            <w:tcW w:w="815" w:type="dxa"/>
+            <w:tcW w:w="814" w:type="dxa"/>
             <w:tcBorders>
               <w:top w:val="nil"/>
               <w:left w:val="single" w:sz="4" w:space="0" w:color="000001"/>
@@ -3176,7 +3176,7 @@
             </w:tcBorders>
             <w:shd w:fill="FFFFFF" w:val="clear"/>
             <w:tcMar>
-              <w:left w:w="43" w:type="dxa"/>
+              <w:left w:w="38" w:type="dxa"/>
             </w:tcMar>
           </w:tcPr>
           <w:p>
@@ -3219,7 +3219,7 @@
             </w:tcBorders>
             <w:shd w:fill="FFFFFF" w:val="clear"/>
             <w:tcMar>
-              <w:left w:w="43" w:type="dxa"/>
+              <w:left w:w="38" w:type="dxa"/>
             </w:tcMar>
           </w:tcPr>
           <w:p>
@@ -3257,7 +3257,7 @@
             </w:tcBorders>
             <w:shd w:fill="FFFFFF" w:val="clear"/>
             <w:tcMar>
-              <w:left w:w="43" w:type="dxa"/>
+              <w:left w:w="38" w:type="dxa"/>
             </w:tcMar>
           </w:tcPr>
           <w:p>
@@ -3295,7 +3295,7 @@
             </w:tcBorders>
             <w:shd w:fill="FFFFFF" w:val="clear"/>
             <w:tcMar>
-              <w:left w:w="43" w:type="dxa"/>
+              <w:left w:w="38" w:type="dxa"/>
             </w:tcMar>
           </w:tcPr>
           <w:p>
@@ -3328,7 +3328,7 @@
         </w:trPr>
         <w:tc>
           <w:tcPr>
-            <w:tcW w:w="815" w:type="dxa"/>
+            <w:tcW w:w="814" w:type="dxa"/>
             <w:tcBorders>
               <w:top w:val="nil"/>
               <w:left w:val="single" w:sz="4" w:space="0" w:color="000001"/>
@@ -3339,7 +3339,7 @@
             </w:tcBorders>
             <w:shd w:fill="FFFFFF" w:val="clear"/>
             <w:tcMar>
-              <w:left w:w="43" w:type="dxa"/>
+              <w:left w:w="38" w:type="dxa"/>
             </w:tcMar>
           </w:tcPr>
           <w:p>
@@ -3382,7 +3382,7 @@
             </w:tcBorders>
             <w:shd w:fill="FFFFFF" w:val="clear"/>
             <w:tcMar>
-              <w:left w:w="43" w:type="dxa"/>
+              <w:left w:w="38" w:type="dxa"/>
             </w:tcMar>
           </w:tcPr>
           <w:p>
@@ -3420,7 +3420,7 @@
             </w:tcBorders>
             <w:shd w:fill="FFFFFF" w:val="clear"/>
             <w:tcMar>
-              <w:left w:w="43" w:type="dxa"/>
+              <w:left w:w="38" w:type="dxa"/>
             </w:tcMar>
           </w:tcPr>
           <w:p>
@@ -3458,7 +3458,7 @@
             </w:tcBorders>
             <w:shd w:fill="FFFFFF" w:val="clear"/>
             <w:tcMar>
-              <w:left w:w="43" w:type="dxa"/>
+              <w:left w:w="38" w:type="dxa"/>
             </w:tcMar>
           </w:tcPr>
           <w:p>
@@ -3491,7 +3491,7 @@
         </w:trPr>
         <w:tc>
           <w:tcPr>
-            <w:tcW w:w="815" w:type="dxa"/>
+            <w:tcW w:w="814" w:type="dxa"/>
             <w:tcBorders>
               <w:top w:val="nil"/>
               <w:left w:val="single" w:sz="4" w:space="0" w:color="000001"/>
@@ -3502,7 +3502,7 @@
             </w:tcBorders>
             <w:shd w:fill="FFFFFF" w:val="clear"/>
             <w:tcMar>
-              <w:left w:w="43" w:type="dxa"/>
+              <w:left w:w="38" w:type="dxa"/>
             </w:tcMar>
           </w:tcPr>
           <w:p>
@@ -3545,7 +3545,7 @@
             </w:tcBorders>
             <w:shd w:fill="FFFFFF" w:val="clear"/>
             <w:tcMar>
-              <w:left w:w="43" w:type="dxa"/>
+              <w:left w:w="38" w:type="dxa"/>
             </w:tcMar>
           </w:tcPr>
           <w:p>
@@ -3583,7 +3583,7 @@
             </w:tcBorders>
             <w:shd w:fill="FFFFFF" w:val="clear"/>
             <w:tcMar>
-              <w:left w:w="43" w:type="dxa"/>
+              <w:left w:w="38" w:type="dxa"/>
             </w:tcMar>
           </w:tcPr>
           <w:p>
@@ -3621,7 +3621,7 @@
             </w:tcBorders>
             <w:shd w:fill="FFFFFF" w:val="clear"/>
             <w:tcMar>
-              <w:left w:w="43" w:type="dxa"/>
+              <w:left w:w="38" w:type="dxa"/>
             </w:tcMar>
           </w:tcPr>
           <w:p>
@@ -3654,7 +3654,7 @@
         </w:trPr>
         <w:tc>
           <w:tcPr>
-            <w:tcW w:w="815" w:type="dxa"/>
+            <w:tcW w:w="814" w:type="dxa"/>
             <w:tcBorders>
               <w:top w:val="nil"/>
               <w:left w:val="single" w:sz="4" w:space="0" w:color="000001"/>
@@ -3665,7 +3665,7 @@
             </w:tcBorders>
             <w:shd w:fill="FFFFFF" w:val="clear"/>
             <w:tcMar>
-              <w:left w:w="43" w:type="dxa"/>
+              <w:left w:w="38" w:type="dxa"/>
             </w:tcMar>
           </w:tcPr>
           <w:p>
@@ -3708,7 +3708,7 @@
             </w:tcBorders>
             <w:shd w:fill="FFFFFF" w:val="clear"/>
             <w:tcMar>
-              <w:left w:w="43" w:type="dxa"/>
+              <w:left w:w="38" w:type="dxa"/>
             </w:tcMar>
           </w:tcPr>
           <w:p>
@@ -3746,7 +3746,7 @@
             </w:tcBorders>
             <w:shd w:fill="FFFFFF" w:val="clear"/>
             <w:tcMar>
-              <w:left w:w="43" w:type="dxa"/>
+              <w:left w:w="38" w:type="dxa"/>
             </w:tcMar>
           </w:tcPr>
           <w:p>
@@ -3784,7 +3784,7 @@
             </w:tcBorders>
             <w:shd w:fill="FFFFFF" w:val="clear"/>
             <w:tcMar>
-              <w:left w:w="43" w:type="dxa"/>
+              <w:left w:w="38" w:type="dxa"/>
             </w:tcMar>
           </w:tcPr>
           <w:p>
@@ -3817,7 +3817,7 @@
         </w:trPr>
         <w:tc>
           <w:tcPr>
-            <w:tcW w:w="815" w:type="dxa"/>
+            <w:tcW w:w="814" w:type="dxa"/>
             <w:tcBorders>
               <w:top w:val="nil"/>
               <w:left w:val="single" w:sz="4" w:space="0" w:color="000001"/>
@@ -3828,7 +3828,7 @@
             </w:tcBorders>
             <w:shd w:fill="FFFFFF" w:val="clear"/>
             <w:tcMar>
-              <w:left w:w="43" w:type="dxa"/>
+              <w:left w:w="38" w:type="dxa"/>
             </w:tcMar>
           </w:tcPr>
           <w:p>
@@ -3871,7 +3871,7 @@
             </w:tcBorders>
             <w:shd w:fill="FFFFFF" w:val="clear"/>
             <w:tcMar>
-              <w:left w:w="43" w:type="dxa"/>
+              <w:left w:w="38" w:type="dxa"/>
             </w:tcMar>
           </w:tcPr>
           <w:p>
@@ -3911,7 +3911,7 @@
             </w:tcBorders>
             <w:shd w:fill="FFFFFF" w:val="clear"/>
             <w:tcMar>
-              <w:left w:w="43" w:type="dxa"/>
+              <w:left w:w="38" w:type="dxa"/>
             </w:tcMar>
           </w:tcPr>
           <w:p>
@@ -3951,7 +3951,7 @@
             </w:tcBorders>
             <w:shd w:fill="FFFFFF" w:val="clear"/>
             <w:tcMar>
-              <w:left w:w="43" w:type="dxa"/>
+              <w:left w:w="38" w:type="dxa"/>
             </w:tcMar>
           </w:tcPr>
           <w:p>
@@ -3986,7 +3986,7 @@
         </w:trPr>
         <w:tc>
           <w:tcPr>
-            <w:tcW w:w="815" w:type="dxa"/>
+            <w:tcW w:w="814" w:type="dxa"/>
             <w:tcBorders>
               <w:top w:val="nil"/>
               <w:left w:val="single" w:sz="4" w:space="0" w:color="000001"/>
@@ -3997,7 +3997,7 @@
             </w:tcBorders>
             <w:shd w:fill="FFFFFF" w:val="clear"/>
             <w:tcMar>
-              <w:left w:w="43" w:type="dxa"/>
+              <w:left w:w="38" w:type="dxa"/>
             </w:tcMar>
           </w:tcPr>
           <w:p>
@@ -4040,7 +4040,7 @@
             </w:tcBorders>
             <w:shd w:fill="FFFFFF" w:val="clear"/>
             <w:tcMar>
-              <w:left w:w="43" w:type="dxa"/>
+              <w:left w:w="38" w:type="dxa"/>
             </w:tcMar>
           </w:tcPr>
           <w:p>
@@ -4082,7 +4082,7 @@
             </w:tcBorders>
             <w:shd w:fill="FFFFFF" w:val="clear"/>
             <w:tcMar>
-              <w:left w:w="43" w:type="dxa"/>
+              <w:left w:w="38" w:type="dxa"/>
             </w:tcMar>
           </w:tcPr>
           <w:p>
@@ -4122,7 +4122,7 @@
             </w:tcBorders>
             <w:shd w:fill="FFFFFF" w:val="clear"/>
             <w:tcMar>
-              <w:left w:w="43" w:type="dxa"/>
+              <w:left w:w="38" w:type="dxa"/>
             </w:tcMar>
           </w:tcPr>
           <w:p>
@@ -4467,8 +4467,8 @@
           <w:szCs w:val="24"/>
         </w:rPr>
       </w:pPr>
-      <w:bookmarkStart w:id="15" w:name="_GoBack"/>
-      <w:bookmarkStart w:id="16" w:name="__RefHeading__603_91464624"/>
+      <w:bookmarkStart w:id="15" w:name="__RefHeading__603_91464624"/>
+      <w:bookmarkStart w:id="16" w:name="_GoBack"/>
       <w:bookmarkEnd w:id="15"/>
       <w:bookmarkEnd w:id="16"/>
       <w:r>
@@ -4541,7 +4541,7 @@
     <w:tbl>
       <w:tblPr>
         <w:jc w:val="left"/>
-        <w:tblInd w:w="313" w:type="dxa"/>
+        <w:tblInd w:w="308" w:type="dxa"/>
         <w:tblBorders>
           <w:top w:val="single" w:sz="4" w:space="0" w:color="000001"/>
           <w:left w:val="single" w:sz="4" w:space="0" w:color="000001"/>
@@ -4552,13 +4552,13 @@
         </w:tblBorders>
         <w:tblCellMar>
           <w:top w:w="0" w:type="dxa"/>
-          <w:left w:w="43" w:type="dxa"/>
+          <w:left w:w="38" w:type="dxa"/>
           <w:bottom w:w="0" w:type="dxa"/>
           <w:right w:w="108" w:type="dxa"/>
         </w:tblCellMar>
       </w:tblPr>
       <w:tblGrid>
-        <w:gridCol w:w="1429"/>
+        <w:gridCol w:w="1428"/>
         <w:gridCol w:w="7245"/>
       </w:tblGrid>
       <w:tr>
@@ -4568,7 +4568,7 @@
         </w:trPr>
         <w:tc>
           <w:tcPr>
-            <w:tcW w:w="1429" w:type="dxa"/>
+            <w:tcW w:w="1428" w:type="dxa"/>
             <w:tcBorders>
               <w:top w:val="single" w:sz="4" w:space="0" w:color="000001"/>
               <w:left w:val="single" w:sz="4" w:space="0" w:color="000001"/>
@@ -4579,7 +4579,7 @@
             </w:tcBorders>
             <w:shd w:fill="FFFFFF" w:val="clear"/>
             <w:tcMar>
-              <w:left w:w="43" w:type="dxa"/>
+              <w:left w:w="38" w:type="dxa"/>
             </w:tcMar>
           </w:tcPr>
           <w:p>
@@ -4615,7 +4615,7 @@
             </w:tcBorders>
             <w:shd w:fill="FFFFFF" w:val="clear"/>
             <w:tcMar>
-              <w:left w:w="43" w:type="dxa"/>
+              <w:left w:w="38" w:type="dxa"/>
             </w:tcMar>
           </w:tcPr>
           <w:p>
@@ -4649,7 +4649,7 @@
         </w:trPr>
         <w:tc>
           <w:tcPr>
-            <w:tcW w:w="1429" w:type="dxa"/>
+            <w:tcW w:w="1428" w:type="dxa"/>
             <w:tcBorders>
               <w:top w:val="single" w:sz="4" w:space="0" w:color="000001"/>
               <w:left w:val="single" w:sz="4" w:space="0" w:color="000001"/>
@@ -4660,7 +4660,7 @@
             </w:tcBorders>
             <w:shd w:fill="FFFFFF" w:val="clear"/>
             <w:tcMar>
-              <w:left w:w="43" w:type="dxa"/>
+              <w:left w:w="38" w:type="dxa"/>
             </w:tcMar>
           </w:tcPr>
           <w:p>
@@ -4696,7 +4696,7 @@
             </w:tcBorders>
             <w:shd w:fill="FFFFFF" w:val="clear"/>
             <w:tcMar>
-              <w:left w:w="43" w:type="dxa"/>
+              <w:left w:w="38" w:type="dxa"/>
             </w:tcMar>
           </w:tcPr>
           <w:p>
@@ -4730,7 +4730,7 @@
         </w:trPr>
         <w:tc>
           <w:tcPr>
-            <w:tcW w:w="1429" w:type="dxa"/>
+            <w:tcW w:w="1428" w:type="dxa"/>
             <w:tcBorders>
               <w:top w:val="single" w:sz="4" w:space="0" w:color="000001"/>
               <w:left w:val="single" w:sz="4" w:space="0" w:color="000001"/>
@@ -4741,7 +4741,7 @@
             </w:tcBorders>
             <w:shd w:fill="FFFFFF" w:val="clear"/>
             <w:tcMar>
-              <w:left w:w="43" w:type="dxa"/>
+              <w:left w:w="38" w:type="dxa"/>
             </w:tcMar>
           </w:tcPr>
           <w:p>
@@ -4777,7 +4777,7 @@
             </w:tcBorders>
             <w:shd w:fill="FFFFFF" w:val="clear"/>
             <w:tcMar>
-              <w:left w:w="43" w:type="dxa"/>
+              <w:left w:w="38" w:type="dxa"/>
             </w:tcMar>
           </w:tcPr>
           <w:p>
@@ -4811,7 +4811,7 @@
         </w:trPr>
         <w:tc>
           <w:tcPr>
-            <w:tcW w:w="1429" w:type="dxa"/>
+            <w:tcW w:w="1428" w:type="dxa"/>
             <w:tcBorders>
               <w:top w:val="single" w:sz="4" w:space="0" w:color="000001"/>
               <w:left w:val="single" w:sz="4" w:space="0" w:color="000001"/>
@@ -4822,7 +4822,7 @@
             </w:tcBorders>
             <w:shd w:fill="FFFFFF" w:val="clear"/>
             <w:tcMar>
-              <w:left w:w="43" w:type="dxa"/>
+              <w:left w:w="38" w:type="dxa"/>
             </w:tcMar>
           </w:tcPr>
           <w:p>
@@ -4858,7 +4858,7 @@
             </w:tcBorders>
             <w:shd w:fill="FFFFFF" w:val="clear"/>
             <w:tcMar>
-              <w:left w:w="43" w:type="dxa"/>
+              <w:left w:w="38" w:type="dxa"/>
             </w:tcMar>
           </w:tcPr>
           <w:p>
@@ -4892,7 +4892,7 @@
         </w:trPr>
         <w:tc>
           <w:tcPr>
-            <w:tcW w:w="1429" w:type="dxa"/>
+            <w:tcW w:w="1428" w:type="dxa"/>
             <w:tcBorders>
               <w:top w:val="single" w:sz="4" w:space="0" w:color="000001"/>
               <w:left w:val="single" w:sz="4" w:space="0" w:color="000001"/>
@@ -4903,7 +4903,7 @@
             </w:tcBorders>
             <w:shd w:fill="FFFFFF" w:val="clear"/>
             <w:tcMar>
-              <w:left w:w="43" w:type="dxa"/>
+              <w:left w:w="38" w:type="dxa"/>
             </w:tcMar>
           </w:tcPr>
           <w:p>
@@ -4939,7 +4939,7 @@
             </w:tcBorders>
             <w:shd w:fill="FFFFFF" w:val="clear"/>
             <w:tcMar>
-              <w:left w:w="43" w:type="dxa"/>
+              <w:left w:w="38" w:type="dxa"/>
             </w:tcMar>
           </w:tcPr>
           <w:p>
@@ -4977,7 +4977,7 @@
         </w:trPr>
         <w:tc>
           <w:tcPr>
-            <w:tcW w:w="1429" w:type="dxa"/>
+            <w:tcW w:w="1428" w:type="dxa"/>
             <w:tcBorders>
               <w:top w:val="single" w:sz="4" w:space="0" w:color="000001"/>
               <w:left w:val="single" w:sz="4" w:space="0" w:color="000001"/>
@@ -4988,7 +4988,7 @@
             </w:tcBorders>
             <w:shd w:fill="FFFFFF" w:val="clear"/>
             <w:tcMar>
-              <w:left w:w="43" w:type="dxa"/>
+              <w:left w:w="38" w:type="dxa"/>
             </w:tcMar>
           </w:tcPr>
           <w:p>
@@ -5024,7 +5024,7 @@
             </w:tcBorders>
             <w:shd w:fill="FFFFFF" w:val="clear"/>
             <w:tcMar>
-              <w:left w:w="43" w:type="dxa"/>
+              <w:left w:w="38" w:type="dxa"/>
             </w:tcMar>
           </w:tcPr>
           <w:p>
@@ -5143,7 +5143,7 @@
         </w:trPr>
         <w:tc>
           <w:tcPr>
-            <w:tcW w:w="1429" w:type="dxa"/>
+            <w:tcW w:w="1428" w:type="dxa"/>
             <w:tcBorders>
               <w:top w:val="single" w:sz="4" w:space="0" w:color="000001"/>
               <w:left w:val="single" w:sz="4" w:space="0" w:color="000001"/>
@@ -5154,7 +5154,7 @@
             </w:tcBorders>
             <w:shd w:fill="FFFFFF" w:val="clear"/>
             <w:tcMar>
-              <w:left w:w="43" w:type="dxa"/>
+              <w:left w:w="38" w:type="dxa"/>
             </w:tcMar>
           </w:tcPr>
           <w:p>
@@ -5194,7 +5194,7 @@
             </w:tcBorders>
             <w:shd w:fill="FFFFFF" w:val="clear"/>
             <w:tcMar>
-              <w:left w:w="43" w:type="dxa"/>
+              <w:left w:w="38" w:type="dxa"/>
             </w:tcMar>
           </w:tcPr>
           <w:p>
@@ -5238,7 +5238,7 @@
         </w:trPr>
         <w:tc>
           <w:tcPr>
-            <w:tcW w:w="1429" w:type="dxa"/>
+            <w:tcW w:w="1428" w:type="dxa"/>
             <w:tcBorders>
               <w:top w:val="single" w:sz="4" w:space="0" w:color="000001"/>
               <w:left w:val="single" w:sz="4" w:space="0" w:color="000001"/>
@@ -5249,7 +5249,7 @@
             </w:tcBorders>
             <w:shd w:fill="FFFFFF" w:val="clear"/>
             <w:tcMar>
-              <w:left w:w="43" w:type="dxa"/>
+              <w:left w:w="38" w:type="dxa"/>
             </w:tcMar>
           </w:tcPr>
           <w:p>
@@ -5285,7 +5285,7 @@
             </w:tcBorders>
             <w:shd w:fill="FFFFFF" w:val="clear"/>
             <w:tcMar>
-              <w:left w:w="43" w:type="dxa"/>
+              <w:left w:w="38" w:type="dxa"/>
             </w:tcMar>
           </w:tcPr>
           <w:p>
@@ -5528,7 +5528,7 @@
     <w:tbl>
       <w:tblPr>
         <w:jc w:val="left"/>
-        <w:tblInd w:w="313" w:type="dxa"/>
+        <w:tblInd w:w="308" w:type="dxa"/>
         <w:tblBorders>
           <w:top w:val="single" w:sz="4" w:space="0" w:color="000001"/>
           <w:left w:val="single" w:sz="4" w:space="0" w:color="000001"/>
@@ -5539,7 +5539,946 @@
         </w:tblBorders>
         <w:tblCellMar>
           <w:top w:w="0" w:type="dxa"/>
-          <w:left w:w="43" w:type="dxa"/>
+          <w:left w:w="38" w:type="dxa"/>
+          <w:bottom w:w="0" w:type="dxa"/>
+          <w:right w:w="108" w:type="dxa"/>
+        </w:tblCellMar>
+      </w:tblPr>
+      <w:tblGrid>
+        <w:gridCol w:w="1428"/>
+        <w:gridCol w:w="7245"/>
+      </w:tblGrid>
+      <w:tr>
+        <w:trPr>
+          <w:trHeight w:val="355" w:hRule="atLeast"/>
+          <w:cantSplit w:val="true"/>
+        </w:trPr>
+        <w:tc>
+          <w:tcPr>
+            <w:tcW w:w="1428" w:type="dxa"/>
+            <w:tcBorders>
+              <w:top w:val="single" w:sz="4" w:space="0" w:color="000001"/>
+              <w:left w:val="single" w:sz="4" w:space="0" w:color="000001"/>
+              <w:bottom w:val="single" w:sz="4" w:space="0" w:color="000001"/>
+              <w:insideH w:val="single" w:sz="4" w:space="0" w:color="000001"/>
+              <w:right w:val="nil"/>
+              <w:insideV w:val="nil"/>
+            </w:tcBorders>
+            <w:shd w:fill="FFFFFF" w:val="clear"/>
+            <w:tcMar>
+              <w:left w:w="38" w:type="dxa"/>
+            </w:tcMar>
+          </w:tcPr>
+          <w:p>
+            <w:pPr>
+              <w:pStyle w:val="TextBody"/>
+              <w:spacing w:before="0" w:after="120"/>
+              <w:rPr>
+                <w:rFonts w:ascii="Courier 10 Pitch" w:hAnsi="Courier 10 Pitch"/>
+                <w:b/>
+                <w:i w:val="false"/>
+              </w:rPr>
+            </w:pPr>
+            <w:r>
+              <w:rPr>
+                <w:rFonts w:ascii="Courier 10 Pitch" w:hAnsi="Courier 10 Pitch"/>
+                <w:b/>
+                <w:i w:val="false"/>
+              </w:rPr>
+              <w:t>Use Case Number:</w:t>
+            </w:r>
+          </w:p>
+        </w:tc>
+        <w:tc>
+          <w:tcPr>
+            <w:tcW w:w="7245" w:type="dxa"/>
+            <w:tcBorders>
+              <w:top w:val="single" w:sz="4" w:space="0" w:color="000001"/>
+              <w:left w:val="single" w:sz="4" w:space="0" w:color="000001"/>
+              <w:bottom w:val="single" w:sz="4" w:space="0" w:color="000001"/>
+              <w:insideH w:val="single" w:sz="4" w:space="0" w:color="000001"/>
+              <w:right w:val="single" w:sz="4" w:space="0" w:color="000001"/>
+              <w:insideV w:val="single" w:sz="4" w:space="0" w:color="000001"/>
+            </w:tcBorders>
+            <w:shd w:fill="FFFFFF" w:val="clear"/>
+            <w:tcMar>
+              <w:left w:w="38" w:type="dxa"/>
+            </w:tcMar>
+          </w:tcPr>
+          <w:p>
+            <w:pPr>
+              <w:pStyle w:val="TextBody"/>
+              <w:spacing w:before="0" w:after="120"/>
+              <w:rPr>
+                <w:rFonts w:ascii="Courier 10 Pitch" w:hAnsi="Courier 10 Pitch"/>
+                <w:i w:val="false"/>
+                <w:color w:val="000000"/>
+                <w:sz w:val="22"/>
+                <w:szCs w:val="22"/>
+              </w:rPr>
+            </w:pPr>
+            <w:r>
+              <w:rPr>
+                <w:rFonts w:ascii="Courier 10 Pitch" w:hAnsi="Courier 10 Pitch"/>
+                <w:i w:val="false"/>
+                <w:color w:val="000000"/>
+                <w:sz w:val="22"/>
+                <w:szCs w:val="22"/>
+              </w:rPr>
+              <w:t>UC-05</w:t>
+            </w:r>
+          </w:p>
+        </w:tc>
+      </w:tr>
+      <w:tr>
+        <w:trPr>
+          <w:cantSplit w:val="true"/>
+        </w:trPr>
+        <w:tc>
+          <w:tcPr>
+            <w:tcW w:w="1428" w:type="dxa"/>
+            <w:tcBorders>
+              <w:top w:val="single" w:sz="4" w:space="0" w:color="000001"/>
+              <w:left w:val="single" w:sz="4" w:space="0" w:color="000001"/>
+              <w:bottom w:val="single" w:sz="4" w:space="0" w:color="000001"/>
+              <w:insideH w:val="single" w:sz="4" w:space="0" w:color="000001"/>
+              <w:right w:val="nil"/>
+              <w:insideV w:val="nil"/>
+            </w:tcBorders>
+            <w:shd w:fill="FFFFFF" w:val="clear"/>
+            <w:tcMar>
+              <w:left w:w="38" w:type="dxa"/>
+            </w:tcMar>
+          </w:tcPr>
+          <w:p>
+            <w:pPr>
+              <w:pStyle w:val="TextBody"/>
+              <w:spacing w:before="0" w:after="120"/>
+              <w:rPr>
+                <w:rFonts w:ascii="Courier 10 Pitch" w:hAnsi="Courier 10 Pitch"/>
+                <w:b/>
+                <w:i w:val="false"/>
+              </w:rPr>
+            </w:pPr>
+            <w:r>
+              <w:rPr>
+                <w:rFonts w:ascii="Courier 10 Pitch" w:hAnsi="Courier 10 Pitch"/>
+                <w:b/>
+                <w:i w:val="false"/>
+              </w:rPr>
+              <w:t>Use Case Name:</w:t>
+            </w:r>
+          </w:p>
+        </w:tc>
+        <w:tc>
+          <w:tcPr>
+            <w:tcW w:w="7245" w:type="dxa"/>
+            <w:tcBorders>
+              <w:top w:val="single" w:sz="4" w:space="0" w:color="000001"/>
+              <w:left w:val="single" w:sz="4" w:space="0" w:color="000001"/>
+              <w:bottom w:val="single" w:sz="4" w:space="0" w:color="000001"/>
+              <w:insideH w:val="single" w:sz="4" w:space="0" w:color="000001"/>
+              <w:right w:val="single" w:sz="4" w:space="0" w:color="000001"/>
+              <w:insideV w:val="single" w:sz="4" w:space="0" w:color="000001"/>
+            </w:tcBorders>
+            <w:shd w:fill="FFFFFF" w:val="clear"/>
+            <w:tcMar>
+              <w:left w:w="38" w:type="dxa"/>
+            </w:tcMar>
+          </w:tcPr>
+          <w:p>
+            <w:pPr>
+              <w:pStyle w:val="TextBody"/>
+              <w:spacing w:before="0" w:after="120"/>
+              <w:rPr>
+                <w:rFonts w:ascii="Courier 10 Pitch" w:hAnsi="Courier 10 Pitch"/>
+                <w:i w:val="false"/>
+                <w:color w:val="000000"/>
+                <w:sz w:val="22"/>
+                <w:szCs w:val="22"/>
+              </w:rPr>
+            </w:pPr>
+            <w:r>
+              <w:rPr>
+                <w:rFonts w:ascii="Courier 10 Pitch" w:hAnsi="Courier 10 Pitch"/>
+                <w:i w:val="false"/>
+                <w:color w:val="000000"/>
+                <w:sz w:val="22"/>
+                <w:szCs w:val="22"/>
+              </w:rPr>
+              <w:t>Generate Cookie</w:t>
+            </w:r>
+          </w:p>
+        </w:tc>
+      </w:tr>
+      <w:tr>
+        <w:trPr>
+          <w:cantSplit w:val="true"/>
+        </w:trPr>
+        <w:tc>
+          <w:tcPr>
+            <w:tcW w:w="1428" w:type="dxa"/>
+            <w:tcBorders>
+              <w:top w:val="single" w:sz="4" w:space="0" w:color="000001"/>
+              <w:left w:val="single" w:sz="4" w:space="0" w:color="000001"/>
+              <w:bottom w:val="single" w:sz="4" w:space="0" w:color="000001"/>
+              <w:insideH w:val="single" w:sz="4" w:space="0" w:color="000001"/>
+              <w:right w:val="nil"/>
+              <w:insideV w:val="nil"/>
+            </w:tcBorders>
+            <w:shd w:fill="FFFFFF" w:val="clear"/>
+            <w:tcMar>
+              <w:left w:w="38" w:type="dxa"/>
+            </w:tcMar>
+          </w:tcPr>
+          <w:p>
+            <w:pPr>
+              <w:pStyle w:val="TextBody"/>
+              <w:spacing w:before="0" w:after="120"/>
+              <w:rPr>
+                <w:rFonts w:ascii="Courier 10 Pitch" w:hAnsi="Courier 10 Pitch"/>
+                <w:b/>
+                <w:i w:val="false"/>
+              </w:rPr>
+            </w:pPr>
+            <w:r>
+              <w:rPr>
+                <w:rFonts w:ascii="Courier 10 Pitch" w:hAnsi="Courier 10 Pitch"/>
+                <w:b/>
+                <w:i w:val="false"/>
+              </w:rPr>
+              <w:t>Overview:</w:t>
+            </w:r>
+          </w:p>
+        </w:tc>
+        <w:tc>
+          <w:tcPr>
+            <w:tcW w:w="7245" w:type="dxa"/>
+            <w:tcBorders>
+              <w:top w:val="single" w:sz="4" w:space="0" w:color="000001"/>
+              <w:left w:val="single" w:sz="4" w:space="0" w:color="000001"/>
+              <w:bottom w:val="single" w:sz="4" w:space="0" w:color="000001"/>
+              <w:insideH w:val="single" w:sz="4" w:space="0" w:color="000001"/>
+              <w:right w:val="single" w:sz="4" w:space="0" w:color="000001"/>
+              <w:insideV w:val="single" w:sz="4" w:space="0" w:color="000001"/>
+            </w:tcBorders>
+            <w:shd w:fill="FFFFFF" w:val="clear"/>
+            <w:tcMar>
+              <w:left w:w="38" w:type="dxa"/>
+            </w:tcMar>
+          </w:tcPr>
+          <w:p>
+            <w:pPr>
+              <w:pStyle w:val="TextBody"/>
+              <w:spacing w:before="0" w:after="0"/>
+              <w:rPr>
+                <w:rFonts w:cs="Times New Roman" w:ascii="Courier 10 Pitch" w:hAnsi="Courier 10 Pitch"/>
+                <w:i w:val="false"/>
+                <w:color w:val="000000"/>
+                <w:sz w:val="22"/>
+                <w:szCs w:val="22"/>
+              </w:rPr>
+            </w:pPr>
+            <w:r>
+              <w:rPr>
+                <w:rFonts w:cs="Times New Roman" w:ascii="Courier 10 Pitch" w:hAnsi="Courier 10 Pitch"/>
+                <w:i w:val="false"/>
+                <w:color w:val="000000"/>
+                <w:sz w:val="22"/>
+                <w:szCs w:val="22"/>
+              </w:rPr>
+              <w:t>Generates/update a cookie for a visitor</w:t>
+            </w:r>
+          </w:p>
+        </w:tc>
+      </w:tr>
+      <w:tr>
+        <w:trPr>
+          <w:cantSplit w:val="true"/>
+        </w:trPr>
+        <w:tc>
+          <w:tcPr>
+            <w:tcW w:w="1428" w:type="dxa"/>
+            <w:tcBorders>
+              <w:top w:val="single" w:sz="4" w:space="0" w:color="000001"/>
+              <w:left w:val="single" w:sz="4" w:space="0" w:color="000001"/>
+              <w:bottom w:val="single" w:sz="4" w:space="0" w:color="000001"/>
+              <w:insideH w:val="single" w:sz="4" w:space="0" w:color="000001"/>
+              <w:right w:val="nil"/>
+              <w:insideV w:val="nil"/>
+            </w:tcBorders>
+            <w:shd w:fill="FFFFFF" w:val="clear"/>
+            <w:tcMar>
+              <w:left w:w="38" w:type="dxa"/>
+            </w:tcMar>
+          </w:tcPr>
+          <w:p>
+            <w:pPr>
+              <w:pStyle w:val="TextBody"/>
+              <w:spacing w:before="0" w:after="120"/>
+              <w:rPr>
+                <w:rFonts w:ascii="Courier 10 Pitch" w:hAnsi="Courier 10 Pitch"/>
+                <w:b/>
+                <w:i w:val="false"/>
+              </w:rPr>
+            </w:pPr>
+            <w:r>
+              <w:rPr>
+                <w:rFonts w:ascii="Courier 10 Pitch" w:hAnsi="Courier 10 Pitch"/>
+                <w:b/>
+                <w:i w:val="false"/>
+              </w:rPr>
+              <w:t>Actors:</w:t>
+            </w:r>
+          </w:p>
+        </w:tc>
+        <w:tc>
+          <w:tcPr>
+            <w:tcW w:w="7245" w:type="dxa"/>
+            <w:tcBorders>
+              <w:top w:val="single" w:sz="4" w:space="0" w:color="000001"/>
+              <w:left w:val="single" w:sz="4" w:space="0" w:color="000001"/>
+              <w:bottom w:val="single" w:sz="4" w:space="0" w:color="000001"/>
+              <w:insideH w:val="single" w:sz="4" w:space="0" w:color="000001"/>
+              <w:right w:val="single" w:sz="4" w:space="0" w:color="000001"/>
+              <w:insideV w:val="single" w:sz="4" w:space="0" w:color="000001"/>
+            </w:tcBorders>
+            <w:shd w:fill="FFFFFF" w:val="clear"/>
+            <w:tcMar>
+              <w:left w:w="38" w:type="dxa"/>
+            </w:tcMar>
+          </w:tcPr>
+          <w:p>
+            <w:pPr>
+              <w:pStyle w:val="TextBody"/>
+              <w:spacing w:before="0" w:after="120"/>
+              <w:rPr>
+                <w:rFonts w:ascii="Courier 10 Pitch" w:hAnsi="Courier 10 Pitch"/>
+                <w:i w:val="false"/>
+                <w:color w:val="000000"/>
+                <w:sz w:val="22"/>
+                <w:szCs w:val="22"/>
+              </w:rPr>
+            </w:pPr>
+            <w:r>
+              <w:rPr>
+                <w:rFonts w:ascii="Courier 10 Pitch" w:hAnsi="Courier 10 Pitch"/>
+                <w:i w:val="false"/>
+                <w:color w:val="000000"/>
+                <w:sz w:val="22"/>
+                <w:szCs w:val="22"/>
+              </w:rPr>
+              <w:t>Server(PHP),end-user</w:t>
+            </w:r>
+          </w:p>
+        </w:tc>
+      </w:tr>
+      <w:tr>
+        <w:trPr>
+          <w:cantSplit w:val="true"/>
+        </w:trPr>
+        <w:tc>
+          <w:tcPr>
+            <w:tcW w:w="1428" w:type="dxa"/>
+            <w:tcBorders>
+              <w:top w:val="single" w:sz="4" w:space="0" w:color="000001"/>
+              <w:left w:val="single" w:sz="4" w:space="0" w:color="000001"/>
+              <w:bottom w:val="single" w:sz="4" w:space="0" w:color="000001"/>
+              <w:insideH w:val="single" w:sz="4" w:space="0" w:color="000001"/>
+              <w:right w:val="nil"/>
+              <w:insideV w:val="nil"/>
+            </w:tcBorders>
+            <w:shd w:fill="FFFFFF" w:val="clear"/>
+            <w:tcMar>
+              <w:left w:w="38" w:type="dxa"/>
+            </w:tcMar>
+          </w:tcPr>
+          <w:p>
+            <w:pPr>
+              <w:pStyle w:val="TextBody"/>
+              <w:spacing w:before="0" w:after="120"/>
+              <w:rPr>
+                <w:rFonts w:ascii="Courier 10 Pitch" w:hAnsi="Courier 10 Pitch"/>
+                <w:b/>
+                <w:i w:val="false"/>
+              </w:rPr>
+            </w:pPr>
+            <w:r>
+              <w:rPr>
+                <w:rFonts w:ascii="Courier 10 Pitch" w:hAnsi="Courier 10 Pitch"/>
+                <w:b/>
+                <w:i w:val="false"/>
+              </w:rPr>
+              <w:t>Pre condition:</w:t>
+            </w:r>
+          </w:p>
+        </w:tc>
+        <w:tc>
+          <w:tcPr>
+            <w:tcW w:w="7245" w:type="dxa"/>
+            <w:tcBorders>
+              <w:top w:val="single" w:sz="4" w:space="0" w:color="000001"/>
+              <w:left w:val="single" w:sz="4" w:space="0" w:color="000001"/>
+              <w:bottom w:val="single" w:sz="4" w:space="0" w:color="000001"/>
+              <w:insideH w:val="single" w:sz="4" w:space="0" w:color="000001"/>
+              <w:right w:val="single" w:sz="4" w:space="0" w:color="000001"/>
+              <w:insideV w:val="single" w:sz="4" w:space="0" w:color="000001"/>
+            </w:tcBorders>
+            <w:shd w:fill="FFFFFF" w:val="clear"/>
+            <w:tcMar>
+              <w:left w:w="38" w:type="dxa"/>
+            </w:tcMar>
+          </w:tcPr>
+          <w:p>
+            <w:pPr>
+              <w:pStyle w:val="TextBody"/>
+              <w:numPr>
+                <w:ilvl w:val="0"/>
+                <w:numId w:val="8"/>
+              </w:numPr>
+              <w:spacing w:before="0" w:after="120"/>
+              <w:rPr>
+                <w:rFonts w:ascii="Courier 10 Pitch" w:hAnsi="Courier 10 Pitch"/>
+                <w:i w:val="false"/>
+                <w:color w:val="000000"/>
+                <w:sz w:val="22"/>
+                <w:szCs w:val="22"/>
+              </w:rPr>
+            </w:pPr>
+            <w:r>
+              <w:rPr>
+                <w:rFonts w:ascii="Courier 10 Pitch" w:hAnsi="Courier 10 Pitch"/>
+                <w:i w:val="false"/>
+                <w:color w:val="000000"/>
+                <w:sz w:val="22"/>
+                <w:szCs w:val="22"/>
+              </w:rPr>
+              <w:t>User visits the web site.</w:t>
+            </w:r>
+          </w:p>
+        </w:tc>
+      </w:tr>
+      <w:tr>
+        <w:trPr>
+          <w:cantSplit w:val="true"/>
+        </w:trPr>
+        <w:tc>
+          <w:tcPr>
+            <w:tcW w:w="1428" w:type="dxa"/>
+            <w:tcBorders>
+              <w:top w:val="single" w:sz="4" w:space="0" w:color="000001"/>
+              <w:left w:val="single" w:sz="4" w:space="0" w:color="000001"/>
+              <w:bottom w:val="single" w:sz="4" w:space="0" w:color="000001"/>
+              <w:insideH w:val="single" w:sz="4" w:space="0" w:color="000001"/>
+              <w:right w:val="nil"/>
+              <w:insideV w:val="nil"/>
+            </w:tcBorders>
+            <w:shd w:fill="FFFFFF" w:val="clear"/>
+            <w:tcMar>
+              <w:left w:w="38" w:type="dxa"/>
+            </w:tcMar>
+          </w:tcPr>
+          <w:p>
+            <w:pPr>
+              <w:pStyle w:val="TextBody"/>
+              <w:spacing w:before="0" w:after="120"/>
+              <w:rPr>
+                <w:rFonts w:ascii="Courier 10 Pitch" w:hAnsi="Courier 10 Pitch"/>
+                <w:b/>
+                <w:i w:val="false"/>
+              </w:rPr>
+            </w:pPr>
+            <w:r>
+              <w:rPr>
+                <w:rFonts w:ascii="Courier 10 Pitch" w:hAnsi="Courier 10 Pitch"/>
+                <w:b/>
+                <w:i w:val="false"/>
+              </w:rPr>
+              <w:t>Flow:</w:t>
+            </w:r>
+          </w:p>
+        </w:tc>
+        <w:tc>
+          <w:tcPr>
+            <w:tcW w:w="7245" w:type="dxa"/>
+            <w:tcBorders>
+              <w:top w:val="single" w:sz="4" w:space="0" w:color="000001"/>
+              <w:left w:val="single" w:sz="4" w:space="0" w:color="000001"/>
+              <w:bottom w:val="single" w:sz="4" w:space="0" w:color="000001"/>
+              <w:insideH w:val="single" w:sz="4" w:space="0" w:color="000001"/>
+              <w:right w:val="single" w:sz="4" w:space="0" w:color="000001"/>
+              <w:insideV w:val="single" w:sz="4" w:space="0" w:color="000001"/>
+            </w:tcBorders>
+            <w:shd w:fill="FFFFFF" w:val="clear"/>
+            <w:tcMar>
+              <w:left w:w="38" w:type="dxa"/>
+            </w:tcMar>
+          </w:tcPr>
+          <w:p>
+            <w:pPr>
+              <w:pStyle w:val="TextBody"/>
+              <w:numPr>
+                <w:ilvl w:val="0"/>
+                <w:numId w:val="7"/>
+              </w:numPr>
+              <w:spacing w:before="0" w:after="120"/>
+              <w:rPr>
+                <w:rFonts w:ascii="Courier 10 Pitch" w:hAnsi="Courier 10 Pitch"/>
+                <w:i w:val="false"/>
+                <w:color w:val="000000"/>
+                <w:sz w:val="22"/>
+                <w:szCs w:val="22"/>
+              </w:rPr>
+            </w:pPr>
+            <w:r>
+              <w:rPr>
+                <w:rFonts w:ascii="Courier 10 Pitch" w:hAnsi="Courier 10 Pitch"/>
+                <w:i w:val="false"/>
+                <w:color w:val="000000"/>
+                <w:sz w:val="22"/>
+                <w:szCs w:val="22"/>
+              </w:rPr>
+              <w:t>User visits the website for the first time.</w:t>
+            </w:r>
+          </w:p>
+          <w:p>
+            <w:pPr>
+              <w:pStyle w:val="TextBody"/>
+              <w:numPr>
+                <w:ilvl w:val="0"/>
+                <w:numId w:val="7"/>
+              </w:numPr>
+              <w:spacing w:before="0" w:after="120"/>
+              <w:rPr>
+                <w:rFonts w:ascii="Courier 10 Pitch" w:hAnsi="Courier 10 Pitch"/>
+                <w:i w:val="false"/>
+                <w:color w:val="000000"/>
+                <w:sz w:val="22"/>
+                <w:szCs w:val="22"/>
+              </w:rPr>
+            </w:pPr>
+            <w:r>
+              <w:rPr>
+                <w:rFonts w:ascii="Courier 10 Pitch" w:hAnsi="Courier 10 Pitch"/>
+                <w:i w:val="false"/>
+                <w:color w:val="000000"/>
+                <w:sz w:val="22"/>
+                <w:szCs w:val="22"/>
+              </w:rPr>
+              <w:t>User's unique visitor ID is created using epoch-time. (Note: ID is created only on the first visit)</w:t>
+            </w:r>
+          </w:p>
+          <w:p>
+            <w:pPr>
+              <w:pStyle w:val="TextBody"/>
+              <w:numPr>
+                <w:ilvl w:val="0"/>
+                <w:numId w:val="7"/>
+              </w:numPr>
+              <w:spacing w:before="0" w:after="120"/>
+              <w:rPr>
+                <w:rFonts w:ascii="Courier 10 Pitch" w:hAnsi="Courier 10 Pitch"/>
+                <w:i w:val="false"/>
+                <w:color w:val="000000"/>
+                <w:sz w:val="22"/>
+                <w:szCs w:val="22"/>
+              </w:rPr>
+            </w:pPr>
+            <w:r>
+              <w:rPr>
+                <w:rFonts w:ascii="Courier 10 Pitch" w:hAnsi="Courier 10 Pitch"/>
+                <w:i w:val="false"/>
+                <w:color w:val="000000"/>
+                <w:sz w:val="22"/>
+                <w:szCs w:val="22"/>
+              </w:rPr>
+              <w:t>A cookie is created with the unique ID as its identifier, containing visitor location, statistics and other logged data. This cookie is valid for 30 days.</w:t>
+            </w:r>
+          </w:p>
+        </w:tc>
+      </w:tr>
+      <w:tr>
+        <w:trPr>
+          <w:cantSplit w:val="true"/>
+        </w:trPr>
+        <w:tc>
+          <w:tcPr>
+            <w:tcW w:w="1428" w:type="dxa"/>
+            <w:tcBorders>
+              <w:top w:val="single" w:sz="4" w:space="0" w:color="000001"/>
+              <w:left w:val="single" w:sz="4" w:space="0" w:color="000001"/>
+              <w:bottom w:val="single" w:sz="4" w:space="0" w:color="000001"/>
+              <w:insideH w:val="single" w:sz="4" w:space="0" w:color="000001"/>
+              <w:right w:val="nil"/>
+              <w:insideV w:val="nil"/>
+            </w:tcBorders>
+            <w:shd w:fill="FFFFFF" w:val="clear"/>
+            <w:tcMar>
+              <w:left w:w="38" w:type="dxa"/>
+            </w:tcMar>
+          </w:tcPr>
+          <w:p>
+            <w:pPr>
+              <w:pStyle w:val="TextBody"/>
+              <w:spacing w:before="0" w:after="120"/>
+              <w:rPr>
+                <w:rFonts w:ascii="Courier 10 Pitch" w:hAnsi="Courier 10 Pitch"/>
+                <w:b/>
+                <w:i w:val="false"/>
+                <w:sz w:val="24"/>
+                <w:szCs w:val="24"/>
+              </w:rPr>
+            </w:pPr>
+            <w:r>
+              <w:rPr>
+                <w:rFonts w:ascii="Courier 10 Pitch" w:hAnsi="Courier 10 Pitch"/>
+                <w:b/>
+                <w:i w:val="false"/>
+                <w:sz w:val="24"/>
+                <w:szCs w:val="24"/>
+              </w:rPr>
+              <w:t>Alternate flow:</w:t>
+            </w:r>
+          </w:p>
+        </w:tc>
+        <w:tc>
+          <w:tcPr>
+            <w:tcW w:w="7245" w:type="dxa"/>
+            <w:tcBorders>
+              <w:top w:val="single" w:sz="4" w:space="0" w:color="000001"/>
+              <w:left w:val="single" w:sz="4" w:space="0" w:color="000001"/>
+              <w:bottom w:val="single" w:sz="4" w:space="0" w:color="000001"/>
+              <w:insideH w:val="single" w:sz="4" w:space="0" w:color="000001"/>
+              <w:right w:val="single" w:sz="4" w:space="0" w:color="000001"/>
+              <w:insideV w:val="single" w:sz="4" w:space="0" w:color="000001"/>
+            </w:tcBorders>
+            <w:shd w:fill="FFFFFF" w:val="clear"/>
+            <w:tcMar>
+              <w:left w:w="38" w:type="dxa"/>
+            </w:tcMar>
+          </w:tcPr>
+          <w:p>
+            <w:pPr>
+              <w:pStyle w:val="TextBody"/>
+              <w:numPr>
+                <w:ilvl w:val="0"/>
+                <w:numId w:val="9"/>
+              </w:numPr>
+              <w:spacing w:before="0" w:after="120"/>
+              <w:rPr>
+                <w:rFonts w:ascii="Courier 10 Pitch" w:hAnsi="Courier 10 Pitch"/>
+                <w:i w:val="false"/>
+                <w:color w:val="000000"/>
+                <w:sz w:val="22"/>
+                <w:szCs w:val="22"/>
+              </w:rPr>
+            </w:pPr>
+            <w:r>
+              <w:rPr>
+                <w:rFonts w:ascii="Courier 10 Pitch" w:hAnsi="Courier 10 Pitch"/>
+                <w:i w:val="false"/>
+                <w:color w:val="000000"/>
+                <w:sz w:val="22"/>
+                <w:szCs w:val="22"/>
+              </w:rPr>
+              <w:t>The visitor visits the website, but not for the first time.</w:t>
+            </w:r>
+          </w:p>
+          <w:p>
+            <w:pPr>
+              <w:pStyle w:val="TextBody"/>
+              <w:numPr>
+                <w:ilvl w:val="0"/>
+                <w:numId w:val="9"/>
+              </w:numPr>
+              <w:spacing w:before="0" w:after="120"/>
+              <w:rPr>
+                <w:rFonts w:ascii="Courier 10 Pitch" w:hAnsi="Courier 10 Pitch"/>
+                <w:i w:val="false"/>
+                <w:color w:val="000000"/>
+                <w:sz w:val="22"/>
+                <w:szCs w:val="22"/>
+              </w:rPr>
+            </w:pPr>
+            <w:r>
+              <w:rPr>
+                <w:rFonts w:ascii="Courier 10 Pitch" w:hAnsi="Courier 10 Pitch"/>
+                <w:i w:val="false"/>
+                <w:color w:val="000000"/>
+                <w:sz w:val="22"/>
+                <w:szCs w:val="22"/>
+              </w:rPr>
+              <w:t xml:space="preserve">A new visitor ID is not created. </w:t>
+            </w:r>
+          </w:p>
+          <w:p>
+            <w:pPr>
+              <w:pStyle w:val="TextBody"/>
+              <w:numPr>
+                <w:ilvl w:val="0"/>
+                <w:numId w:val="9"/>
+              </w:numPr>
+              <w:spacing w:before="0" w:after="120"/>
+              <w:rPr>
+                <w:rFonts w:ascii="Courier 10 Pitch" w:hAnsi="Courier 10 Pitch"/>
+                <w:i w:val="false"/>
+                <w:color w:val="000000"/>
+                <w:sz w:val="22"/>
+                <w:szCs w:val="22"/>
+              </w:rPr>
+            </w:pPr>
+            <w:r>
+              <w:rPr>
+                <w:rFonts w:ascii="Courier 10 Pitch" w:hAnsi="Courier 10 Pitch"/>
+                <w:i w:val="false"/>
+                <w:color w:val="000000"/>
+                <w:sz w:val="22"/>
+                <w:szCs w:val="22"/>
+              </w:rPr>
+              <w:t xml:space="preserve">Existing cookie is used and renewed for 30 more days. </w:t>
+            </w:r>
+          </w:p>
+        </w:tc>
+      </w:tr>
+      <w:tr>
+        <w:trPr>
+          <w:cantSplit w:val="true"/>
+        </w:trPr>
+        <w:tc>
+          <w:tcPr>
+            <w:tcW w:w="1428" w:type="dxa"/>
+            <w:tcBorders>
+              <w:top w:val="single" w:sz="4" w:space="0" w:color="000001"/>
+              <w:left w:val="single" w:sz="4" w:space="0" w:color="000001"/>
+              <w:bottom w:val="single" w:sz="4" w:space="0" w:color="000001"/>
+              <w:insideH w:val="single" w:sz="4" w:space="0" w:color="000001"/>
+              <w:right w:val="nil"/>
+              <w:insideV w:val="nil"/>
+            </w:tcBorders>
+            <w:shd w:fill="FFFFFF" w:val="clear"/>
+            <w:tcMar>
+              <w:left w:w="38" w:type="dxa"/>
+            </w:tcMar>
+          </w:tcPr>
+          <w:p>
+            <w:pPr>
+              <w:pStyle w:val="TextBody"/>
+              <w:spacing w:before="0" w:after="120"/>
+              <w:rPr>
+                <w:rFonts w:ascii="Courier 10 Pitch" w:hAnsi="Courier 10 Pitch"/>
+              </w:rPr>
+            </w:pPr>
+            <w:r>
+              <w:rPr>
+                <w:rFonts w:ascii="Courier 10 Pitch" w:hAnsi="Courier 10 Pitch"/>
+              </w:rPr>
+            </w:r>
+          </w:p>
+          <w:p>
+            <w:pPr>
+              <w:pStyle w:val="TextBody"/>
+              <w:spacing w:before="0" w:after="120"/>
+              <w:rPr>
+                <w:rFonts w:ascii="Courier 10 Pitch" w:hAnsi="Courier 10 Pitch"/>
+                <w:b/>
+                <w:i w:val="false"/>
+              </w:rPr>
+            </w:pPr>
+            <w:r>
+              <w:rPr>
+                <w:rFonts w:ascii="Courier 10 Pitch" w:hAnsi="Courier 10 Pitch"/>
+                <w:b/>
+                <w:i w:val="false"/>
+              </w:rPr>
+              <w:t>Post Condition:</w:t>
+            </w:r>
+          </w:p>
+        </w:tc>
+        <w:tc>
+          <w:tcPr>
+            <w:tcW w:w="7245" w:type="dxa"/>
+            <w:tcBorders>
+              <w:top w:val="single" w:sz="4" w:space="0" w:color="000001"/>
+              <w:left w:val="single" w:sz="4" w:space="0" w:color="000001"/>
+              <w:bottom w:val="single" w:sz="4" w:space="0" w:color="000001"/>
+              <w:insideH w:val="single" w:sz="4" w:space="0" w:color="000001"/>
+              <w:right w:val="single" w:sz="4" w:space="0" w:color="000001"/>
+              <w:insideV w:val="single" w:sz="4" w:space="0" w:color="000001"/>
+            </w:tcBorders>
+            <w:shd w:fill="FFFFFF" w:val="clear"/>
+            <w:tcMar>
+              <w:left w:w="38" w:type="dxa"/>
+            </w:tcMar>
+          </w:tcPr>
+          <w:p>
+            <w:pPr>
+              <w:pStyle w:val="TextBody"/>
+              <w:spacing w:before="0" w:after="120"/>
+              <w:rPr>
+                <w:rFonts w:ascii="Courier 10 Pitch" w:hAnsi="Courier 10 Pitch"/>
+              </w:rPr>
+            </w:pPr>
+            <w:r>
+              <w:rPr>
+                <w:rFonts w:ascii="Courier 10 Pitch" w:hAnsi="Courier 10 Pitch"/>
+              </w:rPr>
+            </w:r>
+          </w:p>
+          <w:p>
+            <w:pPr>
+              <w:pStyle w:val="TextBody"/>
+              <w:numPr>
+                <w:ilvl w:val="0"/>
+                <w:numId w:val="10"/>
+              </w:numPr>
+              <w:spacing w:before="0" w:after="120"/>
+              <w:rPr>
+                <w:rFonts w:ascii="Courier 10 Pitch" w:hAnsi="Courier 10 Pitch"/>
+                <w:i w:val="false"/>
+                <w:color w:val="000000"/>
+                <w:sz w:val="22"/>
+                <w:szCs w:val="22"/>
+              </w:rPr>
+            </w:pPr>
+            <w:r>
+              <w:rPr>
+                <w:rFonts w:ascii="Courier 10 Pitch" w:hAnsi="Courier 10 Pitch"/>
+                <w:i w:val="false"/>
+                <w:color w:val="000000"/>
+                <w:sz w:val="22"/>
+                <w:szCs w:val="22"/>
+              </w:rPr>
+              <w:t>This cookie is used for logging data and generating optimized content.</w:t>
+            </w:r>
+          </w:p>
+        </w:tc>
+      </w:tr>
+    </w:tbl>
+    <w:p>
+      <w:pPr>
+        <w:pStyle w:val="TextBody"/>
+        <w:spacing w:before="0" w:after="240"/>
+        <w:rPr>
+          <w:rFonts w:ascii="Courier 10 Pitch" w:hAnsi="Courier 10 Pitch"/>
+        </w:rPr>
+      </w:pPr>
+      <w:r>
+        <w:rPr>
+          <w:rFonts w:ascii="Courier 10 Pitch" w:hAnsi="Courier 10 Pitch"/>
+        </w:rPr>
+      </w:r>
+    </w:p>
+    <w:p>
+      <w:pPr>
+        <w:pStyle w:val="TextBody"/>
+        <w:spacing w:before="0" w:after="240"/>
+        <w:rPr>
+          <w:rFonts w:ascii="Courier 10 Pitch" w:hAnsi="Courier 10 Pitch"/>
+        </w:rPr>
+      </w:pPr>
+      <w:r>
+        <w:rPr>
+          <w:rFonts w:ascii="Courier 10 Pitch" w:hAnsi="Courier 10 Pitch"/>
+        </w:rPr>
+      </w:r>
+    </w:p>
+    <w:p>
+      <w:pPr>
+        <w:pStyle w:val="TextBody"/>
+        <w:spacing w:before="0" w:after="240"/>
+        <w:rPr>
+          <w:rFonts w:ascii="Courier 10 Pitch" w:hAnsi="Courier 10 Pitch"/>
+        </w:rPr>
+      </w:pPr>
+      <w:r>
+        <w:rPr>
+          <w:rFonts w:ascii="Courier 10 Pitch" w:hAnsi="Courier 10 Pitch"/>
+        </w:rPr>
+      </w:r>
+    </w:p>
+    <w:p>
+      <w:pPr>
+        <w:pStyle w:val="TextBody"/>
+        <w:spacing w:before="0" w:after="240"/>
+        <w:rPr>
+          <w:rFonts w:ascii="Courier 10 Pitch" w:hAnsi="Courier 10 Pitch"/>
+        </w:rPr>
+      </w:pPr>
+      <w:r>
+        <w:rPr>
+          <w:rFonts w:ascii="Courier 10 Pitch" w:hAnsi="Courier 10 Pitch"/>
+        </w:rPr>
+      </w:r>
+    </w:p>
+    <w:p>
+      <w:pPr>
+        <w:pStyle w:val="TextBody"/>
+        <w:spacing w:before="0" w:after="240"/>
+        <w:rPr>
+          <w:rFonts w:ascii="Courier 10 Pitch" w:hAnsi="Courier 10 Pitch"/>
+        </w:rPr>
+      </w:pPr>
+      <w:r>
+        <w:rPr>
+          <w:rFonts w:ascii="Courier 10 Pitch" w:hAnsi="Courier 10 Pitch"/>
+        </w:rPr>
+      </w:r>
+    </w:p>
+    <w:p>
+      <w:pPr>
+        <w:pStyle w:val="TextBody"/>
+        <w:spacing w:before="0" w:after="240"/>
+        <w:rPr>
+          <w:rFonts w:ascii="Courier 10 Pitch" w:hAnsi="Courier 10 Pitch"/>
+        </w:rPr>
+      </w:pPr>
+      <w:r>
+        <w:rPr>
+          <w:rFonts w:ascii="Courier 10 Pitch" w:hAnsi="Courier 10 Pitch"/>
+        </w:rPr>
+      </w:r>
+    </w:p>
+    <w:p>
+      <w:pPr>
+        <w:pStyle w:val="TextBody"/>
+        <w:spacing w:before="0" w:after="240"/>
+        <w:rPr>
+          <w:rFonts w:ascii="Courier 10 Pitch" w:hAnsi="Courier 10 Pitch"/>
+        </w:rPr>
+      </w:pPr>
+      <w:r>
+        <w:rPr>
+          <w:rFonts w:ascii="Courier 10 Pitch" w:hAnsi="Courier 10 Pitch"/>
+        </w:rPr>
+      </w:r>
+    </w:p>
+    <w:p>
+      <w:pPr>
+        <w:pStyle w:val="Heading2"/>
+        <w:rPr/>
+      </w:pPr>
+      <w:bookmarkStart w:id="23" w:name="__RefHeading__609_91464624"/>
+      <w:bookmarkEnd w:id="23"/>
+      <w:r>
+        <w:rPr/>
+        <w:t>UC - 13</w:t>
+      </w:r>
+    </w:p>
+    <w:tbl>
+      <w:tblPr>
+        <w:jc w:val="left"/>
+        <w:tblInd w:w="308" w:type="dxa"/>
+        <w:tblBorders>
+          <w:top w:val="single" w:sz="4" w:space="0" w:color="000001"/>
+          <w:left w:val="single" w:sz="4" w:space="0" w:color="000001"/>
+          <w:bottom w:val="single" w:sz="4" w:space="0" w:color="000001"/>
+          <w:insideH w:val="single" w:sz="4" w:space="0" w:color="000001"/>
+          <w:right w:val="nil"/>
+          <w:insideV w:val="nil"/>
+        </w:tblBorders>
+        <w:tblCellMar>
+          <w:top w:w="0" w:type="dxa"/>
+          <w:left w:w="38" w:type="dxa"/>
           <w:bottom w:w="0" w:type="dxa"/>
           <w:right w:w="108" w:type="dxa"/>
         </w:tblCellMar>
@@ -5566,7 +6505,7 @@
             </w:tcBorders>
             <w:shd w:fill="FFFFFF" w:val="clear"/>
             <w:tcMar>
-              <w:left w:w="43" w:type="dxa"/>
+              <w:left w:w="38" w:type="dxa"/>
             </w:tcMar>
           </w:tcPr>
           <w:p>
@@ -5602,7 +6541,7 @@
             </w:tcBorders>
             <w:shd w:fill="FFFFFF" w:val="clear"/>
             <w:tcMar>
-              <w:left w:w="43" w:type="dxa"/>
+              <w:left w:w="38" w:type="dxa"/>
             </w:tcMar>
           </w:tcPr>
           <w:p>
@@ -5625,7 +6564,7 @@
                 <w:sz w:val="22"/>
                 <w:szCs w:val="22"/>
               </w:rPr>
-              <w:t>UC-05</w:t>
+              <w:t>UC-13</w:t>
             </w:r>
           </w:p>
         </w:tc>
@@ -5647,7 +6586,7 @@
             </w:tcBorders>
             <w:shd w:fill="FFFFFF" w:val="clear"/>
             <w:tcMar>
-              <w:left w:w="43" w:type="dxa"/>
+              <w:left w:w="38" w:type="dxa"/>
             </w:tcMar>
           </w:tcPr>
           <w:p>
@@ -5683,30 +6622,28 @@
             </w:tcBorders>
             <w:shd w:fill="FFFFFF" w:val="clear"/>
             <w:tcMar>
-              <w:left w:w="43" w:type="dxa"/>
-            </w:tcMar>
-          </w:tcPr>
-          <w:p>
-            <w:pPr>
-              <w:pStyle w:val="TextBody"/>
-              <w:spacing w:before="0" w:after="120"/>
-              <w:rPr>
-                <w:rFonts w:ascii="Courier 10 Pitch" w:hAnsi="Courier 10 Pitch"/>
-                <w:i w:val="false"/>
-                <w:color w:val="000000"/>
-                <w:sz w:val="22"/>
-                <w:szCs w:val="22"/>
-              </w:rPr>
-            </w:pPr>
-            <w:r>
-              <w:rPr>
-                <w:rFonts w:ascii="Courier 10 Pitch" w:hAnsi="Courier 10 Pitch"/>
-                <w:i w:val="false"/>
-                <w:color w:val="000000"/>
-                <w:sz w:val="22"/>
-                <w:szCs w:val="22"/>
-              </w:rPr>
-              <w:t>Generate Cookie</w:t>
+              <w:left w:w="38" w:type="dxa"/>
+            </w:tcMar>
+          </w:tcPr>
+          <w:p>
+            <w:pPr>
+              <w:pStyle w:val="TextBody"/>
+              <w:spacing w:before="0" w:after="0"/>
+              <w:rPr>
+                <w:rFonts w:cs="Times New Roman" w:ascii="Courier 10 Pitch" w:hAnsi="Courier 10 Pitch"/>
+                <w:i w:val="false"/>
+                <w:sz w:val="22"/>
+                <w:szCs w:val="22"/>
+              </w:rPr>
+            </w:pPr>
+            <w:r>
+              <w:rPr>
+                <w:rFonts w:cs="Times New Roman" w:ascii="Courier 10 Pitch" w:hAnsi="Courier 10 Pitch"/>
+                <w:i w:val="false"/>
+                <w:sz w:val="22"/>
+                <w:szCs w:val="22"/>
+              </w:rPr>
+              <w:t>Generate history-based optimized content</w:t>
             </w:r>
           </w:p>
         </w:tc>
@@ -5728,7 +6665,7 @@
             </w:tcBorders>
             <w:shd w:fill="FFFFFF" w:val="clear"/>
             <w:tcMar>
-              <w:left w:w="43" w:type="dxa"/>
+              <w:left w:w="38" w:type="dxa"/>
             </w:tcMar>
           </w:tcPr>
           <w:p>
@@ -5764,7 +6701,7 @@
             </w:tcBorders>
             <w:shd w:fill="FFFFFF" w:val="clear"/>
             <w:tcMar>
-              <w:left w:w="43" w:type="dxa"/>
+              <w:left w:w="38" w:type="dxa"/>
             </w:tcMar>
           </w:tcPr>
           <w:p>
@@ -5787,7 +6724,7 @@
                 <w:sz w:val="22"/>
                 <w:szCs w:val="22"/>
               </w:rPr>
-              <w:t>Generates/update a cookie for a visitor</w:t>
+              <w:t>Content having same tags as past searches / activities is displayed.</w:t>
             </w:r>
           </w:p>
         </w:tc>
@@ -5809,7 +6746,7 @@
             </w:tcBorders>
             <w:shd w:fill="FFFFFF" w:val="clear"/>
             <w:tcMar>
-              <w:left w:w="43" w:type="dxa"/>
+              <w:left w:w="38" w:type="dxa"/>
             </w:tcMar>
           </w:tcPr>
           <w:p>
@@ -5845,7 +6782,7 @@
             </w:tcBorders>
             <w:shd w:fill="FFFFFF" w:val="clear"/>
             <w:tcMar>
-              <w:left w:w="43" w:type="dxa"/>
+              <w:left w:w="38" w:type="dxa"/>
             </w:tcMar>
           </w:tcPr>
           <w:p>
@@ -5868,7 +6805,7 @@
                 <w:sz w:val="22"/>
                 <w:szCs w:val="22"/>
               </w:rPr>
-              <w:t>Server(PHP),end-user</w:t>
+              <w:t>Server(PHP),End-User</w:t>
             </w:r>
           </w:p>
         </w:tc>
@@ -5890,7 +6827,7 @@
             </w:tcBorders>
             <w:shd w:fill="FFFFFF" w:val="clear"/>
             <w:tcMar>
-              <w:left w:w="43" w:type="dxa"/>
+              <w:left w:w="38" w:type="dxa"/>
             </w:tcMar>
           </w:tcPr>
           <w:p>
@@ -5926,7 +6863,7 @@
             </w:tcBorders>
             <w:shd w:fill="FFFFFF" w:val="clear"/>
             <w:tcMar>
-              <w:left w:w="43" w:type="dxa"/>
+              <w:left w:w="38" w:type="dxa"/>
             </w:tcMar>
           </w:tcPr>
           <w:p>
@@ -5953,7 +6890,34 @@
                 <w:sz w:val="22"/>
                 <w:szCs w:val="22"/>
               </w:rPr>
-              <w:t>User visits the web site.</w:t>
+              <w:t>User visits the web site again(not the first time).</w:t>
+            </w:r>
+          </w:p>
+          <w:p>
+            <w:pPr>
+              <w:pStyle w:val="TextBody"/>
+              <w:numPr>
+                <w:ilvl w:val="0"/>
+                <w:numId w:val="8"/>
+              </w:numPr>
+              <w:spacing w:before="0" w:after="120"/>
+              <w:rPr>
+                <w:rFonts w:ascii="Courier 10 Pitch" w:hAnsi="Courier 10 Pitch"/>
+                <w:i w:val="false"/>
+                <w:color w:val="000000"/>
+                <w:sz w:val="22"/>
+                <w:szCs w:val="22"/>
+              </w:rPr>
+            </w:pPr>
+            <w:r>
+              <w:rPr>
+                <w:rFonts w:ascii="Courier 10 Pitch" w:hAnsi="Courier 10 Pitch"/>
+                <w:i w:val="false"/>
+                <w:color w:val="000000"/>
+                <w:sz w:val="22"/>
+                <w:szCs w:val="22"/>
+              </w:rPr>
+              <w:t>User must visit website within 30 days, since last visit.</w:t>
             </w:r>
           </w:p>
         </w:tc>
@@ -5975,7 +6939,7 @@
             </w:tcBorders>
             <w:shd w:fill="FFFFFF" w:val="clear"/>
             <w:tcMar>
-              <w:left w:w="43" w:type="dxa"/>
+              <w:left w:w="38" w:type="dxa"/>
             </w:tcMar>
           </w:tcPr>
           <w:p>
@@ -6011,7 +6975,7 @@
             </w:tcBorders>
             <w:shd w:fill="FFFFFF" w:val="clear"/>
             <w:tcMar>
-              <w:left w:w="43" w:type="dxa"/>
+              <w:left w:w="38" w:type="dxa"/>
             </w:tcMar>
           </w:tcPr>
           <w:p>
@@ -6019,26 +6983,26 @@
               <w:pStyle w:val="TextBody"/>
               <w:numPr>
                 <w:ilvl w:val="0"/>
-                <w:numId w:val="7"/>
+                <w:numId w:val="11"/>
               </w:numPr>
               <w:spacing w:before="0" w:after="120"/>
               <w:rPr>
                 <w:rFonts w:ascii="Courier 10 Pitch" w:hAnsi="Courier 10 Pitch"/>
                 <w:i w:val="false"/>
-                <w:color w:val="000000"/>
-                <w:sz w:val="22"/>
-                <w:szCs w:val="22"/>
-              </w:rPr>
-            </w:pPr>
-            <w:r>
-              <w:rPr>
-                <w:rFonts w:ascii="Courier 10 Pitch" w:hAnsi="Courier 10 Pitch"/>
-                <w:i w:val="false"/>
-                <w:color w:val="000000"/>
-                <w:sz w:val="22"/>
-                <w:szCs w:val="22"/>
-              </w:rPr>
-              <w:t>User visits the website for the first time.</w:t>
+                <w:iCs w:val="false"/>
+                <w:sz w:val="22"/>
+                <w:szCs w:val="22"/>
+              </w:rPr>
+            </w:pPr>
+            <w:r>
+              <w:rPr>
+                <w:rFonts w:ascii="Courier 10 Pitch" w:hAnsi="Courier 10 Pitch"/>
+                <w:i w:val="false"/>
+                <w:iCs w:val="false"/>
+                <w:sz w:val="22"/>
+                <w:szCs w:val="22"/>
+              </w:rPr>
+              <w:t>The visitor visits the website and his cookie is retrieved.</w:t>
             </w:r>
           </w:p>
           <w:p>
@@ -6046,26 +7010,26 @@
               <w:pStyle w:val="TextBody"/>
               <w:numPr>
                 <w:ilvl w:val="0"/>
-                <w:numId w:val="7"/>
+                <w:numId w:val="11"/>
               </w:numPr>
               <w:spacing w:before="0" w:after="120"/>
               <w:rPr>
                 <w:rFonts w:ascii="Courier 10 Pitch" w:hAnsi="Courier 10 Pitch"/>
                 <w:i w:val="false"/>
-                <w:color w:val="000000"/>
-                <w:sz w:val="22"/>
-                <w:szCs w:val="22"/>
-              </w:rPr>
-            </w:pPr>
-            <w:r>
-              <w:rPr>
-                <w:rFonts w:ascii="Courier 10 Pitch" w:hAnsi="Courier 10 Pitch"/>
-                <w:i w:val="false"/>
-                <w:color w:val="000000"/>
-                <w:sz w:val="22"/>
-                <w:szCs w:val="22"/>
-              </w:rPr>
-              <w:t>User's unique visitor ID is created using epoch-time. (Note: ID is created only on the first visit)</w:t>
+                <w:iCs w:val="false"/>
+                <w:sz w:val="22"/>
+                <w:szCs w:val="22"/>
+              </w:rPr>
+            </w:pPr>
+            <w:r>
+              <w:rPr>
+                <w:rFonts w:ascii="Courier 10 Pitch" w:hAnsi="Courier 10 Pitch"/>
+                <w:i w:val="false"/>
+                <w:iCs w:val="false"/>
+                <w:sz w:val="22"/>
+                <w:szCs w:val="22"/>
+              </w:rPr>
+              <w:t>Logged information from analytics is read and logged activity is retreived.</w:t>
             </w:r>
           </w:p>
           <w:p>
@@ -6073,26 +7037,82 @@
               <w:pStyle w:val="TextBody"/>
               <w:numPr>
                 <w:ilvl w:val="0"/>
-                <w:numId w:val="7"/>
+                <w:numId w:val="11"/>
               </w:numPr>
               <w:spacing w:before="0" w:after="120"/>
               <w:rPr>
                 <w:rFonts w:ascii="Courier 10 Pitch" w:hAnsi="Courier 10 Pitch"/>
                 <w:i w:val="false"/>
-                <w:color w:val="000000"/>
-                <w:sz w:val="22"/>
-                <w:szCs w:val="22"/>
-              </w:rPr>
-            </w:pPr>
-            <w:r>
-              <w:rPr>
-                <w:rFonts w:ascii="Courier 10 Pitch" w:hAnsi="Courier 10 Pitch"/>
-                <w:i w:val="false"/>
-                <w:color w:val="000000"/>
-                <w:sz w:val="22"/>
-                <w:szCs w:val="22"/>
-              </w:rPr>
-              <w:t>A cookie is created with the unique ID as its identifier, containing visitor location, statistics and other logged data. This cookie is valid for 30 days.</w:t>
+                <w:iCs w:val="false"/>
+                <w:sz w:val="22"/>
+                <w:szCs w:val="22"/>
+              </w:rPr>
+            </w:pPr>
+            <w:r>
+              <w:rPr>
+                <w:rFonts w:ascii="Courier 10 Pitch" w:hAnsi="Courier 10 Pitch"/>
+                <w:i w:val="false"/>
+                <w:iCs w:val="false"/>
+                <w:sz w:val="22"/>
+                <w:szCs w:val="22"/>
+              </w:rPr>
+              <w:t>Recent tags/metadata viewed by the visitor are retreived.</w:t>
+            </w:r>
+          </w:p>
+          <w:p>
+            <w:pPr>
+              <w:pStyle w:val="TextBody"/>
+              <w:numPr>
+                <w:ilvl w:val="0"/>
+                <w:numId w:val="11"/>
+              </w:numPr>
+              <w:spacing w:before="0" w:after="120"/>
+              <w:rPr>
+                <w:rFonts w:ascii="Courier 10 Pitch" w:hAnsi="Courier 10 Pitch"/>
+                <w:i w:val="false"/>
+                <w:iCs w:val="false"/>
+                <w:sz w:val="22"/>
+                <w:szCs w:val="22"/>
+              </w:rPr>
+            </w:pPr>
+            <w:r>
+              <w:rPr>
+                <w:rFonts w:ascii="Courier 10 Pitch" w:hAnsi="Courier 10 Pitch"/>
+                <w:i w:val="false"/>
+                <w:iCs w:val="false"/>
+                <w:sz w:val="22"/>
+                <w:szCs w:val="22"/>
+              </w:rPr>
+              <w:t>Popular content based on traffic analysis on those tags is retreived and rendered.</w:t>
+            </w:r>
+          </w:p>
+          <w:p>
+            <w:pPr>
+              <w:pStyle w:val="TextBody"/>
+              <w:numPr>
+                <w:ilvl w:val="0"/>
+                <w:numId w:val="11"/>
+              </w:numPr>
+              <w:spacing w:before="0" w:after="120"/>
+              <w:rPr>
+                <w:rFonts w:ascii="Courier 10 Pitch" w:hAnsi="Courier 10 Pitch"/>
+              </w:rPr>
+            </w:pPr>
+            <w:r>
+              <w:rPr>
+                <w:rFonts w:ascii="Courier 10 Pitch" w:hAnsi="Courier 10 Pitch"/>
+                <w:i w:val="false"/>
+                <w:iCs w:val="false"/>
+                <w:sz w:val="22"/>
+                <w:szCs w:val="22"/>
+              </w:rPr>
+              <w:t>The optimised output is displayed on the page.</w:t>
+            </w:r>
+            <w:r>
+              <w:rPr>
+                <w:rFonts w:ascii="Courier 10 Pitch" w:hAnsi="Courier 10 Pitch"/>
+              </w:rPr>
+              <w:t xml:space="preserve">  </w:t>
             </w:r>
           </w:p>
         </w:tc>
@@ -6114,7 +7134,7 @@
             </w:tcBorders>
             <w:shd w:fill="FFFFFF" w:val="clear"/>
             <w:tcMar>
-              <w:left w:w="43" w:type="dxa"/>
+              <w:left w:w="38" w:type="dxa"/>
             </w:tcMar>
           </w:tcPr>
           <w:p>
@@ -6154,7 +7174,7 @@
             </w:tcBorders>
             <w:shd w:fill="FFFFFF" w:val="clear"/>
             <w:tcMar>
-              <w:left w:w="43" w:type="dxa"/>
+              <w:left w:w="38" w:type="dxa"/>
             </w:tcMar>
           </w:tcPr>
           <w:p>
@@ -6162,7 +7182,7 @@
               <w:pStyle w:val="TextBody"/>
               <w:numPr>
                 <w:ilvl w:val="0"/>
-                <w:numId w:val="9"/>
+                <w:numId w:val="12"/>
               </w:numPr>
               <w:spacing w:before="0" w:after="120"/>
               <w:rPr>
@@ -6181,7 +7201,61 @@
                 <w:sz w:val="22"/>
                 <w:szCs w:val="22"/>
               </w:rPr>
-              <w:t>The visitor visits the website, but not for the first time.</w:t>
+              <w:t>Cookie is not received due to server error</w:t>
+            </w:r>
+          </w:p>
+          <w:p>
+            <w:pPr>
+              <w:pStyle w:val="TextBody"/>
+              <w:numPr>
+                <w:ilvl w:val="1"/>
+                <w:numId w:val="12"/>
+              </w:numPr>
+              <w:spacing w:lineRule="auto" w:line="240" w:before="0" w:after="120"/>
+              <w:rPr>
+                <w:rFonts w:ascii="Courier 10 Pitch" w:hAnsi="Courier 10 Pitch"/>
+                <w:i w:val="false"/>
+                <w:color w:val="000000"/>
+                <w:sz w:val="22"/>
+                <w:szCs w:val="22"/>
+              </w:rPr>
+            </w:pPr>
+            <w:r>
+              <w:rPr>
+                <w:rFonts w:ascii="Courier 10 Pitch" w:hAnsi="Courier 10 Pitch"/>
+                <w:i w:val="false"/>
+                <w:color w:val="000000"/>
+                <w:sz w:val="22"/>
+                <w:szCs w:val="22"/>
+              </w:rPr>
+              <w:t>404 Page not Found</w:t>
+            </w:r>
+          </w:p>
+          <w:p>
+            <w:pPr>
+              <w:pStyle w:val="TextBody"/>
+              <w:numPr>
+                <w:ilvl w:val="1"/>
+                <w:numId w:val="12"/>
+              </w:numPr>
+              <w:spacing w:lineRule="auto" w:line="240" w:before="0" w:after="120"/>
+              <w:rPr>
+                <w:rFonts w:ascii="Courier 10 Pitch" w:hAnsi="Courier 10 Pitch"/>
+                <w:i w:val="false"/>
+                <w:color w:val="000000"/>
+                <w:sz w:val="22"/>
+                <w:szCs w:val="22"/>
+              </w:rPr>
+            </w:pPr>
+            <w:r>
+              <w:rPr>
+                <w:rFonts w:ascii="Courier 10 Pitch" w:hAnsi="Courier 10 Pitch"/>
+                <w:i w:val="false"/>
+                <w:color w:val="000000"/>
+                <w:sz w:val="22"/>
+                <w:szCs w:val="22"/>
+              </w:rPr>
+              <w:t>User will have to reload the page</w:t>
             </w:r>
           </w:p>
           <w:p>
@@ -6189,7 +7263,88 @@
               <w:pStyle w:val="TextBody"/>
               <w:numPr>
                 <w:ilvl w:val="0"/>
-                <w:numId w:val="9"/>
+                <w:numId w:val="12"/>
+              </w:numPr>
+              <w:spacing w:lineRule="auto" w:line="240" w:before="0" w:after="120"/>
+              <w:rPr>
+                <w:rFonts w:ascii="Courier 10 Pitch" w:hAnsi="Courier 10 Pitch"/>
+                <w:i w:val="false"/>
+                <w:color w:val="000000"/>
+                <w:sz w:val="22"/>
+                <w:szCs w:val="22"/>
+              </w:rPr>
+            </w:pPr>
+            <w:r>
+              <w:rPr>
+                <w:rFonts w:ascii="Courier 10 Pitch" w:hAnsi="Courier 10 Pitch"/>
+                <w:i w:val="false"/>
+                <w:color w:val="000000"/>
+                <w:sz w:val="22"/>
+                <w:szCs w:val="22"/>
+              </w:rPr>
+              <w:t>-</w:t>
+            </w:r>
+          </w:p>
+          <w:p>
+            <w:pPr>
+              <w:pStyle w:val="TextBody"/>
+              <w:numPr>
+                <w:ilvl w:val="0"/>
+                <w:numId w:val="12"/>
+              </w:numPr>
+              <w:spacing w:lineRule="auto" w:line="240" w:before="0" w:after="120"/>
+              <w:rPr>
+                <w:rFonts w:ascii="Courier 10 Pitch" w:hAnsi="Courier 10 Pitch"/>
+                <w:i w:val="false"/>
+                <w:color w:val="000000"/>
+                <w:sz w:val="22"/>
+                <w:szCs w:val="22"/>
+              </w:rPr>
+            </w:pPr>
+            <w:r>
+              <w:rPr>
+                <w:rFonts w:ascii="Courier 10 Pitch" w:hAnsi="Courier 10 Pitch"/>
+                <w:i w:val="false"/>
+                <w:color w:val="000000"/>
+                <w:sz w:val="22"/>
+                <w:szCs w:val="22"/>
+              </w:rPr>
+              <w:t>-</w:t>
+            </w:r>
+          </w:p>
+          <w:p>
+            <w:pPr>
+              <w:pStyle w:val="TextBody"/>
+              <w:numPr>
+                <w:ilvl w:val="0"/>
+                <w:numId w:val="12"/>
+              </w:numPr>
+              <w:spacing w:lineRule="auto" w:line="240" w:before="0" w:after="120"/>
+              <w:rPr>
+                <w:rFonts w:ascii="Courier 10 Pitch" w:hAnsi="Courier 10 Pitch"/>
+                <w:i w:val="false"/>
+                <w:color w:val="000000"/>
+                <w:sz w:val="22"/>
+                <w:szCs w:val="22"/>
+              </w:rPr>
+            </w:pPr>
+            <w:r>
+              <w:rPr>
+                <w:rFonts w:ascii="Courier 10 Pitch" w:hAnsi="Courier 10 Pitch"/>
+                <w:i w:val="false"/>
+                <w:color w:val="000000"/>
+                <w:sz w:val="22"/>
+                <w:szCs w:val="22"/>
+              </w:rPr>
+              <w:t>If no traffic was generated, content viewed will be displayed.</w:t>
+            </w:r>
+          </w:p>
+          <w:p>
+            <w:pPr>
+              <w:pStyle w:val="TextBody"/>
+              <w:numPr>
+                <w:ilvl w:val="0"/>
+                <w:numId w:val="12"/>
               </w:numPr>
               <w:spacing w:before="0" w:after="120"/>
               <w:rPr>
@@ -6208,34 +7363,7 @@
                 <w:sz w:val="22"/>
                 <w:szCs w:val="22"/>
               </w:rPr>
-              <w:t xml:space="preserve">A new visitor ID is not created. </w:t>
-            </w:r>
-          </w:p>
-          <w:p>
-            <w:pPr>
-              <w:pStyle w:val="TextBody"/>
-              <w:numPr>
-                <w:ilvl w:val="0"/>
-                <w:numId w:val="9"/>
-              </w:numPr>
-              <w:spacing w:before="0" w:after="120"/>
-              <w:rPr>
-                <w:rFonts w:ascii="Courier 10 Pitch" w:hAnsi="Courier 10 Pitch"/>
-                <w:i w:val="false"/>
-                <w:color w:val="000000"/>
-                <w:sz w:val="22"/>
-                <w:szCs w:val="22"/>
-              </w:rPr>
-            </w:pPr>
-            <w:r>
-              <w:rPr>
-                <w:rFonts w:ascii="Courier 10 Pitch" w:hAnsi="Courier 10 Pitch"/>
-                <w:i w:val="false"/>
-                <w:color w:val="000000"/>
-                <w:sz w:val="22"/>
-                <w:szCs w:val="22"/>
-              </w:rPr>
-              <w:t xml:space="preserve">Existing cookie is used and renewed for 30 more days. </w:t>
+              <w:t>If user visits after 30 days since last visit or for the first time, popular content based on traffic analysis of tags is displayed.</w:t>
             </w:r>
           </w:p>
         </w:tc>
@@ -6257,7 +7385,7 @@
             </w:tcBorders>
             <w:shd w:fill="FFFFFF" w:val="clear"/>
             <w:tcMar>
-              <w:left w:w="43" w:type="dxa"/>
+              <w:left w:w="38" w:type="dxa"/>
             </w:tcMar>
           </w:tcPr>
           <w:p>
@@ -6307,7 +7435,7 @@
             </w:tcBorders>
             <w:shd w:fill="FFFFFF" w:val="clear"/>
             <w:tcMar>
-              <w:left w:w="43" w:type="dxa"/>
+              <w:left w:w="38" w:type="dxa"/>
             </w:tcMar>
           </w:tcPr>
           <w:p>
@@ -6356,118 +7484,37 @@
     </w:tbl>
     <w:p>
       <w:pPr>
-        <w:pStyle w:val="TextBody"/>
-        <w:spacing w:before="0" w:after="240"/>
+        <w:pStyle w:val="Normal"/>
         <w:rPr>
           <w:rFonts w:ascii="Courier 10 Pitch" w:hAnsi="Courier 10 Pitch"/>
+          <w:sz w:val="22"/>
+          <w:szCs w:val="22"/>
         </w:rPr>
       </w:pPr>
       <w:r>
         <w:rPr>
           <w:rFonts w:ascii="Courier 10 Pitch" w:hAnsi="Courier 10 Pitch"/>
+          <w:sz w:val="22"/>
+          <w:szCs w:val="22"/>
         </w:rPr>
       </w:r>
     </w:p>
     <w:p>
       <w:pPr>
-        <w:pStyle w:val="TextBody"/>
-        <w:spacing w:before="0" w:after="240"/>
-        <w:rPr>
-          <w:rFonts w:ascii="Courier 10 Pitch" w:hAnsi="Courier 10 Pitch"/>
-        </w:rPr>
-      </w:pPr>
-      <w:r>
-        <w:rPr>
-          <w:rFonts w:ascii="Courier 10 Pitch" w:hAnsi="Courier 10 Pitch"/>
-        </w:rPr>
-      </w:r>
-    </w:p>
-    <w:p>
-      <w:pPr>
-        <w:pStyle w:val="TextBody"/>
-        <w:spacing w:before="0" w:after="240"/>
-        <w:rPr>
-          <w:rFonts w:ascii="Courier 10 Pitch" w:hAnsi="Courier 10 Pitch"/>
-        </w:rPr>
-      </w:pPr>
-      <w:r>
-        <w:rPr>
-          <w:rFonts w:ascii="Courier 10 Pitch" w:hAnsi="Courier 10 Pitch"/>
-        </w:rPr>
-      </w:r>
-    </w:p>
-    <w:p>
-      <w:pPr>
-        <w:pStyle w:val="TextBody"/>
-        <w:spacing w:before="0" w:after="240"/>
-        <w:rPr>
-          <w:rFonts w:ascii="Courier 10 Pitch" w:hAnsi="Courier 10 Pitch"/>
-        </w:rPr>
-      </w:pPr>
-      <w:r>
-        <w:rPr>
-          <w:rFonts w:ascii="Courier 10 Pitch" w:hAnsi="Courier 10 Pitch"/>
-        </w:rPr>
-      </w:r>
-    </w:p>
-    <w:p>
-      <w:pPr>
-        <w:pStyle w:val="TextBody"/>
-        <w:spacing w:before="0" w:after="240"/>
-        <w:rPr>
-          <w:rFonts w:ascii="Courier 10 Pitch" w:hAnsi="Courier 10 Pitch"/>
-        </w:rPr>
-      </w:pPr>
-      <w:r>
-        <w:rPr>
-          <w:rFonts w:ascii="Courier 10 Pitch" w:hAnsi="Courier 10 Pitch"/>
-        </w:rPr>
-      </w:r>
-    </w:p>
-    <w:p>
-      <w:pPr>
-        <w:pStyle w:val="TextBody"/>
-        <w:spacing w:before="0" w:after="240"/>
-        <w:rPr>
-          <w:rFonts w:ascii="Courier 10 Pitch" w:hAnsi="Courier 10 Pitch"/>
-        </w:rPr>
-      </w:pPr>
-      <w:r>
-        <w:rPr>
-          <w:rFonts w:ascii="Courier 10 Pitch" w:hAnsi="Courier 10 Pitch"/>
-        </w:rPr>
-      </w:r>
-    </w:p>
-    <w:p>
-      <w:pPr>
-        <w:pStyle w:val="TextBody"/>
-        <w:spacing w:before="0" w:after="240"/>
-        <w:rPr>
-          <w:rFonts w:ascii="Courier 10 Pitch" w:hAnsi="Courier 10 Pitch"/>
-        </w:rPr>
-      </w:pPr>
-      <w:r>
-        <w:rPr>
-          <w:rFonts w:ascii="Courier 10 Pitch" w:hAnsi="Courier 10 Pitch"/>
-        </w:rPr>
-      </w:r>
-    </w:p>
-    <w:p>
-      <w:pPr>
         <w:pStyle w:val="Heading2"/>
         <w:rPr/>
       </w:pPr>
-      <w:bookmarkStart w:id="23" w:name="__RefHeading__609_91464624"/>
-      <w:bookmarkEnd w:id="23"/>
+      <w:bookmarkStart w:id="24" w:name="__RefHeading__611_91464624"/>
+      <w:bookmarkEnd w:id="24"/>
       <w:r>
         <w:rPr/>
-        <w:t>UC - 13</w:t>
+        <w:t>UC - 10</w:t>
       </w:r>
     </w:p>
     <w:tbl>
       <w:tblPr>
         <w:jc w:val="left"/>
-        <w:tblInd w:w="313" w:type="dxa"/>
+        <w:tblInd w:w="308" w:type="dxa"/>
         <w:tblBorders>
           <w:top w:val="single" w:sz="4" w:space="0" w:color="000001"/>
           <w:left w:val="single" w:sz="4" w:space="0" w:color="000001"/>
@@ -6478,1060 +7525,13 @@
         </w:tblBorders>
         <w:tblCellMar>
           <w:top w:w="0" w:type="dxa"/>
-          <w:left w:w="43" w:type="dxa"/>
+          <w:left w:w="38" w:type="dxa"/>
           <w:bottom w:w="0" w:type="dxa"/>
           <w:right w:w="108" w:type="dxa"/>
         </w:tblCellMar>
       </w:tblPr>
       <w:tblGrid>
-        <w:gridCol w:w="1430"/>
-        <w:gridCol w:w="7245"/>
-      </w:tblGrid>
-      <w:tr>
-        <w:trPr>
-          <w:trHeight w:val="355" w:hRule="atLeast"/>
-          <w:cantSplit w:val="true"/>
-        </w:trPr>
-        <w:tc>
-          <w:tcPr>
-            <w:tcW w:w="1430" w:type="dxa"/>
-            <w:tcBorders>
-              <w:top w:val="single" w:sz="4" w:space="0" w:color="000001"/>
-              <w:left w:val="single" w:sz="4" w:space="0" w:color="000001"/>
-              <w:bottom w:val="single" w:sz="4" w:space="0" w:color="000001"/>
-              <w:insideH w:val="single" w:sz="4" w:space="0" w:color="000001"/>
-              <w:right w:val="nil"/>
-              <w:insideV w:val="nil"/>
-            </w:tcBorders>
-            <w:shd w:fill="FFFFFF" w:val="clear"/>
-            <w:tcMar>
-              <w:left w:w="43" w:type="dxa"/>
-            </w:tcMar>
-          </w:tcPr>
-          <w:p>
-            <w:pPr>
-              <w:pStyle w:val="TextBody"/>
-              <w:spacing w:before="0" w:after="120"/>
-              <w:rPr>
-                <w:rFonts w:ascii="Courier 10 Pitch" w:hAnsi="Courier 10 Pitch"/>
-                <w:b/>
-                <w:i w:val="false"/>
-              </w:rPr>
-            </w:pPr>
-            <w:r>
-              <w:rPr>
-                <w:rFonts w:ascii="Courier 10 Pitch" w:hAnsi="Courier 10 Pitch"/>
-                <w:b/>
-                <w:i w:val="false"/>
-              </w:rPr>
-              <w:t>Use Case Number:</w:t>
-            </w:r>
-          </w:p>
-        </w:tc>
-        <w:tc>
-          <w:tcPr>
-            <w:tcW w:w="7245" w:type="dxa"/>
-            <w:tcBorders>
-              <w:top w:val="single" w:sz="4" w:space="0" w:color="000001"/>
-              <w:left w:val="single" w:sz="4" w:space="0" w:color="000001"/>
-              <w:bottom w:val="single" w:sz="4" w:space="0" w:color="000001"/>
-              <w:insideH w:val="single" w:sz="4" w:space="0" w:color="000001"/>
-              <w:right w:val="single" w:sz="4" w:space="0" w:color="000001"/>
-              <w:insideV w:val="single" w:sz="4" w:space="0" w:color="000001"/>
-            </w:tcBorders>
-            <w:shd w:fill="FFFFFF" w:val="clear"/>
-            <w:tcMar>
-              <w:left w:w="43" w:type="dxa"/>
-            </w:tcMar>
-          </w:tcPr>
-          <w:p>
-            <w:pPr>
-              <w:pStyle w:val="TextBody"/>
-              <w:spacing w:before="0" w:after="120"/>
-              <w:rPr>
-                <w:rFonts w:ascii="Courier 10 Pitch" w:hAnsi="Courier 10 Pitch"/>
-                <w:i w:val="false"/>
-                <w:color w:val="000000"/>
-                <w:sz w:val="22"/>
-                <w:szCs w:val="22"/>
-              </w:rPr>
-            </w:pPr>
-            <w:r>
-              <w:rPr>
-                <w:rFonts w:ascii="Courier 10 Pitch" w:hAnsi="Courier 10 Pitch"/>
-                <w:i w:val="false"/>
-                <w:color w:val="000000"/>
-                <w:sz w:val="22"/>
-                <w:szCs w:val="22"/>
-              </w:rPr>
-              <w:t>UC-13</w:t>
-            </w:r>
-          </w:p>
-        </w:tc>
-      </w:tr>
-      <w:tr>
-        <w:trPr>
-          <w:cantSplit w:val="true"/>
-        </w:trPr>
-        <w:tc>
-          <w:tcPr>
-            <w:tcW w:w="1430" w:type="dxa"/>
-            <w:tcBorders>
-              <w:top w:val="single" w:sz="4" w:space="0" w:color="000001"/>
-              <w:left w:val="single" w:sz="4" w:space="0" w:color="000001"/>
-              <w:bottom w:val="single" w:sz="4" w:space="0" w:color="000001"/>
-              <w:insideH w:val="single" w:sz="4" w:space="0" w:color="000001"/>
-              <w:right w:val="nil"/>
-              <w:insideV w:val="nil"/>
-            </w:tcBorders>
-            <w:shd w:fill="FFFFFF" w:val="clear"/>
-            <w:tcMar>
-              <w:left w:w="43" w:type="dxa"/>
-            </w:tcMar>
-          </w:tcPr>
-          <w:p>
-            <w:pPr>
-              <w:pStyle w:val="TextBody"/>
-              <w:spacing w:before="0" w:after="120"/>
-              <w:rPr>
-                <w:rFonts w:ascii="Courier 10 Pitch" w:hAnsi="Courier 10 Pitch"/>
-                <w:b/>
-                <w:i w:val="false"/>
-              </w:rPr>
-            </w:pPr>
-            <w:r>
-              <w:rPr>
-                <w:rFonts w:ascii="Courier 10 Pitch" w:hAnsi="Courier 10 Pitch"/>
-                <w:b/>
-                <w:i w:val="false"/>
-              </w:rPr>
-              <w:t>Use Case Name:</w:t>
-            </w:r>
-          </w:p>
-        </w:tc>
-        <w:tc>
-          <w:tcPr>
-            <w:tcW w:w="7245" w:type="dxa"/>
-            <w:tcBorders>
-              <w:top w:val="single" w:sz="4" w:space="0" w:color="000001"/>
-              <w:left w:val="single" w:sz="4" w:space="0" w:color="000001"/>
-              <w:bottom w:val="single" w:sz="4" w:space="0" w:color="000001"/>
-              <w:insideH w:val="single" w:sz="4" w:space="0" w:color="000001"/>
-              <w:right w:val="single" w:sz="4" w:space="0" w:color="000001"/>
-              <w:insideV w:val="single" w:sz="4" w:space="0" w:color="000001"/>
-            </w:tcBorders>
-            <w:shd w:fill="FFFFFF" w:val="clear"/>
-            <w:tcMar>
-              <w:left w:w="43" w:type="dxa"/>
-            </w:tcMar>
-          </w:tcPr>
-          <w:p>
-            <w:pPr>
-              <w:pStyle w:val="TextBody"/>
-              <w:spacing w:before="0" w:after="0"/>
-              <w:rPr>
-                <w:rFonts w:cs="Times New Roman" w:ascii="Courier 10 Pitch" w:hAnsi="Courier 10 Pitch"/>
-                <w:i w:val="false"/>
-                <w:sz w:val="22"/>
-                <w:szCs w:val="22"/>
-              </w:rPr>
-            </w:pPr>
-            <w:r>
-              <w:rPr>
-                <w:rFonts w:cs="Times New Roman" w:ascii="Courier 10 Pitch" w:hAnsi="Courier 10 Pitch"/>
-                <w:i w:val="false"/>
-                <w:sz w:val="22"/>
-                <w:szCs w:val="22"/>
-              </w:rPr>
-              <w:t>Generate history-based optimized content</w:t>
-            </w:r>
-          </w:p>
-        </w:tc>
-      </w:tr>
-      <w:tr>
-        <w:trPr>
-          <w:cantSplit w:val="true"/>
-        </w:trPr>
-        <w:tc>
-          <w:tcPr>
-            <w:tcW w:w="1430" w:type="dxa"/>
-            <w:tcBorders>
-              <w:top w:val="single" w:sz="4" w:space="0" w:color="000001"/>
-              <w:left w:val="single" w:sz="4" w:space="0" w:color="000001"/>
-              <w:bottom w:val="single" w:sz="4" w:space="0" w:color="000001"/>
-              <w:insideH w:val="single" w:sz="4" w:space="0" w:color="000001"/>
-              <w:right w:val="nil"/>
-              <w:insideV w:val="nil"/>
-            </w:tcBorders>
-            <w:shd w:fill="FFFFFF" w:val="clear"/>
-            <w:tcMar>
-              <w:left w:w="43" w:type="dxa"/>
-            </w:tcMar>
-          </w:tcPr>
-          <w:p>
-            <w:pPr>
-              <w:pStyle w:val="TextBody"/>
-              <w:spacing w:before="0" w:after="120"/>
-              <w:rPr>
-                <w:rFonts w:ascii="Courier 10 Pitch" w:hAnsi="Courier 10 Pitch"/>
-                <w:b/>
-                <w:i w:val="false"/>
-              </w:rPr>
-            </w:pPr>
-            <w:r>
-              <w:rPr>
-                <w:rFonts w:ascii="Courier 10 Pitch" w:hAnsi="Courier 10 Pitch"/>
-                <w:b/>
-                <w:i w:val="false"/>
-              </w:rPr>
-              <w:t>Overview:</w:t>
-            </w:r>
-          </w:p>
-        </w:tc>
-        <w:tc>
-          <w:tcPr>
-            <w:tcW w:w="7245" w:type="dxa"/>
-            <w:tcBorders>
-              <w:top w:val="single" w:sz="4" w:space="0" w:color="000001"/>
-              <w:left w:val="single" w:sz="4" w:space="0" w:color="000001"/>
-              <w:bottom w:val="single" w:sz="4" w:space="0" w:color="000001"/>
-              <w:insideH w:val="single" w:sz="4" w:space="0" w:color="000001"/>
-              <w:right w:val="single" w:sz="4" w:space="0" w:color="000001"/>
-              <w:insideV w:val="single" w:sz="4" w:space="0" w:color="000001"/>
-            </w:tcBorders>
-            <w:shd w:fill="FFFFFF" w:val="clear"/>
-            <w:tcMar>
-              <w:left w:w="43" w:type="dxa"/>
-            </w:tcMar>
-          </w:tcPr>
-          <w:p>
-            <w:pPr>
-              <w:pStyle w:val="TextBody"/>
-              <w:spacing w:before="0" w:after="0"/>
-              <w:rPr>
-                <w:rFonts w:cs="Times New Roman" w:ascii="Courier 10 Pitch" w:hAnsi="Courier 10 Pitch"/>
-                <w:i w:val="false"/>
-                <w:color w:val="000000"/>
-                <w:sz w:val="22"/>
-                <w:szCs w:val="22"/>
-              </w:rPr>
-            </w:pPr>
-            <w:r>
-              <w:rPr>
-                <w:rFonts w:cs="Times New Roman" w:ascii="Courier 10 Pitch" w:hAnsi="Courier 10 Pitch"/>
-                <w:i w:val="false"/>
-                <w:color w:val="000000"/>
-                <w:sz w:val="22"/>
-                <w:szCs w:val="22"/>
-              </w:rPr>
-              <w:t>Content having same tags as past searches / activities is displayed.</w:t>
-            </w:r>
-          </w:p>
-        </w:tc>
-      </w:tr>
-      <w:tr>
-        <w:trPr>
-          <w:cantSplit w:val="true"/>
-        </w:trPr>
-        <w:tc>
-          <w:tcPr>
-            <w:tcW w:w="1430" w:type="dxa"/>
-            <w:tcBorders>
-              <w:top w:val="single" w:sz="4" w:space="0" w:color="000001"/>
-              <w:left w:val="single" w:sz="4" w:space="0" w:color="000001"/>
-              <w:bottom w:val="single" w:sz="4" w:space="0" w:color="000001"/>
-              <w:insideH w:val="single" w:sz="4" w:space="0" w:color="000001"/>
-              <w:right w:val="nil"/>
-              <w:insideV w:val="nil"/>
-            </w:tcBorders>
-            <w:shd w:fill="FFFFFF" w:val="clear"/>
-            <w:tcMar>
-              <w:left w:w="43" w:type="dxa"/>
-            </w:tcMar>
-          </w:tcPr>
-          <w:p>
-            <w:pPr>
-              <w:pStyle w:val="TextBody"/>
-              <w:spacing w:before="0" w:after="120"/>
-              <w:rPr>
-                <w:rFonts w:ascii="Courier 10 Pitch" w:hAnsi="Courier 10 Pitch"/>
-                <w:b/>
-                <w:i w:val="false"/>
-              </w:rPr>
-            </w:pPr>
-            <w:r>
-              <w:rPr>
-                <w:rFonts w:ascii="Courier 10 Pitch" w:hAnsi="Courier 10 Pitch"/>
-                <w:b/>
-                <w:i w:val="false"/>
-              </w:rPr>
-              <w:t>Actors:</w:t>
-            </w:r>
-          </w:p>
-        </w:tc>
-        <w:tc>
-          <w:tcPr>
-            <w:tcW w:w="7245" w:type="dxa"/>
-            <w:tcBorders>
-              <w:top w:val="single" w:sz="4" w:space="0" w:color="000001"/>
-              <w:left w:val="single" w:sz="4" w:space="0" w:color="000001"/>
-              <w:bottom w:val="single" w:sz="4" w:space="0" w:color="000001"/>
-              <w:insideH w:val="single" w:sz="4" w:space="0" w:color="000001"/>
-              <w:right w:val="single" w:sz="4" w:space="0" w:color="000001"/>
-              <w:insideV w:val="single" w:sz="4" w:space="0" w:color="000001"/>
-            </w:tcBorders>
-            <w:shd w:fill="FFFFFF" w:val="clear"/>
-            <w:tcMar>
-              <w:left w:w="43" w:type="dxa"/>
-            </w:tcMar>
-          </w:tcPr>
-          <w:p>
-            <w:pPr>
-              <w:pStyle w:val="TextBody"/>
-              <w:spacing w:before="0" w:after="120"/>
-              <w:rPr>
-                <w:rFonts w:ascii="Courier 10 Pitch" w:hAnsi="Courier 10 Pitch"/>
-                <w:i w:val="false"/>
-                <w:color w:val="000000"/>
-                <w:sz w:val="22"/>
-                <w:szCs w:val="22"/>
-              </w:rPr>
-            </w:pPr>
-            <w:r>
-              <w:rPr>
-                <w:rFonts w:ascii="Courier 10 Pitch" w:hAnsi="Courier 10 Pitch"/>
-                <w:i w:val="false"/>
-                <w:color w:val="000000"/>
-                <w:sz w:val="22"/>
-                <w:szCs w:val="22"/>
-              </w:rPr>
-              <w:t>Server(PHP),End-User</w:t>
-            </w:r>
-          </w:p>
-        </w:tc>
-      </w:tr>
-      <w:tr>
-        <w:trPr>
-          <w:cantSplit w:val="true"/>
-        </w:trPr>
-        <w:tc>
-          <w:tcPr>
-            <w:tcW w:w="1430" w:type="dxa"/>
-            <w:tcBorders>
-              <w:top w:val="single" w:sz="4" w:space="0" w:color="000001"/>
-              <w:left w:val="single" w:sz="4" w:space="0" w:color="000001"/>
-              <w:bottom w:val="single" w:sz="4" w:space="0" w:color="000001"/>
-              <w:insideH w:val="single" w:sz="4" w:space="0" w:color="000001"/>
-              <w:right w:val="nil"/>
-              <w:insideV w:val="nil"/>
-            </w:tcBorders>
-            <w:shd w:fill="FFFFFF" w:val="clear"/>
-            <w:tcMar>
-              <w:left w:w="43" w:type="dxa"/>
-            </w:tcMar>
-          </w:tcPr>
-          <w:p>
-            <w:pPr>
-              <w:pStyle w:val="TextBody"/>
-              <w:spacing w:before="0" w:after="120"/>
-              <w:rPr>
-                <w:rFonts w:ascii="Courier 10 Pitch" w:hAnsi="Courier 10 Pitch"/>
-                <w:b/>
-                <w:i w:val="false"/>
-              </w:rPr>
-            </w:pPr>
-            <w:r>
-              <w:rPr>
-                <w:rFonts w:ascii="Courier 10 Pitch" w:hAnsi="Courier 10 Pitch"/>
-                <w:b/>
-                <w:i w:val="false"/>
-              </w:rPr>
-              <w:t>Pre condition:</w:t>
-            </w:r>
-          </w:p>
-        </w:tc>
-        <w:tc>
-          <w:tcPr>
-            <w:tcW w:w="7245" w:type="dxa"/>
-            <w:tcBorders>
-              <w:top w:val="single" w:sz="4" w:space="0" w:color="000001"/>
-              <w:left w:val="single" w:sz="4" w:space="0" w:color="000001"/>
-              <w:bottom w:val="single" w:sz="4" w:space="0" w:color="000001"/>
-              <w:insideH w:val="single" w:sz="4" w:space="0" w:color="000001"/>
-              <w:right w:val="single" w:sz="4" w:space="0" w:color="000001"/>
-              <w:insideV w:val="single" w:sz="4" w:space="0" w:color="000001"/>
-            </w:tcBorders>
-            <w:shd w:fill="FFFFFF" w:val="clear"/>
-            <w:tcMar>
-              <w:left w:w="43" w:type="dxa"/>
-            </w:tcMar>
-          </w:tcPr>
-          <w:p>
-            <w:pPr>
-              <w:pStyle w:val="TextBody"/>
-              <w:numPr>
-                <w:ilvl w:val="0"/>
-                <w:numId w:val="8"/>
-              </w:numPr>
-              <w:spacing w:before="0" w:after="120"/>
-              <w:rPr>
-                <w:rFonts w:ascii="Courier 10 Pitch" w:hAnsi="Courier 10 Pitch"/>
-                <w:i w:val="false"/>
-                <w:color w:val="000000"/>
-                <w:sz w:val="22"/>
-                <w:szCs w:val="22"/>
-              </w:rPr>
-            </w:pPr>
-            <w:r>
-              <w:rPr>
-                <w:rFonts w:ascii="Courier 10 Pitch" w:hAnsi="Courier 10 Pitch"/>
-                <w:i w:val="false"/>
-                <w:color w:val="000000"/>
-                <w:sz w:val="22"/>
-                <w:szCs w:val="22"/>
-              </w:rPr>
-              <w:t>User visits the web site again(not the first time).</w:t>
-            </w:r>
-          </w:p>
-          <w:p>
-            <w:pPr>
-              <w:pStyle w:val="TextBody"/>
-              <w:numPr>
-                <w:ilvl w:val="0"/>
-                <w:numId w:val="8"/>
-              </w:numPr>
-              <w:spacing w:before="0" w:after="120"/>
-              <w:rPr>
-                <w:rFonts w:ascii="Courier 10 Pitch" w:hAnsi="Courier 10 Pitch"/>
-                <w:i w:val="false"/>
-                <w:color w:val="000000"/>
-                <w:sz w:val="22"/>
-                <w:szCs w:val="22"/>
-              </w:rPr>
-            </w:pPr>
-            <w:r>
-              <w:rPr>
-                <w:rFonts w:ascii="Courier 10 Pitch" w:hAnsi="Courier 10 Pitch"/>
-                <w:i w:val="false"/>
-                <w:color w:val="000000"/>
-                <w:sz w:val="22"/>
-                <w:szCs w:val="22"/>
-              </w:rPr>
-              <w:t>User must visit website within 30 days, since last visit.</w:t>
-            </w:r>
-          </w:p>
-        </w:tc>
-      </w:tr>
-      <w:tr>
-        <w:trPr>
-          <w:cantSplit w:val="true"/>
-        </w:trPr>
-        <w:tc>
-          <w:tcPr>
-            <w:tcW w:w="1430" w:type="dxa"/>
-            <w:tcBorders>
-              <w:top w:val="single" w:sz="4" w:space="0" w:color="000001"/>
-              <w:left w:val="single" w:sz="4" w:space="0" w:color="000001"/>
-              <w:bottom w:val="single" w:sz="4" w:space="0" w:color="000001"/>
-              <w:insideH w:val="single" w:sz="4" w:space="0" w:color="000001"/>
-              <w:right w:val="nil"/>
-              <w:insideV w:val="nil"/>
-            </w:tcBorders>
-            <w:shd w:fill="FFFFFF" w:val="clear"/>
-            <w:tcMar>
-              <w:left w:w="43" w:type="dxa"/>
-            </w:tcMar>
-          </w:tcPr>
-          <w:p>
-            <w:pPr>
-              <w:pStyle w:val="TextBody"/>
-              <w:spacing w:before="0" w:after="120"/>
-              <w:rPr>
-                <w:rFonts w:ascii="Courier 10 Pitch" w:hAnsi="Courier 10 Pitch"/>
-                <w:b/>
-                <w:i w:val="false"/>
-              </w:rPr>
-            </w:pPr>
-            <w:r>
-              <w:rPr>
-                <w:rFonts w:ascii="Courier 10 Pitch" w:hAnsi="Courier 10 Pitch"/>
-                <w:b/>
-                <w:i w:val="false"/>
-              </w:rPr>
-              <w:t>Flow:</w:t>
-            </w:r>
-          </w:p>
-        </w:tc>
-        <w:tc>
-          <w:tcPr>
-            <w:tcW w:w="7245" w:type="dxa"/>
-            <w:tcBorders>
-              <w:top w:val="single" w:sz="4" w:space="0" w:color="000001"/>
-              <w:left w:val="single" w:sz="4" w:space="0" w:color="000001"/>
-              <w:bottom w:val="single" w:sz="4" w:space="0" w:color="000001"/>
-              <w:insideH w:val="single" w:sz="4" w:space="0" w:color="000001"/>
-              <w:right w:val="single" w:sz="4" w:space="0" w:color="000001"/>
-              <w:insideV w:val="single" w:sz="4" w:space="0" w:color="000001"/>
-            </w:tcBorders>
-            <w:shd w:fill="FFFFFF" w:val="clear"/>
-            <w:tcMar>
-              <w:left w:w="43" w:type="dxa"/>
-            </w:tcMar>
-          </w:tcPr>
-          <w:p>
-            <w:pPr>
-              <w:pStyle w:val="TextBody"/>
-              <w:numPr>
-                <w:ilvl w:val="0"/>
-                <w:numId w:val="11"/>
-              </w:numPr>
-              <w:spacing w:before="0" w:after="120"/>
-              <w:rPr>
-                <w:rFonts w:ascii="Courier 10 Pitch" w:hAnsi="Courier 10 Pitch"/>
-                <w:i w:val="false"/>
-                <w:iCs w:val="false"/>
-                <w:sz w:val="22"/>
-                <w:szCs w:val="22"/>
-              </w:rPr>
-            </w:pPr>
-            <w:r>
-              <w:rPr>
-                <w:rFonts w:ascii="Courier 10 Pitch" w:hAnsi="Courier 10 Pitch"/>
-                <w:i w:val="false"/>
-                <w:iCs w:val="false"/>
-                <w:sz w:val="22"/>
-                <w:szCs w:val="22"/>
-              </w:rPr>
-              <w:t>The visitor visits the website and his cookie is retrieved.</w:t>
-            </w:r>
-          </w:p>
-          <w:p>
-            <w:pPr>
-              <w:pStyle w:val="TextBody"/>
-              <w:numPr>
-                <w:ilvl w:val="0"/>
-                <w:numId w:val="11"/>
-              </w:numPr>
-              <w:spacing w:before="0" w:after="120"/>
-              <w:rPr>
-                <w:rFonts w:ascii="Courier 10 Pitch" w:hAnsi="Courier 10 Pitch"/>
-                <w:i w:val="false"/>
-                <w:iCs w:val="false"/>
-                <w:sz w:val="22"/>
-                <w:szCs w:val="22"/>
-              </w:rPr>
-            </w:pPr>
-            <w:r>
-              <w:rPr>
-                <w:rFonts w:ascii="Courier 10 Pitch" w:hAnsi="Courier 10 Pitch"/>
-                <w:i w:val="false"/>
-                <w:iCs w:val="false"/>
-                <w:sz w:val="22"/>
-                <w:szCs w:val="22"/>
-              </w:rPr>
-              <w:t>Logged information from analytics is read and logged activity is retreived.</w:t>
-            </w:r>
-          </w:p>
-          <w:p>
-            <w:pPr>
-              <w:pStyle w:val="TextBody"/>
-              <w:numPr>
-                <w:ilvl w:val="0"/>
-                <w:numId w:val="11"/>
-              </w:numPr>
-              <w:spacing w:before="0" w:after="120"/>
-              <w:rPr>
-                <w:rFonts w:ascii="Courier 10 Pitch" w:hAnsi="Courier 10 Pitch"/>
-                <w:i w:val="false"/>
-                <w:iCs w:val="false"/>
-                <w:sz w:val="22"/>
-                <w:szCs w:val="22"/>
-              </w:rPr>
-            </w:pPr>
-            <w:r>
-              <w:rPr>
-                <w:rFonts w:ascii="Courier 10 Pitch" w:hAnsi="Courier 10 Pitch"/>
-                <w:i w:val="false"/>
-                <w:iCs w:val="false"/>
-                <w:sz w:val="22"/>
-                <w:szCs w:val="22"/>
-              </w:rPr>
-              <w:t>Recent tags/metadata viewed by the visitor are retreived.</w:t>
-            </w:r>
-          </w:p>
-          <w:p>
-            <w:pPr>
-              <w:pStyle w:val="TextBody"/>
-              <w:numPr>
-                <w:ilvl w:val="0"/>
-                <w:numId w:val="11"/>
-              </w:numPr>
-              <w:spacing w:before="0" w:after="120"/>
-              <w:rPr>
-                <w:rFonts w:ascii="Courier 10 Pitch" w:hAnsi="Courier 10 Pitch"/>
-                <w:i w:val="false"/>
-                <w:iCs w:val="false"/>
-                <w:sz w:val="22"/>
-                <w:szCs w:val="22"/>
-              </w:rPr>
-            </w:pPr>
-            <w:r>
-              <w:rPr>
-                <w:rFonts w:ascii="Courier 10 Pitch" w:hAnsi="Courier 10 Pitch"/>
-                <w:i w:val="false"/>
-                <w:iCs w:val="false"/>
-                <w:sz w:val="22"/>
-                <w:szCs w:val="22"/>
-              </w:rPr>
-              <w:t>Popular content based on traffic analysis on those tags is retreived and rendered.</w:t>
-            </w:r>
-          </w:p>
-          <w:p>
-            <w:pPr>
-              <w:pStyle w:val="TextBody"/>
-              <w:numPr>
-                <w:ilvl w:val="0"/>
-                <w:numId w:val="11"/>
-              </w:numPr>
-              <w:spacing w:before="0" w:after="120"/>
-              <w:rPr>
-                <w:rFonts w:ascii="Courier 10 Pitch" w:hAnsi="Courier 10 Pitch"/>
-              </w:rPr>
-            </w:pPr>
-            <w:r>
-              <w:rPr>
-                <w:rFonts w:ascii="Courier 10 Pitch" w:hAnsi="Courier 10 Pitch"/>
-                <w:i w:val="false"/>
-                <w:iCs w:val="false"/>
-                <w:sz w:val="22"/>
-                <w:szCs w:val="22"/>
-              </w:rPr>
-              <w:t>The optimised output is displayed on the page.</w:t>
-            </w:r>
-            <w:r>
-              <w:rPr>
-                <w:rFonts w:ascii="Courier 10 Pitch" w:hAnsi="Courier 10 Pitch"/>
-              </w:rPr>
-              <w:t xml:space="preserve">  </w:t>
-            </w:r>
-          </w:p>
-        </w:tc>
-      </w:tr>
-      <w:tr>
-        <w:trPr>
-          <w:cantSplit w:val="true"/>
-        </w:trPr>
-        <w:tc>
-          <w:tcPr>
-            <w:tcW w:w="1430" w:type="dxa"/>
-            <w:tcBorders>
-              <w:top w:val="single" w:sz="4" w:space="0" w:color="000001"/>
-              <w:left w:val="single" w:sz="4" w:space="0" w:color="000001"/>
-              <w:bottom w:val="single" w:sz="4" w:space="0" w:color="000001"/>
-              <w:insideH w:val="single" w:sz="4" w:space="0" w:color="000001"/>
-              <w:right w:val="nil"/>
-              <w:insideV w:val="nil"/>
-            </w:tcBorders>
-            <w:shd w:fill="FFFFFF" w:val="clear"/>
-            <w:tcMar>
-              <w:left w:w="43" w:type="dxa"/>
-            </w:tcMar>
-          </w:tcPr>
-          <w:p>
-            <w:pPr>
-              <w:pStyle w:val="TextBody"/>
-              <w:spacing w:before="0" w:after="120"/>
-              <w:rPr>
-                <w:rFonts w:ascii="Courier 10 Pitch" w:hAnsi="Courier 10 Pitch"/>
-                <w:b/>
-                <w:i w:val="false"/>
-                <w:sz w:val="24"/>
-                <w:szCs w:val="24"/>
-              </w:rPr>
-            </w:pPr>
-            <w:r>
-              <w:rPr>
-                <w:rFonts w:ascii="Courier 10 Pitch" w:hAnsi="Courier 10 Pitch"/>
-                <w:b/>
-                <w:i w:val="false"/>
-                <w:sz w:val="24"/>
-                <w:szCs w:val="24"/>
-              </w:rPr>
-              <w:t>Alternate flow:</w:t>
-            </w:r>
-          </w:p>
-        </w:tc>
-        <w:tc>
-          <w:tcPr>
-            <w:tcW w:w="7245" w:type="dxa"/>
-            <w:tcBorders>
-              <w:top w:val="single" w:sz="4" w:space="0" w:color="000001"/>
-              <w:left w:val="single" w:sz="4" w:space="0" w:color="000001"/>
-              <w:bottom w:val="single" w:sz="4" w:space="0" w:color="000001"/>
-              <w:insideH w:val="single" w:sz="4" w:space="0" w:color="000001"/>
-              <w:right w:val="single" w:sz="4" w:space="0" w:color="000001"/>
-              <w:insideV w:val="single" w:sz="4" w:space="0" w:color="000001"/>
-            </w:tcBorders>
-            <w:shd w:fill="FFFFFF" w:val="clear"/>
-            <w:tcMar>
-              <w:left w:w="43" w:type="dxa"/>
-            </w:tcMar>
-          </w:tcPr>
-          <w:p>
-            <w:pPr>
-              <w:pStyle w:val="TextBody"/>
-              <w:numPr>
-                <w:ilvl w:val="0"/>
-                <w:numId w:val="12"/>
-              </w:numPr>
-              <w:spacing w:before="0" w:after="120"/>
-              <w:rPr>
-                <w:rFonts w:ascii="Courier 10 Pitch" w:hAnsi="Courier 10 Pitch"/>
-                <w:i w:val="false"/>
-                <w:color w:val="000000"/>
-                <w:sz w:val="22"/>
-                <w:szCs w:val="22"/>
-              </w:rPr>
-            </w:pPr>
-            <w:r>
-              <w:rPr>
-                <w:rFonts w:ascii="Courier 10 Pitch" w:hAnsi="Courier 10 Pitch"/>
-                <w:i w:val="false"/>
-                <w:color w:val="000000"/>
-                <w:sz w:val="22"/>
-                <w:szCs w:val="22"/>
-              </w:rPr>
-              <w:t>Cookie is not received due to server error</w:t>
-            </w:r>
-          </w:p>
-          <w:p>
-            <w:pPr>
-              <w:pStyle w:val="TextBody"/>
-              <w:numPr>
-                <w:ilvl w:val="1"/>
-                <w:numId w:val="12"/>
-              </w:numPr>
-              <w:spacing w:lineRule="auto" w:line="240" w:before="0" w:after="120"/>
-              <w:rPr>
-                <w:rFonts w:ascii="Courier 10 Pitch" w:hAnsi="Courier 10 Pitch"/>
-                <w:i w:val="false"/>
-                <w:color w:val="000000"/>
-                <w:sz w:val="22"/>
-                <w:szCs w:val="22"/>
-              </w:rPr>
-            </w:pPr>
-            <w:r>
-              <w:rPr>
-                <w:rFonts w:ascii="Courier 10 Pitch" w:hAnsi="Courier 10 Pitch"/>
-                <w:i w:val="false"/>
-                <w:color w:val="000000"/>
-                <w:sz w:val="22"/>
-                <w:szCs w:val="22"/>
-              </w:rPr>
-              <w:t>404 Page not Found</w:t>
-            </w:r>
-          </w:p>
-          <w:p>
-            <w:pPr>
-              <w:pStyle w:val="TextBody"/>
-              <w:numPr>
-                <w:ilvl w:val="1"/>
-                <w:numId w:val="12"/>
-              </w:numPr>
-              <w:spacing w:lineRule="auto" w:line="240" w:before="0" w:after="120"/>
-              <w:rPr>
-                <w:rFonts w:ascii="Courier 10 Pitch" w:hAnsi="Courier 10 Pitch"/>
-                <w:i w:val="false"/>
-                <w:color w:val="000000"/>
-                <w:sz w:val="22"/>
-                <w:szCs w:val="22"/>
-              </w:rPr>
-            </w:pPr>
-            <w:r>
-              <w:rPr>
-                <w:rFonts w:ascii="Courier 10 Pitch" w:hAnsi="Courier 10 Pitch"/>
-                <w:i w:val="false"/>
-                <w:color w:val="000000"/>
-                <w:sz w:val="22"/>
-                <w:szCs w:val="22"/>
-              </w:rPr>
-              <w:t>User will have to reload the page</w:t>
-            </w:r>
-          </w:p>
-          <w:p>
-            <w:pPr>
-              <w:pStyle w:val="TextBody"/>
-              <w:numPr>
-                <w:ilvl w:val="0"/>
-                <w:numId w:val="12"/>
-              </w:numPr>
-              <w:spacing w:lineRule="auto" w:line="240" w:before="0" w:after="120"/>
-              <w:rPr>
-                <w:rFonts w:ascii="Courier 10 Pitch" w:hAnsi="Courier 10 Pitch"/>
-                <w:i w:val="false"/>
-                <w:color w:val="000000"/>
-                <w:sz w:val="22"/>
-                <w:szCs w:val="22"/>
-              </w:rPr>
-            </w:pPr>
-            <w:r>
-              <w:rPr>
-                <w:rFonts w:ascii="Courier 10 Pitch" w:hAnsi="Courier 10 Pitch"/>
-                <w:i w:val="false"/>
-                <w:color w:val="000000"/>
-                <w:sz w:val="22"/>
-                <w:szCs w:val="22"/>
-              </w:rPr>
-              <w:t>-</w:t>
-            </w:r>
-          </w:p>
-          <w:p>
-            <w:pPr>
-              <w:pStyle w:val="TextBody"/>
-              <w:numPr>
-                <w:ilvl w:val="0"/>
-                <w:numId w:val="12"/>
-              </w:numPr>
-              <w:spacing w:lineRule="auto" w:line="240" w:before="0" w:after="120"/>
-              <w:rPr>
-                <w:rFonts w:ascii="Courier 10 Pitch" w:hAnsi="Courier 10 Pitch"/>
-                <w:i w:val="false"/>
-                <w:color w:val="000000"/>
-                <w:sz w:val="22"/>
-                <w:szCs w:val="22"/>
-              </w:rPr>
-            </w:pPr>
-            <w:r>
-              <w:rPr>
-                <w:rFonts w:ascii="Courier 10 Pitch" w:hAnsi="Courier 10 Pitch"/>
-                <w:i w:val="false"/>
-                <w:color w:val="000000"/>
-                <w:sz w:val="22"/>
-                <w:szCs w:val="22"/>
-              </w:rPr>
-              <w:t>-</w:t>
-            </w:r>
-          </w:p>
-          <w:p>
-            <w:pPr>
-              <w:pStyle w:val="TextBody"/>
-              <w:numPr>
-                <w:ilvl w:val="0"/>
-                <w:numId w:val="12"/>
-              </w:numPr>
-              <w:spacing w:lineRule="auto" w:line="240" w:before="0" w:after="120"/>
-              <w:rPr>
-                <w:rFonts w:ascii="Courier 10 Pitch" w:hAnsi="Courier 10 Pitch"/>
-                <w:i w:val="false"/>
-                <w:color w:val="000000"/>
-                <w:sz w:val="22"/>
-                <w:szCs w:val="22"/>
-              </w:rPr>
-            </w:pPr>
-            <w:r>
-              <w:rPr>
-                <w:rFonts w:ascii="Courier 10 Pitch" w:hAnsi="Courier 10 Pitch"/>
-                <w:i w:val="false"/>
-                <w:color w:val="000000"/>
-                <w:sz w:val="22"/>
-                <w:szCs w:val="22"/>
-              </w:rPr>
-              <w:t>If no traffic was generated, content viewed will be displayed.</w:t>
-            </w:r>
-          </w:p>
-          <w:p>
-            <w:pPr>
-              <w:pStyle w:val="TextBody"/>
-              <w:numPr>
-                <w:ilvl w:val="0"/>
-                <w:numId w:val="12"/>
-              </w:numPr>
-              <w:spacing w:before="0" w:after="120"/>
-              <w:rPr>
-                <w:rFonts w:ascii="Courier 10 Pitch" w:hAnsi="Courier 10 Pitch"/>
-                <w:i w:val="false"/>
-                <w:color w:val="000000"/>
-                <w:sz w:val="22"/>
-                <w:szCs w:val="22"/>
-              </w:rPr>
-            </w:pPr>
-            <w:r>
-              <w:rPr>
-                <w:rFonts w:ascii="Courier 10 Pitch" w:hAnsi="Courier 10 Pitch"/>
-                <w:i w:val="false"/>
-                <w:color w:val="000000"/>
-                <w:sz w:val="22"/>
-                <w:szCs w:val="22"/>
-              </w:rPr>
-              <w:t>If user visits after 30 days since last visit or for the first time, popular content based on traffic analysis of tags is displayed.</w:t>
-            </w:r>
-          </w:p>
-        </w:tc>
-      </w:tr>
-      <w:tr>
-        <w:trPr>
-          <w:cantSplit w:val="true"/>
-        </w:trPr>
-        <w:tc>
-          <w:tcPr>
-            <w:tcW w:w="1430" w:type="dxa"/>
-            <w:tcBorders>
-              <w:top w:val="single" w:sz="4" w:space="0" w:color="000001"/>
-              <w:left w:val="single" w:sz="4" w:space="0" w:color="000001"/>
-              <w:bottom w:val="single" w:sz="4" w:space="0" w:color="000001"/>
-              <w:insideH w:val="single" w:sz="4" w:space="0" w:color="000001"/>
-              <w:right w:val="nil"/>
-              <w:insideV w:val="nil"/>
-            </w:tcBorders>
-            <w:shd w:fill="FFFFFF" w:val="clear"/>
-            <w:tcMar>
-              <w:left w:w="43" w:type="dxa"/>
-            </w:tcMar>
-          </w:tcPr>
-          <w:p>
-            <w:pPr>
-              <w:pStyle w:val="TextBody"/>
-              <w:spacing w:before="0" w:after="120"/>
-              <w:rPr>
-                <w:rFonts w:ascii="Courier 10 Pitch" w:hAnsi="Courier 10 Pitch"/>
-              </w:rPr>
-            </w:pPr>
-            <w:r>
-              <w:rPr>
-                <w:rFonts w:ascii="Courier 10 Pitch" w:hAnsi="Courier 10 Pitch"/>
-              </w:rPr>
-            </w:r>
-          </w:p>
-          <w:p>
-            <w:pPr>
-              <w:pStyle w:val="TextBody"/>
-              <w:spacing w:before="0" w:after="120"/>
-              <w:rPr>
-                <w:rFonts w:ascii="Courier 10 Pitch" w:hAnsi="Courier 10 Pitch"/>
-                <w:b/>
-                <w:i w:val="false"/>
-              </w:rPr>
-            </w:pPr>
-            <w:r>
-              <w:rPr>
-                <w:rFonts w:ascii="Courier 10 Pitch" w:hAnsi="Courier 10 Pitch"/>
-                <w:b/>
-                <w:i w:val="false"/>
-              </w:rPr>
-              <w:t>Post Condition:</w:t>
-            </w:r>
-          </w:p>
-        </w:tc>
-        <w:tc>
-          <w:tcPr>
-            <w:tcW w:w="7245" w:type="dxa"/>
-            <w:tcBorders>
-              <w:top w:val="single" w:sz="4" w:space="0" w:color="000001"/>
-              <w:left w:val="single" w:sz="4" w:space="0" w:color="000001"/>
-              <w:bottom w:val="single" w:sz="4" w:space="0" w:color="000001"/>
-              <w:insideH w:val="single" w:sz="4" w:space="0" w:color="000001"/>
-              <w:right w:val="single" w:sz="4" w:space="0" w:color="000001"/>
-              <w:insideV w:val="single" w:sz="4" w:space="0" w:color="000001"/>
-            </w:tcBorders>
-            <w:shd w:fill="FFFFFF" w:val="clear"/>
-            <w:tcMar>
-              <w:left w:w="43" w:type="dxa"/>
-            </w:tcMar>
-          </w:tcPr>
-          <w:p>
-            <w:pPr>
-              <w:pStyle w:val="TextBody"/>
-              <w:spacing w:before="0" w:after="120"/>
-              <w:rPr>
-                <w:rFonts w:ascii="Courier 10 Pitch" w:hAnsi="Courier 10 Pitch"/>
-              </w:rPr>
-            </w:pPr>
-            <w:r>
-              <w:rPr>
-                <w:rFonts w:ascii="Courier 10 Pitch" w:hAnsi="Courier 10 Pitch"/>
-              </w:rPr>
-            </w:r>
-          </w:p>
-          <w:p>
-            <w:pPr>
-              <w:pStyle w:val="TextBody"/>
-              <w:numPr>
-                <w:ilvl w:val="0"/>
-                <w:numId w:val="10"/>
-              </w:numPr>
-              <w:spacing w:before="0" w:after="120"/>
-              <w:rPr>
-                <w:rFonts w:ascii="Courier 10 Pitch" w:hAnsi="Courier 10 Pitch"/>
-                <w:i w:val="false"/>
-                <w:color w:val="000000"/>
-                <w:sz w:val="22"/>
-                <w:szCs w:val="22"/>
-              </w:rPr>
-            </w:pPr>
-            <w:r>
-              <w:rPr>
-                <w:rFonts w:ascii="Courier 10 Pitch" w:hAnsi="Courier 10 Pitch"/>
-                <w:i w:val="false"/>
-                <w:color w:val="000000"/>
-                <w:sz w:val="22"/>
-                <w:szCs w:val="22"/>
-              </w:rPr>
-              <w:t>This cookie is used for logging data and generating optimized content.</w:t>
-            </w:r>
-          </w:p>
-        </w:tc>
-      </w:tr>
-    </w:tbl>
-    <w:p>
-      <w:pPr>
-        <w:pStyle w:val="Normal"/>
-        <w:rPr>
-          <w:rFonts w:ascii="Courier 10 Pitch" w:hAnsi="Courier 10 Pitch"/>
-          <w:sz w:val="22"/>
-          <w:szCs w:val="22"/>
-        </w:rPr>
-      </w:pPr>
-      <w:r>
-        <w:rPr>
-          <w:rFonts w:ascii="Courier 10 Pitch" w:hAnsi="Courier 10 Pitch"/>
-          <w:sz w:val="22"/>
-          <w:szCs w:val="22"/>
-        </w:rPr>
-      </w:r>
-    </w:p>
-    <w:p>
-      <w:pPr>
-        <w:pStyle w:val="Heading2"/>
-        <w:rPr/>
-      </w:pPr>
-      <w:bookmarkStart w:id="24" w:name="__RefHeading__611_91464624"/>
-      <w:bookmarkEnd w:id="24"/>
-      <w:r>
-        <w:rPr/>
-        <w:t>UC - 10</w:t>
-      </w:r>
-    </w:p>
-    <w:tbl>
-      <w:tblPr>
-        <w:jc w:val="left"/>
-        <w:tblInd w:w="313" w:type="dxa"/>
-        <w:tblBorders>
-          <w:top w:val="single" w:sz="4" w:space="0" w:color="000001"/>
-          <w:left w:val="single" w:sz="4" w:space="0" w:color="000001"/>
-          <w:bottom w:val="single" w:sz="4" w:space="0" w:color="000001"/>
-          <w:insideH w:val="single" w:sz="4" w:space="0" w:color="000001"/>
-          <w:right w:val="nil"/>
-          <w:insideV w:val="nil"/>
-        </w:tblBorders>
-        <w:tblCellMar>
-          <w:top w:w="0" w:type="dxa"/>
-          <w:left w:w="43" w:type="dxa"/>
-          <w:bottom w:w="0" w:type="dxa"/>
-          <w:right w:w="108" w:type="dxa"/>
-        </w:tblCellMar>
-      </w:tblPr>
-      <w:tblGrid>
-        <w:gridCol w:w="1429"/>
+        <w:gridCol w:w="1428"/>
         <w:gridCol w:w="7246"/>
       </w:tblGrid>
       <w:tr>
@@ -7541,7 +7541,7 @@
         </w:trPr>
         <w:tc>
           <w:tcPr>
-            <w:tcW w:w="1429" w:type="dxa"/>
+            <w:tcW w:w="1428" w:type="dxa"/>
             <w:tcBorders>
               <w:top w:val="single" w:sz="4" w:space="0" w:color="000001"/>
               <w:left w:val="single" w:sz="4" w:space="0" w:color="000001"/>
@@ -7552,7 +7552,7 @@
             </w:tcBorders>
             <w:shd w:fill="FFFFFF" w:val="clear"/>
             <w:tcMar>
-              <w:left w:w="43" w:type="dxa"/>
+              <w:left w:w="38" w:type="dxa"/>
             </w:tcMar>
           </w:tcPr>
           <w:p>
@@ -7592,7 +7592,7 @@
             </w:tcBorders>
             <w:shd w:fill="FFFFFF" w:val="clear"/>
             <w:tcMar>
-              <w:left w:w="43" w:type="dxa"/>
+              <w:left w:w="38" w:type="dxa"/>
             </w:tcMar>
           </w:tcPr>
           <w:p>
@@ -7626,7 +7626,7 @@
         </w:trPr>
         <w:tc>
           <w:tcPr>
-            <w:tcW w:w="1429" w:type="dxa"/>
+            <w:tcW w:w="1428" w:type="dxa"/>
             <w:tcBorders>
               <w:top w:val="single" w:sz="4" w:space="0" w:color="000001"/>
               <w:left w:val="single" w:sz="4" w:space="0" w:color="000001"/>
@@ -7637,7 +7637,7 @@
             </w:tcBorders>
             <w:shd w:fill="FFFFFF" w:val="clear"/>
             <w:tcMar>
-              <w:left w:w="43" w:type="dxa"/>
+              <w:left w:w="38" w:type="dxa"/>
             </w:tcMar>
           </w:tcPr>
           <w:p>
@@ -7677,7 +7677,7 @@
             </w:tcBorders>
             <w:shd w:fill="FFFFFF" w:val="clear"/>
             <w:tcMar>
-              <w:left w:w="43" w:type="dxa"/>
+              <w:left w:w="38" w:type="dxa"/>
             </w:tcMar>
           </w:tcPr>
           <w:p>
@@ -7702,18 +7702,7 @@
                 <w:sz w:val="22"/>
                 <w:szCs w:val="22"/>
               </w:rPr>
-              <w:t>Retrieve personalized User information</w:t>
-            </w:r>
-            <w:r>
-              <w:rPr>
-                <w:rFonts w:ascii="Courier 10 Pitch" w:hAnsi="Courier 10 Pitch"/>
-                <w:i w:val="false"/>
-                <w:iCs w:val="false"/>
-                <w:color w:val="000000"/>
-                <w:sz w:val="22"/>
-                <w:szCs w:val="22"/>
-              </w:rPr>
-              <w:t xml:space="preserve"> </w:t>
+              <w:t xml:space="preserve">Retrieve personalized User information </w:t>
             </w:r>
           </w:p>
         </w:tc>
@@ -7724,7 +7713,7 @@
         </w:trPr>
         <w:tc>
           <w:tcPr>
-            <w:tcW w:w="1429" w:type="dxa"/>
+            <w:tcW w:w="1428" w:type="dxa"/>
             <w:tcBorders>
               <w:top w:val="single" w:sz="4" w:space="0" w:color="000001"/>
               <w:left w:val="single" w:sz="4" w:space="0" w:color="000001"/>
@@ -7735,7 +7724,7 @@
             </w:tcBorders>
             <w:shd w:fill="FFFFFF" w:val="clear"/>
             <w:tcMar>
-              <w:left w:w="43" w:type="dxa"/>
+              <w:left w:w="38" w:type="dxa"/>
             </w:tcMar>
           </w:tcPr>
           <w:p>
@@ -7775,7 +7764,7 @@
             </w:tcBorders>
             <w:shd w:fill="FFFFFF" w:val="clear"/>
             <w:tcMar>
-              <w:left w:w="43" w:type="dxa"/>
+              <w:left w:w="38" w:type="dxa"/>
             </w:tcMar>
           </w:tcPr>
           <w:p>
@@ -7811,7 +7800,7 @@
         </w:trPr>
         <w:tc>
           <w:tcPr>
-            <w:tcW w:w="1429" w:type="dxa"/>
+            <w:tcW w:w="1428" w:type="dxa"/>
             <w:tcBorders>
               <w:top w:val="single" w:sz="4" w:space="0" w:color="000001"/>
               <w:left w:val="single" w:sz="4" w:space="0" w:color="000001"/>
@@ -7822,7 +7811,7 @@
             </w:tcBorders>
             <w:shd w:fill="FFFFFF" w:val="clear"/>
             <w:tcMar>
-              <w:left w:w="43" w:type="dxa"/>
+              <w:left w:w="38" w:type="dxa"/>
             </w:tcMar>
           </w:tcPr>
           <w:p>
@@ -7862,7 +7851,7 @@
             </w:tcBorders>
             <w:shd w:fill="FFFFFF" w:val="clear"/>
             <w:tcMar>
-              <w:left w:w="43" w:type="dxa"/>
+              <w:left w:w="38" w:type="dxa"/>
             </w:tcMar>
           </w:tcPr>
           <w:p>
@@ -7896,7 +7885,7 @@
         </w:trPr>
         <w:tc>
           <w:tcPr>
-            <w:tcW w:w="1429" w:type="dxa"/>
+            <w:tcW w:w="1428" w:type="dxa"/>
             <w:tcBorders>
               <w:top w:val="single" w:sz="4" w:space="0" w:color="000001"/>
               <w:left w:val="single" w:sz="4" w:space="0" w:color="000001"/>
@@ -7907,7 +7896,7 @@
             </w:tcBorders>
             <w:shd w:fill="FFFFFF" w:val="clear"/>
             <w:tcMar>
-              <w:left w:w="43" w:type="dxa"/>
+              <w:left w:w="38" w:type="dxa"/>
             </w:tcMar>
           </w:tcPr>
           <w:p>
@@ -7947,7 +7936,7 @@
             </w:tcBorders>
             <w:shd w:fill="FFFFFF" w:val="clear"/>
             <w:tcMar>
-              <w:left w:w="43" w:type="dxa"/>
+              <w:left w:w="38" w:type="dxa"/>
             </w:tcMar>
           </w:tcPr>
           <w:p>
@@ -7977,6 +7966,33 @@
               <w:t>Visitor has visited the site once before and it visits again.</w:t>
             </w:r>
           </w:p>
+          <w:p>
+            <w:pPr>
+              <w:pStyle w:val="TextBody"/>
+              <w:numPr>
+                <w:ilvl w:val="0"/>
+                <w:numId w:val="8"/>
+              </w:numPr>
+              <w:spacing w:before="0" w:after="120"/>
+              <w:rPr>
+                <w:rFonts w:ascii="Courier 10 Pitch" w:hAnsi="Courier 10 Pitch"/>
+                <w:i w:val="false"/>
+                <w:color w:val="000000"/>
+                <w:sz w:val="22"/>
+                <w:szCs w:val="22"/>
+              </w:rPr>
+            </w:pPr>
+            <w:r>
+              <w:rPr>
+                <w:rFonts w:ascii="Courier 10 Pitch" w:hAnsi="Courier 10 Pitch"/>
+                <w:i w:val="false"/>
+                <w:color w:val="000000"/>
+                <w:sz w:val="22"/>
+                <w:szCs w:val="22"/>
+              </w:rPr>
+              <w:t>He/she visits it within 30 days of last visit.</w:t>
+            </w:r>
+          </w:p>
         </w:tc>
       </w:tr>
       <w:tr>
@@ -7985,7 +8001,7 @@
         </w:trPr>
         <w:tc>
           <w:tcPr>
-            <w:tcW w:w="1429" w:type="dxa"/>
+            <w:tcW w:w="1428" w:type="dxa"/>
             <w:tcBorders>
               <w:top w:val="single" w:sz="4" w:space="0" w:color="000001"/>
               <w:left w:val="single" w:sz="4" w:space="0" w:color="000001"/>
@@ -7996,7 +8012,7 @@
             </w:tcBorders>
             <w:shd w:fill="FFFFFF" w:val="clear"/>
             <w:tcMar>
-              <w:left w:w="43" w:type="dxa"/>
+              <w:left w:w="38" w:type="dxa"/>
             </w:tcMar>
           </w:tcPr>
           <w:p>
@@ -8036,7 +8052,7 @@
             </w:tcBorders>
             <w:shd w:fill="FFFFFF" w:val="clear"/>
             <w:tcMar>
-              <w:left w:w="43" w:type="dxa"/>
+              <w:left w:w="38" w:type="dxa"/>
             </w:tcMar>
           </w:tcPr>
           <w:p>
@@ -8059,9 +8075,13 @@
                 <w:sz w:val="22"/>
                 <w:szCs w:val="22"/>
               </w:rPr>
-              <w:t xml:space="preserve">1. </w:t>
-            </w:r>
-            <w:r>
+              <w:t>1. Visitor visits the website.</w:t>
+            </w:r>
+          </w:p>
+          <w:p>
+            <w:pPr>
+              <w:pStyle w:val="TextBody"/>
+              <w:spacing w:before="0" w:after="120"/>
               <w:rPr>
                 <w:rFonts w:ascii="Courier 10 Pitch" w:hAnsi="Courier 10 Pitch"/>
                 <w:i w:val="false"/>
@@ -8069,7 +8089,26 @@
                 <w:sz w:val="22"/>
                 <w:szCs w:val="22"/>
               </w:rPr>
-              <w:t>Visitor visits the website.</w:t>
+            </w:pPr>
+            <w:r>
+              <w:rPr>
+                <w:rFonts w:ascii="Courier 10 Pitch" w:hAnsi="Courier 10 Pitch"/>
+                <w:i w:val="false"/>
+                <w:color w:val="000000"/>
+                <w:sz w:val="22"/>
+                <w:szCs w:val="22"/>
+              </w:rPr>
+              <w:t xml:space="preserve">2. On fetching the cookie for the visitor the </w:t>
+            </w:r>
+            <w:r>
+              <w:rPr>
+                <w:rFonts w:ascii="Courier 10 Pitch" w:hAnsi="Courier 10 Pitch"/>
+                <w:i w:val="false"/>
+                <w:color w:val="000000"/>
+                <w:sz w:val="22"/>
+                <w:szCs w:val="22"/>
+              </w:rPr>
+              <w:t>page ranks' list is retrieved.</w:t>
             </w:r>
           </w:p>
           <w:p>
@@ -8092,7 +8131,7 @@
                 <w:sz w:val="22"/>
                 <w:szCs w:val="22"/>
               </w:rPr>
-              <w:t>2. User views preferential data retrieved from the analytics log.</w:t>
+              <w:t>3. Based on these tag scores visitor sees different pages on the recommended section.</w:t>
             </w:r>
           </w:p>
           <w:p>
@@ -8115,53 +8154,7 @@
                 <w:sz w:val="22"/>
                 <w:szCs w:val="22"/>
               </w:rPr>
-              <w:t>3. User chooses his preferences about what content he wishes to see.</w:t>
-            </w:r>
-          </w:p>
-          <w:p>
-            <w:pPr>
-              <w:pStyle w:val="TextBody"/>
-              <w:spacing w:before="0" w:after="120"/>
-              <w:rPr>
-                <w:rFonts w:ascii="Courier 10 Pitch" w:hAnsi="Courier 10 Pitch"/>
-                <w:i w:val="false"/>
-                <w:color w:val="000000"/>
-                <w:sz w:val="22"/>
-                <w:szCs w:val="22"/>
-              </w:rPr>
-            </w:pPr>
-            <w:r>
-              <w:rPr>
-                <w:rFonts w:ascii="Courier 10 Pitch" w:hAnsi="Courier 10 Pitch"/>
-                <w:i w:val="false"/>
-                <w:color w:val="000000"/>
-                <w:sz w:val="22"/>
-                <w:szCs w:val="22"/>
-              </w:rPr>
-              <w:t>4. Preferences for user logged in analytics.</w:t>
-            </w:r>
-          </w:p>
-          <w:p>
-            <w:pPr>
-              <w:pStyle w:val="TextBody"/>
-              <w:spacing w:before="0" w:after="120"/>
-              <w:rPr>
-                <w:rFonts w:ascii="Courier 10 Pitch" w:hAnsi="Courier 10 Pitch"/>
-                <w:i w:val="false"/>
-                <w:color w:val="000000"/>
-                <w:sz w:val="22"/>
-                <w:szCs w:val="22"/>
-              </w:rPr>
-            </w:pPr>
-            <w:r>
-              <w:rPr>
-                <w:rFonts w:ascii="Courier 10 Pitch" w:hAnsi="Courier 10 Pitch"/>
-                <w:i w:val="false"/>
-                <w:color w:val="000000"/>
-                <w:sz w:val="22"/>
-                <w:szCs w:val="22"/>
-              </w:rPr>
-              <w:t>5. On refresh optimized content according to preferences served.</w:t>
+              <w:t xml:space="preserve">4. On visiting different pages the tag score for that visitor for that page increases. </w:t>
             </w:r>
           </w:p>
         </w:tc>
@@ -8172,7 +8165,7 @@
         </w:trPr>
         <w:tc>
           <w:tcPr>
-            <w:tcW w:w="1429" w:type="dxa"/>
+            <w:tcW w:w="1428" w:type="dxa"/>
             <w:tcBorders>
               <w:top w:val="single" w:sz="4" w:space="0" w:color="000001"/>
               <w:left w:val="single" w:sz="4" w:space="0" w:color="000001"/>
@@ -8183,7 +8176,7 @@
             </w:tcBorders>
             <w:shd w:fill="FFFFFF" w:val="clear"/>
             <w:tcMar>
-              <w:left w:w="43" w:type="dxa"/>
+              <w:left w:w="38" w:type="dxa"/>
             </w:tcMar>
           </w:tcPr>
           <w:p>
@@ -8223,7 +8216,7 @@
             </w:tcBorders>
             <w:shd w:fill="FFFFFF" w:val="clear"/>
             <w:tcMar>
-              <w:left w:w="43" w:type="dxa"/>
+              <w:left w:w="38" w:type="dxa"/>
             </w:tcMar>
           </w:tcPr>
           <w:p>
@@ -8299,7 +8292,7 @@
         </w:trPr>
         <w:tc>
           <w:tcPr>
-            <w:tcW w:w="1429" w:type="dxa"/>
+            <w:tcW w:w="1428" w:type="dxa"/>
             <w:tcBorders>
               <w:top w:val="single" w:sz="4" w:space="0" w:color="000001"/>
               <w:left w:val="single" w:sz="4" w:space="0" w:color="000001"/>
@@ -8310,7 +8303,7 @@
             </w:tcBorders>
             <w:shd w:fill="FFFFFF" w:val="clear"/>
             <w:tcMar>
-              <w:left w:w="43" w:type="dxa"/>
+              <w:left w:w="38" w:type="dxa"/>
             </w:tcMar>
           </w:tcPr>
           <w:p>
@@ -8368,7 +8361,7 @@
             </w:tcBorders>
             <w:shd w:fill="FFFFFF" w:val="clear"/>
             <w:tcMar>
-              <w:left w:w="43" w:type="dxa"/>
+              <w:left w:w="38" w:type="dxa"/>
             </w:tcMar>
           </w:tcPr>
           <w:p>
@@ -8496,7 +8489,7 @@
         <w:pStyle w:val="Normal"/>
         <w:widowControl/>
         <w:suppressAutoHyphens w:val="true"/>
-        <w:overflowPunct w:val="true"/>
+        <w:overflowPunct w:val="false"/>
         <w:bidi w:val="0"/>
         <w:spacing w:before="0" w:after="240"/>
         <w:jc w:val="both"/>
@@ -10670,7 +10663,7 @@
     <w:pPr>
       <w:widowControl/>
       <w:suppressAutoHyphens w:val="true"/>
-      <w:overflowPunct w:val="true"/>
+      <w:overflowPunct w:val="false"/>
       <w:bidi w:val="0"/>
       <w:spacing w:before="0" w:after="240"/>
       <w:jc w:val="both"/>
@@ -11104,6 +11097,18 @@
   </w:style>
   <w:style w:type="character" w:styleId="ListLabel24">
     <w:name w:val="ListLabel 24"/>
+    <w:rPr>
+      <w:rFonts w:cs="OpenSymbol"/>
+    </w:rPr>
+  </w:style>
+  <w:style w:type="character" w:styleId="ListLabel25">
+    <w:name w:val="ListLabel 25"/>
+    <w:rPr>
+      <w:rFonts w:cs="Symbol"/>
+    </w:rPr>
+  </w:style>
+  <w:style w:type="character" w:styleId="ListLabel26">
+    <w:name w:val="ListLabel 26"/>
     <w:rPr>
       <w:rFonts w:cs="OpenSymbol"/>
     </w:rPr>

</xml_diff>